<commit_message>
aanpassingen zie backlog to release en mail 20170926
</commit_message>
<xml_diff>
--- a/Documentation/TBA_website_content_responsive_Release1.docx
+++ b/Documentation/TBA_website_content_responsive_Release1.docx
@@ -1,6 +1,6 @@
 
 <file path=word/document.xml><?xml version="1.0" encoding="utf-8"?>
-<w:document xmlns:wpc="http://schemas.microsoft.com/office/word/2010/wordprocessingCanvas" xmlns:mc="http://schemas.openxmlformats.org/markup-compatibility/2006" xmlns:o="urn:schemas-microsoft-com:office:office" xmlns:r="http://schemas.openxmlformats.org/officeDocument/2006/relationships" xmlns:m="http://schemas.openxmlformats.org/officeDocument/2006/math" xmlns:v="urn:schemas-microsoft-com:vml" xmlns:wp14="http://schemas.microsoft.com/office/word/2010/wordprocessingDrawing" xmlns:wp="http://schemas.openxmlformats.org/drawingml/2006/wordprocessingDrawing" xmlns:w10="urn:schemas-microsoft-com:office:word" xmlns:w="http://schemas.openxmlformats.org/wordprocessingml/2006/main" xmlns:w14="http://schemas.microsoft.com/office/word/2010/wordml" xmlns:w15="http://schemas.microsoft.com/office/word/2012/wordml" xmlns:wpg="http://schemas.microsoft.com/office/word/2010/wordprocessingGroup" xmlns:wpi="http://schemas.microsoft.com/office/word/2010/wordprocessingInk" xmlns:wne="http://schemas.microsoft.com/office/word/2006/wordml" xmlns:wps="http://schemas.microsoft.com/office/word/2010/wordprocessingShape" mc:Ignorable="w14 w15 wp14">
+<w:document xmlns:wpc="http://schemas.microsoft.com/office/word/2010/wordprocessingCanvas" xmlns:mc="http://schemas.openxmlformats.org/markup-compatibility/2006" xmlns:o="urn:schemas-microsoft-com:office:office" xmlns:r="http://schemas.openxmlformats.org/officeDocument/2006/relationships" xmlns:m="http://schemas.openxmlformats.org/officeDocument/2006/math" xmlns:v="urn:schemas-microsoft-com:vml" xmlns:wp14="http://schemas.microsoft.com/office/word/2010/wordprocessingDrawing" xmlns:wp="http://schemas.openxmlformats.org/drawingml/2006/wordprocessingDrawing" xmlns:w10="urn:schemas-microsoft-com:office:word" xmlns:w="http://schemas.openxmlformats.org/wordprocessingml/2006/main" xmlns:w14="http://schemas.microsoft.com/office/word/2010/wordml" xmlns:wpg="http://schemas.microsoft.com/office/word/2010/wordprocessingGroup" xmlns:wpi="http://schemas.microsoft.com/office/word/2010/wordprocessingInk" xmlns:wne="http://schemas.microsoft.com/office/word/2006/wordml" xmlns:wps="http://schemas.microsoft.com/office/word/2010/wordprocessingShape" mc:Ignorable="w14 wp14">
   <w:body>
     <w:sdt>
       <w:sdtPr>
@@ -1609,21 +1609,7 @@
         <w:rPr>
           <w:shd w:val="clear" w:color="auto" w:fill="FFFFFF"/>
         </w:rPr>
-        <w:t xml:space="preserve">The Business </w:t>
-      </w:r>
-      <w:proofErr w:type="spellStart"/>
-      <w:r>
-        <w:rPr>
-          <w:shd w:val="clear" w:color="auto" w:fill="FFFFFF"/>
-        </w:rPr>
-        <w:t>Analysts</w:t>
-      </w:r>
-      <w:proofErr w:type="spellEnd"/>
-      <w:r>
-        <w:rPr>
-          <w:shd w:val="clear" w:color="auto" w:fill="FFFFFF"/>
-        </w:rPr>
-        <w:t xml:space="preserve"> is uw ideale partner in het verhogen van uw efficiëntie, klantentevredenheid en het versterken van uw concurrentiële positie.</w:t>
+        <w:t>The Business Analysts is uw ideale partner in het verhogen van uw efficiëntie, klantentevredenheid en het versterken van uw concurrentiële positie.</w:t>
       </w:r>
     </w:p>
     <w:p/>
@@ -1720,36 +1706,14 @@
         <w:rPr>
           <w:shd w:val="clear" w:color="auto" w:fill="FFFFFF"/>
         </w:rPr>
-        <w:t>f-</w:t>
-      </w:r>
-      <w:proofErr w:type="spellStart"/>
+        <w:t>f-the-art business oplossingen</w:t>
+      </w:r>
       <w:r>
         <w:rPr>
           <w:shd w:val="clear" w:color="auto" w:fill="FFFFFF"/>
         </w:rPr>
-        <w:t>the</w:t>
-      </w:r>
-      <w:proofErr w:type="spellEnd"/>
-      <w:r>
-        <w:rPr>
-          <w:shd w:val="clear" w:color="auto" w:fill="FFFFFF"/>
-        </w:rPr>
-        <w:t>-art business oplossingen</w:t>
-      </w:r>
-      <w:r>
-        <w:rPr>
-          <w:shd w:val="clear" w:color="auto" w:fill="FFFFFF"/>
-        </w:rPr>
-        <w:t xml:space="preserve">, </w:t>
-      </w:r>
-      <w:proofErr w:type="gramStart"/>
-      <w:r>
-        <w:rPr>
-          <w:shd w:val="clear" w:color="auto" w:fill="FFFFFF"/>
-        </w:rPr>
-        <w:t>implementaties</w:t>
-      </w:r>
-      <w:proofErr w:type="gramEnd"/>
+        <w:t>, implementaties</w:t>
+      </w:r>
       <w:r>
         <w:rPr>
           <w:shd w:val="clear" w:color="auto" w:fill="FFFFFF"/>
@@ -1778,58 +1742,27 @@
           <w:shd w:val="clear" w:color="auto" w:fill="FFFFFF"/>
         </w:rPr>
       </w:pPr>
-      <w:proofErr w:type="spellStart"/>
       <w:r>
         <w:rPr>
           <w:highlight w:val="yellow"/>
           <w:shd w:val="clear" w:color="auto" w:fill="FFFFFF"/>
         </w:rPr>
-        <w:t>Bespoke</w:t>
-      </w:r>
-      <w:proofErr w:type="spellEnd"/>
-      <w:r>
+        <w:t xml:space="preserve">Bespoke </w:t>
+      </w:r>
+    </w:p>
+    <w:p>
+      <w:pPr>
         <w:rPr>
           <w:highlight w:val="yellow"/>
-          <w:shd w:val="clear" w:color="auto" w:fill="FFFFFF"/>
-        </w:rPr>
-        <w:t xml:space="preserve"> </w:t>
-      </w:r>
-    </w:p>
-    <w:p>
-      <w:pPr>
+        </w:rPr>
+      </w:pPr>
+    </w:p>
+    <w:p>
+      <w:r>
         <w:rPr>
           <w:highlight w:val="yellow"/>
         </w:rPr>
-      </w:pPr>
-    </w:p>
-    <w:p>
-      <w:proofErr w:type="spellStart"/>
-      <w:r>
-        <w:rPr>
-          <w:highlight w:val="yellow"/>
-        </w:rPr>
-        <w:t>Bespoke</w:t>
-      </w:r>
-      <w:proofErr w:type="spellEnd"/>
-      <w:r>
-        <w:rPr>
-          <w:highlight w:val="yellow"/>
-        </w:rPr>
-        <w:t xml:space="preserve"> Services maakt deel uit van The Business </w:t>
-      </w:r>
-      <w:proofErr w:type="spellStart"/>
-      <w:r>
-        <w:rPr>
-          <w:highlight w:val="yellow"/>
-        </w:rPr>
-        <w:t>Analysts</w:t>
-      </w:r>
-      <w:proofErr w:type="spellEnd"/>
-      <w:r>
-        <w:rPr>
-          <w:highlight w:val="yellow"/>
-        </w:rPr>
-        <w:t>, deze unit focust zich hoofdzakelijk op Business Architecture. Meer info vind je hier.</w:t>
+        <w:t>Bespoke Services maakt deel uit van The Business Analysts, deze unit focust zich hoofdzakelijk op Business Architecture. Meer info vind je hier.</w:t>
       </w:r>
     </w:p>
     <w:p/>
@@ -1885,23 +1818,7 @@
         <w:t xml:space="preserve">In onze huidige samenleving zijn alle bedrijven IT-bedrijven. </w:t>
       </w:r>
       <w:r>
-        <w:t>Ondernemen en IT zijn de laatste decennia in die mate in elkaar verstrengeld dat een doordacht IT beleid niet langer een ‘</w:t>
-      </w:r>
-      <w:proofErr w:type="spellStart"/>
-      <w:r>
-        <w:t>nice</w:t>
-      </w:r>
-      <w:proofErr w:type="spellEnd"/>
-      <w:r>
-        <w:t>-</w:t>
-      </w:r>
-      <w:proofErr w:type="spellStart"/>
-      <w:r>
-        <w:t>to</w:t>
-      </w:r>
-      <w:proofErr w:type="spellEnd"/>
-      <w:r>
-        <w:t>-have’ is maar een ‘must’ voor succesvol ondernemen. Vlotte processen, soepele informatiedoorstroming, doelgerichte en gebruiksvriendelijke applicaties,</w:t>
+        <w:t>Ondernemen en IT zijn de laatste decennia in die mate in elkaar verstrengeld dat een doordacht IT beleid niet langer een ‘nice-to-have’ is maar een ‘must’ voor succesvol ondernemen. Vlotte processen, soepele informatiedoorstroming, doelgerichte en gebruiksvriendelijke applicaties,</w:t>
       </w:r>
       <w:r>
         <w:t xml:space="preserve"> etc.</w:t>
@@ -1915,23 +1832,7 @@
         <w:jc w:val="both"/>
       </w:pPr>
       <w:r>
-        <w:t xml:space="preserve">Hoe kan u ervoor zorgen dat uw applicaties, uw processen, uw architectuur, uw mensen en de aanwezige kennis maximaal tot uw bedrijfsdoelstellingen bijdragen? Bij The Business </w:t>
-      </w:r>
-      <w:proofErr w:type="spellStart"/>
-      <w:r>
-        <w:t>Analysts</w:t>
-      </w:r>
-      <w:proofErr w:type="spellEnd"/>
-      <w:r>
-        <w:t xml:space="preserve"> zijn we experts in het optimaal op elkaar afstemmen van business en IT. Vind uw ideale oplossing in onze services &amp; </w:t>
-      </w:r>
-      <w:proofErr w:type="spellStart"/>
-      <w:r>
-        <w:t>solutions</w:t>
-      </w:r>
-      <w:proofErr w:type="spellEnd"/>
-      <w:r>
-        <w:t xml:space="preserve">. </w:t>
+        <w:t xml:space="preserve">Hoe kan u ervoor zorgen dat uw applicaties, uw processen, uw architectuur, uw mensen en de aanwezige kennis maximaal tot uw bedrijfsdoelstellingen bijdragen? Bij The Business Analysts zijn we experts in het optimaal op elkaar afstemmen van business en IT. Vind uw ideale oplossing in onze services &amp; solutions. </w:t>
       </w:r>
     </w:p>
     <w:p/>
@@ -1959,75 +1860,19 @@
         <w:rPr>
           <w:shd w:val="clear" w:color="auto" w:fill="FFFFFF"/>
         </w:rPr>
-        <w:t xml:space="preserve">We versnellen software product development vanaf het business idee doorheen de volledige </w:t>
-      </w:r>
-      <w:proofErr w:type="spellStart"/>
+        <w:t>We versnellen software product development vanaf het business idee doorheen de volledige roadmap. Onze coaches werken samen met jouw teams om sneller en frequenter customer–centric producten op te leveren. We maken gebruik van Service Design en Agile practices om concept,</w:t>
+      </w:r>
       <w:r>
         <w:rPr>
           <w:shd w:val="clear" w:color="auto" w:fill="FFFFFF"/>
         </w:rPr>
-        <w:t>roadmap</w:t>
-      </w:r>
-      <w:proofErr w:type="spellEnd"/>
+        <w:t xml:space="preserve"> </w:t>
+      </w:r>
       <w:r>
         <w:rPr>
           <w:shd w:val="clear" w:color="auto" w:fill="FFFFFF"/>
         </w:rPr>
-        <w:t>. Onze coaches werken samen met jouw teams om sneller en frequenter customer–</w:t>
-      </w:r>
-      <w:proofErr w:type="spellStart"/>
-      <w:r>
-        <w:rPr>
-          <w:shd w:val="clear" w:color="auto" w:fill="FFFFFF"/>
-        </w:rPr>
-        <w:t>centric</w:t>
-      </w:r>
-      <w:proofErr w:type="spellEnd"/>
-      <w:r>
-        <w:rPr>
-          <w:shd w:val="clear" w:color="auto" w:fill="FFFFFF"/>
-        </w:rPr>
-        <w:t xml:space="preserve"> producten op te leveren. We maken gebruik van Service Design en Agile </w:t>
-      </w:r>
-      <w:proofErr w:type="spellStart"/>
-      <w:r>
-        <w:rPr>
-          <w:shd w:val="clear" w:color="auto" w:fill="FFFFFF"/>
-        </w:rPr>
-        <w:t>practices</w:t>
-      </w:r>
-      <w:proofErr w:type="spellEnd"/>
-      <w:r>
-        <w:rPr>
-          <w:shd w:val="clear" w:color="auto" w:fill="FFFFFF"/>
-        </w:rPr>
-        <w:t xml:space="preserve"> om concept,</w:t>
-      </w:r>
-      <w:r>
-        <w:rPr>
-          <w:shd w:val="clear" w:color="auto" w:fill="FFFFFF"/>
-        </w:rPr>
-        <w:t xml:space="preserve"> </w:t>
-      </w:r>
-      <w:r>
-        <w:rPr>
-          <w:shd w:val="clear" w:color="auto" w:fill="FFFFFF"/>
-        </w:rPr>
-        <w:t xml:space="preserve">design en validatie </w:t>
-      </w:r>
-      <w:proofErr w:type="spellStart"/>
-      <w:r>
-        <w:rPr>
-          <w:shd w:val="clear" w:color="auto" w:fill="FFFFFF"/>
-        </w:rPr>
-        <w:t>organisatiebreed</w:t>
-      </w:r>
-      <w:proofErr w:type="spellEnd"/>
-      <w:r>
-        <w:rPr>
-          <w:shd w:val="clear" w:color="auto" w:fill="FFFFFF"/>
-        </w:rPr>
-        <w:t xml:space="preserve"> te stroomlijnen.</w:t>
+        <w:t>design en validatie organisatiebreed te stroomlijnen.</w:t>
       </w:r>
     </w:p>
     <w:p/>
@@ -2070,61 +1915,26 @@
         <w:rPr>
           <w:lang w:eastAsia="zh-TW"/>
         </w:rPr>
-        <w:t xml:space="preserve">low-power handheld </w:t>
-      </w:r>
-      <w:proofErr w:type="spellStart"/>
+        <w:t>low-power handheld devices</w:t>
+      </w:r>
       <w:r>
         <w:rPr>
           <w:lang w:eastAsia="zh-TW"/>
         </w:rPr>
-        <w:t>devices</w:t>
-      </w:r>
-      <w:proofErr w:type="spellEnd"/>
+        <w:t>’</w:t>
+      </w:r>
       <w:r>
         <w:rPr>
           <w:lang w:eastAsia="zh-TW"/>
         </w:rPr>
-        <w:t>’</w:t>
-      </w:r>
-      <w:r>
-        <w:rPr>
-          <w:lang w:eastAsia="zh-TW"/>
-        </w:rPr>
-        <w:t xml:space="preserve">, gaande van smartphones, tablets en </w:t>
-      </w:r>
-      <w:proofErr w:type="spellStart"/>
-      <w:r>
-        <w:rPr>
-          <w:lang w:eastAsia="zh-TW"/>
-        </w:rPr>
-        <w:t>PDA’s</w:t>
-      </w:r>
-      <w:proofErr w:type="spellEnd"/>
-      <w:r>
-        <w:rPr>
-          <w:lang w:eastAsia="zh-TW"/>
-        </w:rPr>
-        <w:t xml:space="preserve"> tot wearables. </w:t>
-      </w:r>
-      <w:r>
-        <w:t xml:space="preserve">Bij The Business </w:t>
-      </w:r>
-      <w:proofErr w:type="spellStart"/>
-      <w:r>
-        <w:t>Analysts</w:t>
-      </w:r>
-      <w:proofErr w:type="spellEnd"/>
-      <w:r>
-        <w:t xml:space="preserve"> hebbe</w:t>
-      </w:r>
-      <w:r>
-        <w:t xml:space="preserve">n we een eigen methodologie en </w:t>
-      </w:r>
-      <w:proofErr w:type="spellStart"/>
-      <w:r>
-        <w:t>framework</w:t>
-      </w:r>
-      <w:proofErr w:type="spellEnd"/>
+        <w:t xml:space="preserve">, gaande van smartphones, tablets en PDA’s tot wearables. </w:t>
+      </w:r>
+      <w:r>
+        <w:t>Bij The Business Analysts hebbe</w:t>
+      </w:r>
+      <w:r>
+        <w:t>n we een eigen methodologie en framework</w:t>
+      </w:r>
       <w:r>
         <w:t xml:space="preserve"> ontworpen specifiek voor de ontwikkeling en analyse van mobiele applicaties. Op deze manier slagen we erin de kleine verschillen in aanpak en analyse skills bloot te leggen.</w:t>
       </w:r>
@@ -2136,15 +1946,7 @@
       </w:pPr>
       <w:bookmarkStart w:id="15" w:name="_Toc425345566"/>
       <w:r>
-        <w:t>END-</w:t>
-      </w:r>
-      <w:proofErr w:type="spellStart"/>
-      <w:r>
-        <w:t>to</w:t>
-      </w:r>
-      <w:proofErr w:type="spellEnd"/>
-      <w:r>
-        <w:t>-END</w:t>
+        <w:t>END-to-END</w:t>
       </w:r>
       <w:bookmarkEnd w:id="15"/>
     </w:p>
@@ -2157,27 +1959,13 @@
         <w:rPr>
           <w:bCs/>
         </w:rPr>
-        <w:t>END-</w:t>
-      </w:r>
-      <w:proofErr w:type="spellStart"/>
-      <w:r>
-        <w:rPr>
+        <w:t>END-to-END modelleren</w:t>
+      </w:r>
+      <w:r>
+        <w:rPr>
+          <w:b/>
           <w:bCs/>
         </w:rPr>
-        <w:t>to</w:t>
-      </w:r>
-      <w:proofErr w:type="spellEnd"/>
-      <w:r>
-        <w:rPr>
-          <w:bCs/>
-        </w:rPr>
-        <w:t>-END modelleren</w:t>
-      </w:r>
-      <w:r>
-        <w:rPr>
-          <w:b/>
-          <w:bCs/>
-        </w:rPr>
         <w:t xml:space="preserve"> </w:t>
       </w:r>
       <w:r>
@@ -2216,19 +2004,11 @@
       <w:pPr>
         <w:pStyle w:val="Heading2"/>
       </w:pPr>
-      <w:proofErr w:type="spellStart"/>
       <w:r>
         <w:rPr>
           <w:highlight w:val="yellow"/>
         </w:rPr>
-        <w:t>Decision</w:t>
-      </w:r>
-      <w:proofErr w:type="spellEnd"/>
-      <w:r>
-        <w:rPr>
-          <w:highlight w:val="yellow"/>
-        </w:rPr>
-        <w:t xml:space="preserve"> Management</w:t>
+        <w:t>Decision Management</w:t>
       </w:r>
     </w:p>
     <w:p/>
@@ -2246,15 +2026,7 @@
       </w:pPr>
       <w:r>
         <w:lastRenderedPageBreak/>
-        <w:t xml:space="preserve">Bij The Business </w:t>
-      </w:r>
-      <w:proofErr w:type="spellStart"/>
-      <w:r>
-        <w:t>Analysts</w:t>
-      </w:r>
-      <w:proofErr w:type="spellEnd"/>
-      <w:r>
-        <w:t xml:space="preserve"> tracht men altijd zo transparant mogelijk met de business te communiceren. IT-oplossingen vormen in veel gevallen echter een zwarte doos voor de business, waardoor zij de controle kwijt geraken over de talloze regels die in deze IT-oplossingen zijn verborgen. </w:t>
+        <w:t xml:space="preserve">Bij The Business Analysts tracht men altijd zo transparant mogelijk met de business te communiceren. IT-oplossingen vormen in veel gevallen echter een zwarte doos voor de business, waardoor zij de controle kwijt geraken over de talloze regels die in deze IT-oplossingen zijn verborgen. </w:t>
       </w:r>
       <w:r>
         <w:t xml:space="preserve">TBA </w:t>
@@ -2441,13 +2213,11 @@
       </w:pPr>
       <w:bookmarkStart w:id="17" w:name="_Toc417288200"/>
       <w:bookmarkStart w:id="18" w:name="_Toc425345569"/>
-      <w:proofErr w:type="spellStart"/>
       <w:r>
         <w:t>Insitute</w:t>
       </w:r>
       <w:bookmarkEnd w:id="17"/>
       <w:bookmarkEnd w:id="18"/>
-      <w:proofErr w:type="spellEnd"/>
     </w:p>
     <w:p>
       <w:pPr>
@@ -2458,15 +2228,7 @@
         </w:rPr>
       </w:pPr>
       <w:r>
-        <w:t>Met de opleidingen en de coaching van TBA-</w:t>
-      </w:r>
-      <w:proofErr w:type="spellStart"/>
-      <w:r>
-        <w:t>Institute</w:t>
-      </w:r>
-      <w:proofErr w:type="spellEnd"/>
-      <w:r>
-        <w:t xml:space="preserve"> verwerft u extra inzichten, technieken en instrumenten waarmee uw rendement stijgt en uw </w:t>
+        <w:t xml:space="preserve">Met de opleidingen en de coaching van TBA-Institute verwerft u extra inzichten, technieken en instrumenten waarmee uw rendement stijgt en uw </w:t>
       </w:r>
       <w:r>
         <w:t>Business processen</w:t>
@@ -2560,15 +2322,7 @@
         <w:t xml:space="preserve"> op het</w:t>
       </w:r>
       <w:r>
-        <w:t xml:space="preserve"> </w:t>
-      </w:r>
-      <w:proofErr w:type="spellStart"/>
-      <w:r>
-        <w:t>requirement</w:t>
-      </w:r>
-      <w:proofErr w:type="spellEnd"/>
-      <w:r>
-        <w:t xml:space="preserve"> management</w:t>
+        <w:t xml:space="preserve"> requirement management</w:t>
       </w:r>
       <w:r>
         <w:t xml:space="preserve">. </w:t>
@@ -2608,61 +2362,26 @@
           <w:color w:val="000000"/>
           <w:sz w:val="20"/>
           <w:szCs w:val="20"/>
-          <w:highlight w:val="yellow"/>
-        </w:rPr>
-        <w:t xml:space="preserve">Sinds 2016 hebben we onze specialisten in </w:t>
-      </w:r>
-      <w:proofErr w:type="spellStart"/>
+        </w:rPr>
+        <w:t xml:space="preserve">Sinds 2016 hebben we onze specialisten in enterprise architectuur gebundeld in een nieuwe unit, Bespoke Services. Onze architecten zijn experten in het coachen en begeleiden van uw </w:t>
+      </w:r>
+      <w:bookmarkStart w:id="22" w:name="_GoBack"/>
+      <w:bookmarkEnd w:id="22"/>
       <w:r>
         <w:rPr>
           <w:rFonts w:ascii="Tahoma" w:hAnsi="Tahoma" w:cs="Tahoma"/>
           <w:color w:val="000000"/>
           <w:sz w:val="20"/>
           <w:szCs w:val="20"/>
-          <w:highlight w:val="yellow"/>
-        </w:rPr>
-        <w:t>enterprise</w:t>
-      </w:r>
-      <w:proofErr w:type="spellEnd"/>
+        </w:rPr>
+        <w:t>organisatie</w:t>
+      </w:r>
       <w:r>
         <w:rPr>
           <w:rFonts w:ascii="Tahoma" w:hAnsi="Tahoma" w:cs="Tahoma"/>
           <w:color w:val="000000"/>
           <w:sz w:val="20"/>
           <w:szCs w:val="20"/>
-          <w:highlight w:val="yellow"/>
-        </w:rPr>
-        <w:t xml:space="preserve"> architectuur gebundeld in een nieuwe unit, </w:t>
-      </w:r>
-      <w:proofErr w:type="spellStart"/>
-      <w:r>
-        <w:rPr>
-          <w:rFonts w:ascii="Tahoma" w:hAnsi="Tahoma" w:cs="Tahoma"/>
-          <w:color w:val="000000"/>
-          <w:sz w:val="20"/>
-          <w:szCs w:val="20"/>
-          <w:highlight w:val="yellow"/>
-        </w:rPr>
-        <w:t>Bespoke</w:t>
-      </w:r>
-      <w:proofErr w:type="spellEnd"/>
-      <w:r>
-        <w:rPr>
-          <w:rFonts w:ascii="Tahoma" w:hAnsi="Tahoma" w:cs="Tahoma"/>
-          <w:color w:val="000000"/>
-          <w:sz w:val="20"/>
-          <w:szCs w:val="20"/>
-          <w:highlight w:val="yellow"/>
-        </w:rPr>
-        <w:t xml:space="preserve"> Services. Onze architecten zijn experten in het coachen en begeleiden van uw organisatie</w:t>
-      </w:r>
-      <w:r>
-        <w:rPr>
-          <w:rFonts w:ascii="Tahoma" w:hAnsi="Tahoma" w:cs="Tahoma"/>
-          <w:color w:val="000000"/>
-          <w:sz w:val="20"/>
-          <w:szCs w:val="20"/>
-          <w:highlight w:val="yellow"/>
         </w:rPr>
         <w:t>.</w:t>
       </w:r>
@@ -2681,13 +2400,13 @@
       <w:pPr>
         <w:pStyle w:val="Heading2"/>
       </w:pPr>
-      <w:bookmarkStart w:id="22" w:name="_Toc417288202"/>
-      <w:bookmarkStart w:id="23" w:name="_Toc425345571"/>
+      <w:bookmarkStart w:id="23" w:name="_Toc417288202"/>
+      <w:bookmarkStart w:id="24" w:name="_Toc425345571"/>
       <w:r>
         <w:t>Business Analyse</w:t>
       </w:r>
-      <w:bookmarkEnd w:id="22"/>
       <w:bookmarkEnd w:id="23"/>
+      <w:bookmarkEnd w:id="24"/>
     </w:p>
     <w:p>
       <w:pPr>
@@ -2716,8 +2435,8 @@
           <w:szCs w:val="26"/>
         </w:rPr>
       </w:pPr>
-      <w:bookmarkStart w:id="24" w:name="_Toc416251821"/>
-      <w:bookmarkStart w:id="25" w:name="_Toc417288203"/>
+      <w:bookmarkStart w:id="25" w:name="_Toc416251821"/>
+      <w:bookmarkStart w:id="26" w:name="_Toc417288203"/>
       <w:r>
         <w:br w:type="page"/>
       </w:r>
@@ -2726,7 +2445,7 @@
       <w:pPr>
         <w:pStyle w:val="Heading2"/>
       </w:pPr>
-      <w:bookmarkStart w:id="26" w:name="_Toc425345572"/>
+      <w:bookmarkStart w:id="27" w:name="_Toc425345572"/>
       <w:r>
         <w:lastRenderedPageBreak/>
         <w:t>Functionele A</w:t>
@@ -2734,9 +2453,9 @@
       <w:r>
         <w:t>nalyse</w:t>
       </w:r>
-      <w:bookmarkEnd w:id="24"/>
       <w:bookmarkEnd w:id="25"/>
       <w:bookmarkEnd w:id="26"/>
+      <w:bookmarkEnd w:id="27"/>
     </w:p>
     <w:p/>
     <w:p>
@@ -2758,9 +2477,7 @@
           <w:u w:val="single"/>
         </w:rPr>
       </w:pPr>
-      <w:bookmarkStart w:id="27" w:name="_Toc417288205"/>
-      <w:bookmarkStart w:id="28" w:name="_GoBack"/>
-      <w:bookmarkEnd w:id="28"/>
+      <w:bookmarkStart w:id="28" w:name="_Toc417288205"/>
     </w:p>
     <w:p>
       <w:pPr>
@@ -2874,7 +2591,7 @@
         </w:rPr>
         <w:t>News</w:t>
       </w:r>
-      <w:bookmarkEnd w:id="27"/>
+      <w:bookmarkEnd w:id="28"/>
       <w:bookmarkEnd w:id="29"/>
     </w:p>
     <w:p>
@@ -2895,23 +2612,7 @@
           <w:i/>
           <w:highlight w:val="red"/>
         </w:rPr>
-        <w:t xml:space="preserve">Het meest dynamische onderdeel van de website, er zit beweging in en zal het meest frequent aangepast worden. ‘Nieuws’ over certificaten die we kunnen voorleggen alsook andere informatie die een bepaalde nieuwswaarde heeft, zoals het voorbeeld dat er nu staat van Google en de vindbaarheid van niet </w:t>
-      </w:r>
-      <w:proofErr w:type="spellStart"/>
-      <w:r>
-        <w:rPr>
-          <w:i/>
-          <w:highlight w:val="red"/>
-        </w:rPr>
-        <w:t>responsive</w:t>
-      </w:r>
-      <w:proofErr w:type="spellEnd"/>
-      <w:r>
-        <w:rPr>
-          <w:i/>
-          <w:highlight w:val="red"/>
-        </w:rPr>
-        <w:t xml:space="preserve"> sites.</w:t>
+        <w:t>Het meest dynamische onderdeel van de website, er zit beweging in en zal het meest frequent aangepast worden. ‘Nieuws’ over certificaten die we kunnen voorleggen alsook andere informatie die een bepaalde nieuwswaarde heeft, zoals het voorbeeld dat er nu staat van Google en de vindbaarheid van niet responsive sites.</w:t>
       </w:r>
       <w:r>
         <w:rPr>
@@ -2977,138 +2678,54 @@
         <w:rPr>
           <w:i/>
         </w:rPr>
-        <w:t xml:space="preserve">Eg. Katoennatie, </w:t>
-      </w:r>
-      <w:proofErr w:type="spellStart"/>
-      <w:r>
+        <w:t>Eg. Katoennatie, Agiv, Kind&amp;Gezin, LCM, ALV, GO!, Digipolis, PDOS, RVP, Randstad, USG People</w:t>
+      </w:r>
+    </w:p>
+    <w:p>
+      <w:pPr>
         <w:rPr>
           <w:i/>
         </w:rPr>
-        <w:t>Agiv</w:t>
-      </w:r>
-      <w:proofErr w:type="spellEnd"/>
-      <w:r>
+      </w:pPr>
+    </w:p>
+    <w:p>
+      <w:pPr>
         <w:rPr>
           <w:i/>
         </w:rPr>
-        <w:t xml:space="preserve">, </w:t>
-      </w:r>
-      <w:proofErr w:type="spellStart"/>
+      </w:pPr>
       <w:r>
         <w:rPr>
           <w:i/>
         </w:rPr>
-        <w:t>Kind&amp;Gezin</w:t>
-      </w:r>
-      <w:proofErr w:type="spellEnd"/>
-      <w:r>
+        <w:t xml:space="preserve">Ik wacht nog op input van Nico mbt de keuze van referenties en de template mbt de inhoud. De inhoud zal aangeleverd moeten worden door de collega’s die bij die bepaalde klant gewerkt hebben. Ook hier zouden we willen werken met een modaal scherm dat zich opent wanneer er op het icoon van de klant geklikt wordt. </w:t>
+      </w:r>
+    </w:p>
+    <w:p>
+      <w:pPr>
         <w:rPr>
           <w:i/>
         </w:rPr>
-        <w:t xml:space="preserve">, LCM, ALV, GO!, </w:t>
-      </w:r>
-      <w:proofErr w:type="spellStart"/>
-      <w:r>
+      </w:pPr>
+    </w:p>
+    <w:p>
+      <w:pPr>
         <w:rPr>
           <w:i/>
         </w:rPr>
-        <w:t>Digipolis</w:t>
-      </w:r>
-      <w:proofErr w:type="spellEnd"/>
+      </w:pPr>
       <w:r>
         <w:rPr>
           <w:i/>
         </w:rPr>
-        <w:t>, PDOS, RVP, Randstad, USG People</w:t>
-      </w:r>
-    </w:p>
-    <w:p>
-      <w:pPr>
+        <w:t>Template;</w:t>
+      </w:r>
+      <w:r>
         <w:rPr>
           <w:i/>
         </w:rPr>
-      </w:pPr>
-    </w:p>
-    <w:p>
-      <w:pPr>
-        <w:rPr>
-          <w:i/>
-        </w:rPr>
-      </w:pPr>
-      <w:r>
-        <w:rPr>
-          <w:i/>
-        </w:rPr>
-        <w:t xml:space="preserve">Ik wacht nog op input van Nico </w:t>
-      </w:r>
-      <w:proofErr w:type="spellStart"/>
-      <w:r>
-        <w:rPr>
-          <w:i/>
-        </w:rPr>
-        <w:t>mbt</w:t>
-      </w:r>
-      <w:proofErr w:type="spellEnd"/>
-      <w:r>
-        <w:rPr>
-          <w:i/>
-        </w:rPr>
-        <w:t xml:space="preserve"> de keuze van referenties en de template </w:t>
-      </w:r>
-      <w:proofErr w:type="spellStart"/>
-      <w:r>
-        <w:rPr>
-          <w:i/>
-        </w:rPr>
-        <w:t>mbt</w:t>
-      </w:r>
-      <w:proofErr w:type="spellEnd"/>
-      <w:r>
-        <w:rPr>
-          <w:i/>
-        </w:rPr>
-        <w:t xml:space="preserve"> de inhoud. De inhoud zal aangeleverd moeten worden door de collega’s die bij die bepaalde klant gewerkt hebben. Ook hier zouden we willen werken met een modaal scherm dat zich opent wanneer er op het icoon van de klant geklikt wordt. </w:t>
-      </w:r>
-    </w:p>
-    <w:p>
-      <w:pPr>
-        <w:rPr>
-          <w:i/>
-        </w:rPr>
-      </w:pPr>
-    </w:p>
-    <w:p>
-      <w:pPr>
-        <w:rPr>
-          <w:i/>
-        </w:rPr>
-      </w:pPr>
-      <w:r>
-        <w:rPr>
-          <w:i/>
-        </w:rPr>
-        <w:t>Template</w:t>
-      </w:r>
-      <w:proofErr w:type="gramStart"/>
-      <w:r>
-        <w:rPr>
-          <w:i/>
-        </w:rPr>
-        <w:t>;</w:t>
-      </w:r>
-      <w:r>
-        <w:rPr>
-          <w:i/>
-        </w:rPr>
         <w:tab/>
-        <w:t>Naam</w:t>
-      </w:r>
-      <w:proofErr w:type="gramEnd"/>
-      <w:r>
-        <w:rPr>
-          <w:i/>
-        </w:rPr>
-        <w:t xml:space="preserve"> klant</w:t>
+        <w:t>Naam klant</w:t>
       </w:r>
       <w:r>
         <w:rPr>
@@ -3280,23 +2897,9 @@
         <w:rPr>
           <w:i/>
         </w:rPr>
-        <w:t xml:space="preserve">. Ons voorstel is om niet met een invulformulier van 4C te werken. Kandidaten kunnen hun </w:t>
-      </w:r>
-      <w:proofErr w:type="gramStart"/>
-      <w:r>
-        <w:rPr>
-          <w:i/>
-        </w:rPr>
-        <w:t>cv</w:t>
-      </w:r>
-      <w:proofErr w:type="gramEnd"/>
-      <w:r>
-        <w:rPr>
-          <w:i/>
-        </w:rPr>
-        <w:t xml:space="preserve"> en motivatiebrief sturen naar het e-mailadres </w:t>
-      </w:r>
-      <w:hyperlink r:id="rId5" w:history="1">
+        <w:t xml:space="preserve">. Ons voorstel is om niet met een invulformulier van 4C te werken. Kandidaten kunnen hun cv en motivatiebrief sturen naar het e-mailadres </w:t>
+      </w:r>
+      <w:hyperlink r:id="rId6" w:history="1">
         <w:r>
           <w:rPr>
             <w:i/>
@@ -3415,7 +3018,7 @@
                     </pic:cNvPicPr>
                   </pic:nvPicPr>
                   <pic:blipFill>
-                    <a:blip r:embed="rId6" cstate="print">
+                    <a:blip r:embed="rId7" cstate="print">
                       <a:extLst>
                         <a:ext uri="{28A0092B-C50C-407E-A947-70E740481C1C}">
                           <a14:useLocalDpi xmlns:a14="http://schemas.microsoft.com/office/drawing/2010/main" val="0"/>
@@ -3513,7 +3116,7 @@
                     </pic:cNvPicPr>
                   </pic:nvPicPr>
                   <pic:blipFill>
-                    <a:blip r:embed="rId7" cstate="print">
+                    <a:blip r:embed="rId8" cstate="print">
                       <a:extLst>
                         <a:ext uri="{28A0092B-C50C-407E-A947-70E740481C1C}">
                           <a14:useLocalDpi xmlns:a14="http://schemas.microsoft.com/office/drawing/2010/main" val="0"/>
@@ -3558,16 +3161,8 @@
         <w:rPr>
           <w:b/>
         </w:rPr>
-        <w:t xml:space="preserve">Product </w:t>
-      </w:r>
-      <w:proofErr w:type="spellStart"/>
-      <w:r>
-        <w:rPr>
-          <w:b/>
-        </w:rPr>
-        <w:t>Owner</w:t>
-      </w:r>
-      <w:proofErr w:type="spellEnd"/>
+        <w:t>Product Owner</w:t>
+      </w:r>
     </w:p>
     <w:p>
       <w:r>
@@ -3589,23 +3184,7 @@
           <w:b/>
           <w:highlight w:val="yellow"/>
         </w:rPr>
-        <w:t xml:space="preserve">Product </w:t>
-      </w:r>
-      <w:proofErr w:type="spellStart"/>
-      <w:r>
-        <w:rPr>
-          <w:b/>
-          <w:highlight w:val="yellow"/>
-        </w:rPr>
-        <w:t>Owner</w:t>
-      </w:r>
-      <w:proofErr w:type="spellEnd"/>
-      <w:r>
-        <w:rPr>
-          <w:b/>
-          <w:highlight w:val="yellow"/>
-        </w:rPr>
-        <w:t xml:space="preserve"> </w:t>
+        <w:t xml:space="preserve">Product Owner </w:t>
       </w:r>
       <w:r>
         <w:rPr>
@@ -3638,7 +3217,7 @@
                     </pic:cNvPicPr>
                   </pic:nvPicPr>
                   <pic:blipFill>
-                    <a:blip r:embed="rId8" cstate="print">
+                    <a:blip r:embed="rId9" cstate="print">
                       <a:extLst>
                         <a:ext uri="{28A0092B-C50C-407E-A947-70E740481C1C}">
                           <a14:useLocalDpi xmlns:a14="http://schemas.microsoft.com/office/drawing/2010/main" val="0"/>
@@ -3717,7 +3296,7 @@
         </w:rPr>
         <w:t xml:space="preserve">Het is niet de bedoeling om hier een invulformulier te gebruiken. Mensen die ons wensen te contacteren kunnen een e-mail sturen naar </w:t>
       </w:r>
-      <w:hyperlink r:id="rId9" w:history="1">
+      <w:hyperlink r:id="rId10" w:history="1">
         <w:r>
           <w:rPr>
             <w:i/>
@@ -3753,7 +3332,7 @@
 </file>
 
 <file path=word/styles.xml><?xml version="1.0" encoding="utf-8"?>
-<w:styles xmlns:mc="http://schemas.openxmlformats.org/markup-compatibility/2006" xmlns:r="http://schemas.openxmlformats.org/officeDocument/2006/relationships" xmlns:w="http://schemas.openxmlformats.org/wordprocessingml/2006/main" xmlns:w14="http://schemas.microsoft.com/office/word/2010/wordml" xmlns:w15="http://schemas.microsoft.com/office/word/2012/wordml" mc:Ignorable="w14 w15">
+<w:styles xmlns:mc="http://schemas.openxmlformats.org/markup-compatibility/2006" xmlns:r="http://schemas.openxmlformats.org/officeDocument/2006/relationships" xmlns:w="http://schemas.openxmlformats.org/wordprocessingml/2006/main" xmlns:w14="http://schemas.microsoft.com/office/word/2010/wordml" mc:Ignorable="w14">
   <w:docDefaults>
     <w:rPrDefault>
       <w:rPr>
@@ -3769,378 +3348,144 @@
       </w:pPr>
     </w:pPrDefault>
   </w:docDefaults>
-  <w:latentStyles w:defLockedState="0" w:defUIPriority="99" w:defSemiHidden="0" w:defUnhideWhenUsed="0" w:defQFormat="0" w:count="371">
-    <w:lsdException w:name="Normal" w:uiPriority="0" w:qFormat="1"/>
-    <w:lsdException w:name="heading 1" w:uiPriority="9" w:qFormat="1"/>
-    <w:lsdException w:name="heading 2" w:semiHidden="1" w:uiPriority="9" w:unhideWhenUsed="1" w:qFormat="1"/>
-    <w:lsdException w:name="heading 3" w:semiHidden="1" w:uiPriority="9" w:unhideWhenUsed="1" w:qFormat="1"/>
-    <w:lsdException w:name="heading 4" w:semiHidden="1" w:uiPriority="9" w:unhideWhenUsed="1" w:qFormat="1"/>
-    <w:lsdException w:name="heading 5" w:semiHidden="1" w:uiPriority="9" w:unhideWhenUsed="1" w:qFormat="1"/>
-    <w:lsdException w:name="heading 6" w:semiHidden="1" w:uiPriority="9" w:unhideWhenUsed="1" w:qFormat="1"/>
-    <w:lsdException w:name="heading 7" w:semiHidden="1" w:uiPriority="9" w:unhideWhenUsed="1" w:qFormat="1"/>
-    <w:lsdException w:name="heading 8" w:semiHidden="1" w:uiPriority="9" w:unhideWhenUsed="1" w:qFormat="1"/>
-    <w:lsdException w:name="heading 9" w:semiHidden="1" w:uiPriority="9" w:unhideWhenUsed="1" w:qFormat="1"/>
-    <w:lsdException w:name="index 1" w:semiHidden="1" w:unhideWhenUsed="1"/>
-    <w:lsdException w:name="index 2" w:semiHidden="1" w:unhideWhenUsed="1"/>
-    <w:lsdException w:name="index 3" w:semiHidden="1" w:unhideWhenUsed="1"/>
-    <w:lsdException w:name="index 4" w:semiHidden="1" w:unhideWhenUsed="1"/>
-    <w:lsdException w:name="index 5" w:semiHidden="1" w:unhideWhenUsed="1"/>
-    <w:lsdException w:name="index 6" w:semiHidden="1" w:unhideWhenUsed="1"/>
-    <w:lsdException w:name="index 7" w:semiHidden="1" w:unhideWhenUsed="1"/>
-    <w:lsdException w:name="index 8" w:semiHidden="1" w:unhideWhenUsed="1"/>
-    <w:lsdException w:name="index 9" w:semiHidden="1" w:unhideWhenUsed="1"/>
-    <w:lsdException w:name="toc 1" w:semiHidden="1" w:uiPriority="39" w:unhideWhenUsed="1"/>
-    <w:lsdException w:name="toc 2" w:semiHidden="1" w:uiPriority="39" w:unhideWhenUsed="1"/>
-    <w:lsdException w:name="toc 3" w:semiHidden="1" w:uiPriority="39" w:unhideWhenUsed="1"/>
-    <w:lsdException w:name="toc 4" w:semiHidden="1" w:uiPriority="39" w:unhideWhenUsed="1"/>
-    <w:lsdException w:name="toc 5" w:semiHidden="1" w:uiPriority="39" w:unhideWhenUsed="1"/>
-    <w:lsdException w:name="toc 6" w:semiHidden="1" w:uiPriority="39" w:unhideWhenUsed="1"/>
-    <w:lsdException w:name="toc 7" w:semiHidden="1" w:uiPriority="39" w:unhideWhenUsed="1"/>
-    <w:lsdException w:name="toc 8" w:semiHidden="1" w:uiPriority="39" w:unhideWhenUsed="1"/>
-    <w:lsdException w:name="toc 9" w:semiHidden="1" w:uiPriority="39" w:unhideWhenUsed="1"/>
-    <w:lsdException w:name="Normal Indent" w:semiHidden="1" w:unhideWhenUsed="1"/>
-    <w:lsdException w:name="footnote text" w:semiHidden="1" w:unhideWhenUsed="1"/>
-    <w:lsdException w:name="annotation text" w:semiHidden="1" w:unhideWhenUsed="1"/>
-    <w:lsdException w:name="header" w:semiHidden="1" w:unhideWhenUsed="1"/>
-    <w:lsdException w:name="footer" w:semiHidden="1" w:unhideWhenUsed="1"/>
-    <w:lsdException w:name="index heading" w:semiHidden="1" w:unhideWhenUsed="1"/>
-    <w:lsdException w:name="caption" w:semiHidden="1" w:uiPriority="35" w:unhideWhenUsed="1" w:qFormat="1"/>
-    <w:lsdException w:name="table of figures" w:semiHidden="1" w:unhideWhenUsed="1"/>
-    <w:lsdException w:name="envelope address" w:semiHidden="1" w:unhideWhenUsed="1"/>
-    <w:lsdException w:name="envelope return" w:semiHidden="1" w:unhideWhenUsed="1"/>
-    <w:lsdException w:name="footnote reference" w:semiHidden="1" w:unhideWhenUsed="1"/>
-    <w:lsdException w:name="annotation reference" w:semiHidden="1" w:unhideWhenUsed="1"/>
-    <w:lsdException w:name="line number" w:semiHidden="1" w:unhideWhenUsed="1"/>
-    <w:lsdException w:name="page number" w:semiHidden="1" w:unhideWhenUsed="1"/>
-    <w:lsdException w:name="endnote reference" w:semiHidden="1" w:unhideWhenUsed="1"/>
-    <w:lsdException w:name="endnote text" w:semiHidden="1" w:unhideWhenUsed="1"/>
-    <w:lsdException w:name="table of authorities" w:semiHidden="1" w:unhideWhenUsed="1"/>
-    <w:lsdException w:name="macro" w:semiHidden="1" w:unhideWhenUsed="1"/>
-    <w:lsdException w:name="toa heading" w:semiHidden="1" w:unhideWhenUsed="1"/>
-    <w:lsdException w:name="List" w:semiHidden="1" w:unhideWhenUsed="1"/>
-    <w:lsdException w:name="List Bullet" w:semiHidden="1" w:unhideWhenUsed="1"/>
-    <w:lsdException w:name="List Number" w:semiHidden="1" w:unhideWhenUsed="1"/>
-    <w:lsdException w:name="List 2" w:semiHidden="1" w:unhideWhenUsed="1"/>
-    <w:lsdException w:name="List 3" w:semiHidden="1" w:unhideWhenUsed="1"/>
-    <w:lsdException w:name="List 4" w:semiHidden="1" w:unhideWhenUsed="1"/>
-    <w:lsdException w:name="List 5" w:semiHidden="1" w:unhideWhenUsed="1"/>
-    <w:lsdException w:name="List Bullet 2" w:semiHidden="1" w:unhideWhenUsed="1"/>
-    <w:lsdException w:name="List Bullet 3" w:semiHidden="1" w:unhideWhenUsed="1"/>
-    <w:lsdException w:name="List Bullet 4" w:semiHidden="1" w:unhideWhenUsed="1"/>
-    <w:lsdException w:name="List Bullet 5" w:semiHidden="1" w:unhideWhenUsed="1"/>
-    <w:lsdException w:name="List Number 2" w:semiHidden="1" w:unhideWhenUsed="1"/>
-    <w:lsdException w:name="List Number 3" w:semiHidden="1" w:unhideWhenUsed="1"/>
-    <w:lsdException w:name="List Number 4" w:semiHidden="1" w:unhideWhenUsed="1"/>
-    <w:lsdException w:name="List Number 5" w:semiHidden="1" w:unhideWhenUsed="1"/>
-    <w:lsdException w:name="Title" w:uiPriority="10" w:qFormat="1"/>
-    <w:lsdException w:name="Closing" w:semiHidden="1" w:unhideWhenUsed="1"/>
-    <w:lsdException w:name="Signature" w:semiHidden="1" w:unhideWhenUsed="1"/>
-    <w:lsdException w:name="Default Paragraph Font" w:semiHidden="1" w:uiPriority="1" w:unhideWhenUsed="1"/>
-    <w:lsdException w:name="Body Text" w:semiHidden="1" w:unhideWhenUsed="1"/>
-    <w:lsdException w:name="Body Text Indent" w:semiHidden="1" w:unhideWhenUsed="1"/>
-    <w:lsdException w:name="List Continue" w:semiHidden="1" w:unhideWhenUsed="1"/>
-    <w:lsdException w:name="List Continue 2" w:semiHidden="1" w:unhideWhenUsed="1"/>
-    <w:lsdException w:name="List Continue 3" w:semiHidden="1" w:unhideWhenUsed="1"/>
-    <w:lsdException w:name="List Continue 4" w:semiHidden="1" w:unhideWhenUsed="1"/>
-    <w:lsdException w:name="List Continue 5" w:semiHidden="1" w:unhideWhenUsed="1"/>
-    <w:lsdException w:name="Message Header" w:semiHidden="1" w:unhideWhenUsed="1"/>
-    <w:lsdException w:name="Subtitle" w:uiPriority="11" w:qFormat="1"/>
-    <w:lsdException w:name="Salutation" w:semiHidden="1" w:unhideWhenUsed="1"/>
-    <w:lsdException w:name="Date" w:semiHidden="1" w:unhideWhenUsed="1"/>
-    <w:lsdException w:name="Body Text First Indent" w:semiHidden="1" w:unhideWhenUsed="1"/>
-    <w:lsdException w:name="Body Text First Indent 2" w:semiHidden="1" w:unhideWhenUsed="1"/>
-    <w:lsdException w:name="Note Heading" w:semiHidden="1" w:unhideWhenUsed="1"/>
-    <w:lsdException w:name="Body Text 2" w:semiHidden="1" w:unhideWhenUsed="1"/>
-    <w:lsdException w:name="Body Text 3" w:semiHidden="1" w:unhideWhenUsed="1"/>
-    <w:lsdException w:name="Body Text Indent 2" w:semiHidden="1" w:unhideWhenUsed="1"/>
-    <w:lsdException w:name="Body Text Indent 3" w:semiHidden="1" w:unhideWhenUsed="1"/>
-    <w:lsdException w:name="Block Text" w:semiHidden="1" w:unhideWhenUsed="1"/>
-    <w:lsdException w:name="Hyperlink" w:semiHidden="1" w:unhideWhenUsed="1"/>
-    <w:lsdException w:name="FollowedHyperlink" w:semiHidden="1" w:unhideWhenUsed="1"/>
-    <w:lsdException w:name="Strong" w:uiPriority="22" w:qFormat="1"/>
-    <w:lsdException w:name="Emphasis" w:uiPriority="20" w:qFormat="1"/>
-    <w:lsdException w:name="Document Map" w:semiHidden="1" w:unhideWhenUsed="1"/>
-    <w:lsdException w:name="Plain Text" w:semiHidden="1" w:unhideWhenUsed="1"/>
-    <w:lsdException w:name="E-mail Signature" w:semiHidden="1" w:unhideWhenUsed="1"/>
-    <w:lsdException w:name="HTML Top of Form" w:semiHidden="1" w:unhideWhenUsed="1"/>
-    <w:lsdException w:name="HTML Bottom of Form" w:semiHidden="1" w:unhideWhenUsed="1"/>
-    <w:lsdException w:name="Normal (Web)" w:semiHidden="1" w:unhideWhenUsed="1"/>
-    <w:lsdException w:name="HTML Acronym" w:semiHidden="1" w:unhideWhenUsed="1"/>
-    <w:lsdException w:name="HTML Address" w:semiHidden="1" w:unhideWhenUsed="1"/>
-    <w:lsdException w:name="HTML Cite" w:semiHidden="1" w:unhideWhenUsed="1"/>
-    <w:lsdException w:name="HTML Code" w:semiHidden="1" w:unhideWhenUsed="1"/>
-    <w:lsdException w:name="HTML Definition" w:semiHidden="1" w:unhideWhenUsed="1"/>
-    <w:lsdException w:name="HTML Keyboard" w:semiHidden="1" w:unhideWhenUsed="1"/>
-    <w:lsdException w:name="HTML Preformatted" w:semiHidden="1" w:unhideWhenUsed="1"/>
-    <w:lsdException w:name="HTML Sample" w:semiHidden="1" w:unhideWhenUsed="1"/>
-    <w:lsdException w:name="HTML Typewriter" w:semiHidden="1" w:unhideWhenUsed="1"/>
-    <w:lsdException w:name="HTML Variable" w:semiHidden="1" w:unhideWhenUsed="1"/>
-    <w:lsdException w:name="Normal Table" w:semiHidden="1" w:unhideWhenUsed="1"/>
-    <w:lsdException w:name="annotation subject" w:semiHidden="1" w:unhideWhenUsed="1"/>
-    <w:lsdException w:name="No List" w:semiHidden="1" w:unhideWhenUsed="1"/>
-    <w:lsdException w:name="Outline List 1" w:semiHidden="1" w:unhideWhenUsed="1"/>
-    <w:lsdException w:name="Outline List 2" w:semiHidden="1" w:unhideWhenUsed="1"/>
-    <w:lsdException w:name="Outline List 3" w:semiHidden="1" w:unhideWhenUsed="1"/>
-    <w:lsdException w:name="Table Simple 1" w:semiHidden="1" w:unhideWhenUsed="1"/>
-    <w:lsdException w:name="Table Simple 2" w:semiHidden="1" w:unhideWhenUsed="1"/>
-    <w:lsdException w:name="Table Simple 3" w:semiHidden="1" w:unhideWhenUsed="1"/>
-    <w:lsdException w:name="Table Classic 1" w:semiHidden="1" w:unhideWhenUsed="1"/>
-    <w:lsdException w:name="Table Classic 2" w:semiHidden="1" w:unhideWhenUsed="1"/>
-    <w:lsdException w:name="Table Classic 3" w:semiHidden="1" w:unhideWhenUsed="1"/>
-    <w:lsdException w:name="Table Classic 4" w:semiHidden="1" w:unhideWhenUsed="1"/>
-    <w:lsdException w:name="Table Colorful 1" w:semiHidden="1" w:unhideWhenUsed="1"/>
-    <w:lsdException w:name="Table Colorful 2" w:semiHidden="1" w:unhideWhenUsed="1"/>
-    <w:lsdException w:name="Table Colorful 3" w:semiHidden="1" w:unhideWhenUsed="1"/>
-    <w:lsdException w:name="Table Columns 1" w:semiHidden="1" w:unhideWhenUsed="1"/>
-    <w:lsdException w:name="Table Columns 2" w:semiHidden="1" w:unhideWhenUsed="1"/>
-    <w:lsdException w:name="Table Columns 3" w:semiHidden="1" w:unhideWhenUsed="1"/>
-    <w:lsdException w:name="Table Columns 4" w:semiHidden="1" w:unhideWhenUsed="1"/>
-    <w:lsdException w:name="Table Columns 5" w:semiHidden="1" w:unhideWhenUsed="1"/>
-    <w:lsdException w:name="Table Grid 1" w:semiHidden="1" w:unhideWhenUsed="1"/>
-    <w:lsdException w:name="Table Grid 2" w:semiHidden="1" w:unhideWhenUsed="1"/>
-    <w:lsdException w:name="Table Grid 3" w:semiHidden="1" w:unhideWhenUsed="1"/>
-    <w:lsdException w:name="Table Grid 4" w:semiHidden="1" w:unhideWhenUsed="1"/>
-    <w:lsdException w:name="Table Grid 5" w:semiHidden="1" w:unhideWhenUsed="1"/>
-    <w:lsdException w:name="Table Grid 6" w:semiHidden="1" w:unhideWhenUsed="1"/>
-    <w:lsdException w:name="Table Grid 7" w:semiHidden="1" w:unhideWhenUsed="1"/>
-    <w:lsdException w:name="Table Grid 8" w:semiHidden="1" w:unhideWhenUsed="1"/>
-    <w:lsdException w:name="Table List 1" w:semiHidden="1" w:unhideWhenUsed="1"/>
-    <w:lsdException w:name="Table List 2" w:semiHidden="1" w:unhideWhenUsed="1"/>
-    <w:lsdException w:name="Table List 3" w:semiHidden="1" w:unhideWhenUsed="1"/>
-    <w:lsdException w:name="Table List 4" w:semiHidden="1" w:unhideWhenUsed="1"/>
-    <w:lsdException w:name="Table List 5" w:semiHidden="1" w:unhideWhenUsed="1"/>
-    <w:lsdException w:name="Table List 6" w:semiHidden="1" w:unhideWhenUsed="1"/>
-    <w:lsdException w:name="Table List 7" w:semiHidden="1" w:unhideWhenUsed="1"/>
-    <w:lsdException w:name="Table List 8" w:semiHidden="1" w:unhideWhenUsed="1"/>
-    <w:lsdException w:name="Table 3D effects 1" w:semiHidden="1" w:unhideWhenUsed="1"/>
-    <w:lsdException w:name="Table 3D effects 2" w:semiHidden="1" w:unhideWhenUsed="1"/>
-    <w:lsdException w:name="Table 3D effects 3" w:semiHidden="1" w:unhideWhenUsed="1"/>
-    <w:lsdException w:name="Table Contemporary" w:semiHidden="1" w:unhideWhenUsed="1"/>
-    <w:lsdException w:name="Table Elegant" w:semiHidden="1" w:unhideWhenUsed="1"/>
-    <w:lsdException w:name="Table Professional" w:semiHidden="1" w:unhideWhenUsed="1"/>
-    <w:lsdException w:name="Table Subtle 1" w:semiHidden="1" w:unhideWhenUsed="1"/>
-    <w:lsdException w:name="Table Subtle 2" w:semiHidden="1" w:unhideWhenUsed="1"/>
-    <w:lsdException w:name="Table Web 1" w:semiHidden="1" w:unhideWhenUsed="1"/>
-    <w:lsdException w:name="Table Web 2" w:semiHidden="1" w:unhideWhenUsed="1"/>
-    <w:lsdException w:name="Table Web 3" w:semiHidden="1" w:unhideWhenUsed="1"/>
-    <w:lsdException w:name="Balloon Text" w:semiHidden="1" w:unhideWhenUsed="1"/>
-    <w:lsdException w:name="Table Grid" w:uiPriority="39"/>
-    <w:lsdException w:name="Table Theme" w:semiHidden="1" w:unhideWhenUsed="1"/>
-    <w:lsdException w:name="Placeholder Text" w:semiHidden="1"/>
-    <w:lsdException w:name="No Spacing" w:uiPriority="1" w:qFormat="1"/>
-    <w:lsdException w:name="Light Shading" w:uiPriority="60"/>
-    <w:lsdException w:name="Light List" w:uiPriority="61"/>
-    <w:lsdException w:name="Light Grid" w:uiPriority="62"/>
-    <w:lsdException w:name="Medium Shading 1" w:uiPriority="63"/>
-    <w:lsdException w:name="Medium Shading 2" w:uiPriority="64"/>
-    <w:lsdException w:name="Medium List 1" w:uiPriority="65"/>
-    <w:lsdException w:name="Medium List 2" w:uiPriority="66"/>
-    <w:lsdException w:name="Medium Grid 1" w:uiPriority="67"/>
-    <w:lsdException w:name="Medium Grid 2" w:uiPriority="68"/>
-    <w:lsdException w:name="Medium Grid 3" w:uiPriority="69"/>
-    <w:lsdException w:name="Dark List" w:uiPriority="70"/>
-    <w:lsdException w:name="Colorful Shading" w:uiPriority="71"/>
-    <w:lsdException w:name="Colorful List" w:uiPriority="72"/>
-    <w:lsdException w:name="Colorful Grid" w:uiPriority="73"/>
-    <w:lsdException w:name="Light Shading Accent 1" w:uiPriority="60"/>
-    <w:lsdException w:name="Light List Accent 1" w:uiPriority="61"/>
-    <w:lsdException w:name="Light Grid Accent 1" w:uiPriority="62"/>
-    <w:lsdException w:name="Medium Shading 1 Accent 1" w:uiPriority="63"/>
-    <w:lsdException w:name="Medium Shading 2 Accent 1" w:uiPriority="64"/>
-    <w:lsdException w:name="Medium List 1 Accent 1" w:uiPriority="65"/>
-    <w:lsdException w:name="Revision" w:semiHidden="1"/>
-    <w:lsdException w:name="List Paragraph" w:uiPriority="34" w:qFormat="1"/>
-    <w:lsdException w:name="Quote" w:uiPriority="29" w:qFormat="1"/>
-    <w:lsdException w:name="Intense Quote" w:uiPriority="30" w:qFormat="1"/>
-    <w:lsdException w:name="Medium List 2 Accent 1" w:uiPriority="66"/>
-    <w:lsdException w:name="Medium Grid 1 Accent 1" w:uiPriority="67"/>
-    <w:lsdException w:name="Medium Grid 2 Accent 1" w:uiPriority="68"/>
-    <w:lsdException w:name="Medium Grid 3 Accent 1" w:uiPriority="69"/>
-    <w:lsdException w:name="Dark List Accent 1" w:uiPriority="70"/>
-    <w:lsdException w:name="Colorful Shading Accent 1" w:uiPriority="71"/>
-    <w:lsdException w:name="Colorful List Accent 1" w:uiPriority="72"/>
-    <w:lsdException w:name="Colorful Grid Accent 1" w:uiPriority="73"/>
-    <w:lsdException w:name="Light Shading Accent 2" w:uiPriority="60"/>
-    <w:lsdException w:name="Light List Accent 2" w:uiPriority="61"/>
-    <w:lsdException w:name="Light Grid Accent 2" w:uiPriority="62"/>
-    <w:lsdException w:name="Medium Shading 1 Accent 2" w:uiPriority="63"/>
-    <w:lsdException w:name="Medium Shading 2 Accent 2" w:uiPriority="64"/>
-    <w:lsdException w:name="Medium List 1 Accent 2" w:uiPriority="65"/>
-    <w:lsdException w:name="Medium List 2 Accent 2" w:uiPriority="66"/>
-    <w:lsdException w:name="Medium Grid 1 Accent 2" w:uiPriority="67"/>
-    <w:lsdException w:name="Medium Grid 2 Accent 2" w:uiPriority="68"/>
-    <w:lsdException w:name="Medium Grid 3 Accent 2" w:uiPriority="69"/>
-    <w:lsdException w:name="Dark List Accent 2" w:uiPriority="70"/>
-    <w:lsdException w:name="Colorful Shading Accent 2" w:uiPriority="71"/>
-    <w:lsdException w:name="Colorful List Accent 2" w:uiPriority="72"/>
-    <w:lsdException w:name="Colorful Grid Accent 2" w:uiPriority="73"/>
-    <w:lsdException w:name="Light Shading Accent 3" w:uiPriority="60"/>
-    <w:lsdException w:name="Light List Accent 3" w:uiPriority="61"/>
-    <w:lsdException w:name="Light Grid Accent 3" w:uiPriority="62"/>
-    <w:lsdException w:name="Medium Shading 1 Accent 3" w:uiPriority="63"/>
-    <w:lsdException w:name="Medium Shading 2 Accent 3" w:uiPriority="64"/>
-    <w:lsdException w:name="Medium List 1 Accent 3" w:uiPriority="65"/>
-    <w:lsdException w:name="Medium List 2 Accent 3" w:uiPriority="66"/>
-    <w:lsdException w:name="Medium Grid 1 Accent 3" w:uiPriority="67"/>
-    <w:lsdException w:name="Medium Grid 2 Accent 3" w:uiPriority="68"/>
-    <w:lsdException w:name="Medium Grid 3 Accent 3" w:uiPriority="69"/>
-    <w:lsdException w:name="Dark List Accent 3" w:uiPriority="70"/>
-    <w:lsdException w:name="Colorful Shading Accent 3" w:uiPriority="71"/>
-    <w:lsdException w:name="Colorful List Accent 3" w:uiPriority="72"/>
-    <w:lsdException w:name="Colorful Grid Accent 3" w:uiPriority="73"/>
-    <w:lsdException w:name="Light Shading Accent 4" w:uiPriority="60"/>
-    <w:lsdException w:name="Light List Accent 4" w:uiPriority="61"/>
-    <w:lsdException w:name="Light Grid Accent 4" w:uiPriority="62"/>
-    <w:lsdException w:name="Medium Shading 1 Accent 4" w:uiPriority="63"/>
-    <w:lsdException w:name="Medium Shading 2 Accent 4" w:uiPriority="64"/>
-    <w:lsdException w:name="Medium List 1 Accent 4" w:uiPriority="65"/>
-    <w:lsdException w:name="Medium List 2 Accent 4" w:uiPriority="66"/>
-    <w:lsdException w:name="Medium Grid 1 Accent 4" w:uiPriority="67"/>
-    <w:lsdException w:name="Medium Grid 2 Accent 4" w:uiPriority="68"/>
-    <w:lsdException w:name="Medium Grid 3 Accent 4" w:uiPriority="69"/>
-    <w:lsdException w:name="Dark List Accent 4" w:uiPriority="70"/>
-    <w:lsdException w:name="Colorful Shading Accent 4" w:uiPriority="71"/>
-    <w:lsdException w:name="Colorful List Accent 4" w:uiPriority="72"/>
-    <w:lsdException w:name="Colorful Grid Accent 4" w:uiPriority="73"/>
-    <w:lsdException w:name="Light Shading Accent 5" w:uiPriority="60"/>
-    <w:lsdException w:name="Light List Accent 5" w:uiPriority="61"/>
-    <w:lsdException w:name="Light Grid Accent 5" w:uiPriority="62"/>
-    <w:lsdException w:name="Medium Shading 1 Accent 5" w:uiPriority="63"/>
-    <w:lsdException w:name="Medium Shading 2 Accent 5" w:uiPriority="64"/>
-    <w:lsdException w:name="Medium List 1 Accent 5" w:uiPriority="65"/>
-    <w:lsdException w:name="Medium List 2 Accent 5" w:uiPriority="66"/>
-    <w:lsdException w:name="Medium Grid 1 Accent 5" w:uiPriority="67"/>
-    <w:lsdException w:name="Medium Grid 2 Accent 5" w:uiPriority="68"/>
-    <w:lsdException w:name="Medium Grid 3 Accent 5" w:uiPriority="69"/>
-    <w:lsdException w:name="Dark List Accent 5" w:uiPriority="70"/>
-    <w:lsdException w:name="Colorful Shading Accent 5" w:uiPriority="71"/>
-    <w:lsdException w:name="Colorful List Accent 5" w:uiPriority="72"/>
-    <w:lsdException w:name="Colorful Grid Accent 5" w:uiPriority="73"/>
-    <w:lsdException w:name="Light Shading Accent 6" w:uiPriority="60"/>
-    <w:lsdException w:name="Light List Accent 6" w:uiPriority="61"/>
-    <w:lsdException w:name="Light Grid Accent 6" w:uiPriority="62"/>
-    <w:lsdException w:name="Medium Shading 1 Accent 6" w:uiPriority="63"/>
-    <w:lsdException w:name="Medium Shading 2 Accent 6" w:uiPriority="64"/>
-    <w:lsdException w:name="Medium List 1 Accent 6" w:uiPriority="65"/>
-    <w:lsdException w:name="Medium List 2 Accent 6" w:uiPriority="66"/>
-    <w:lsdException w:name="Medium Grid 1 Accent 6" w:uiPriority="67"/>
-    <w:lsdException w:name="Medium Grid 2 Accent 6" w:uiPriority="68"/>
-    <w:lsdException w:name="Medium Grid 3 Accent 6" w:uiPriority="69"/>
-    <w:lsdException w:name="Dark List Accent 6" w:uiPriority="70"/>
-    <w:lsdException w:name="Colorful Shading Accent 6" w:uiPriority="71"/>
-    <w:lsdException w:name="Colorful List Accent 6" w:uiPriority="72"/>
-    <w:lsdException w:name="Colorful Grid Accent 6" w:uiPriority="73"/>
-    <w:lsdException w:name="Subtle Emphasis" w:uiPriority="19" w:qFormat="1"/>
-    <w:lsdException w:name="Intense Emphasis" w:uiPriority="21" w:qFormat="1"/>
-    <w:lsdException w:name="Subtle Reference" w:uiPriority="31" w:qFormat="1"/>
-    <w:lsdException w:name="Intense Reference" w:uiPriority="32" w:qFormat="1"/>
-    <w:lsdException w:name="Book Title" w:uiPriority="33" w:qFormat="1"/>
-    <w:lsdException w:name="Bibliography" w:semiHidden="1" w:uiPriority="37" w:unhideWhenUsed="1"/>
-    <w:lsdException w:name="TOC Heading" w:semiHidden="1" w:uiPriority="39" w:unhideWhenUsed="1" w:qFormat="1"/>
-    <w:lsdException w:name="Plain Table 1" w:uiPriority="41"/>
-    <w:lsdException w:name="Plain Table 2" w:uiPriority="42"/>
-    <w:lsdException w:name="Plain Table 3" w:uiPriority="43"/>
-    <w:lsdException w:name="Plain Table 4" w:uiPriority="44"/>
-    <w:lsdException w:name="Plain Table 5" w:uiPriority="45"/>
-    <w:lsdException w:name="Grid Table Light" w:uiPriority="40"/>
-    <w:lsdException w:name="Grid Table 1 Light" w:uiPriority="46"/>
-    <w:lsdException w:name="Grid Table 2" w:uiPriority="47"/>
-    <w:lsdException w:name="Grid Table 3" w:uiPriority="48"/>
-    <w:lsdException w:name="Grid Table 4" w:uiPriority="49"/>
-    <w:lsdException w:name="Grid Table 5 Dark" w:uiPriority="50"/>
-    <w:lsdException w:name="Grid Table 6 Colorful" w:uiPriority="51"/>
-    <w:lsdException w:name="Grid Table 7 Colorful" w:uiPriority="52"/>
-    <w:lsdException w:name="Grid Table 1 Light Accent 1" w:uiPriority="46"/>
-    <w:lsdException w:name="Grid Table 2 Accent 1" w:uiPriority="47"/>
-    <w:lsdException w:name="Grid Table 3 Accent 1" w:uiPriority="48"/>
-    <w:lsdException w:name="Grid Table 4 Accent 1" w:uiPriority="49"/>
-    <w:lsdException w:name="Grid Table 5 Dark Accent 1" w:uiPriority="50"/>
-    <w:lsdException w:name="Grid Table 6 Colorful Accent 1" w:uiPriority="51"/>
-    <w:lsdException w:name="Grid Table 7 Colorful Accent 1" w:uiPriority="52"/>
-    <w:lsdException w:name="Grid Table 1 Light Accent 2" w:uiPriority="46"/>
-    <w:lsdException w:name="Grid Table 2 Accent 2" w:uiPriority="47"/>
-    <w:lsdException w:name="Grid Table 3 Accent 2" w:uiPriority="48"/>
-    <w:lsdException w:name="Grid Table 4 Accent 2" w:uiPriority="49"/>
-    <w:lsdException w:name="Grid Table 5 Dark Accent 2" w:uiPriority="50"/>
-    <w:lsdException w:name="Grid Table 6 Colorful Accent 2" w:uiPriority="51"/>
-    <w:lsdException w:name="Grid Table 7 Colorful Accent 2" w:uiPriority="52"/>
-    <w:lsdException w:name="Grid Table 1 Light Accent 3" w:uiPriority="46"/>
-    <w:lsdException w:name="Grid Table 2 Accent 3" w:uiPriority="47"/>
-    <w:lsdException w:name="Grid Table 3 Accent 3" w:uiPriority="48"/>
-    <w:lsdException w:name="Grid Table 4 Accent 3" w:uiPriority="49"/>
-    <w:lsdException w:name="Grid Table 5 Dark Accent 3" w:uiPriority="50"/>
-    <w:lsdException w:name="Grid Table 6 Colorful Accent 3" w:uiPriority="51"/>
-    <w:lsdException w:name="Grid Table 7 Colorful Accent 3" w:uiPriority="52"/>
-    <w:lsdException w:name="Grid Table 1 Light Accent 4" w:uiPriority="46"/>
-    <w:lsdException w:name="Grid Table 2 Accent 4" w:uiPriority="47"/>
-    <w:lsdException w:name="Grid Table 3 Accent 4" w:uiPriority="48"/>
-    <w:lsdException w:name="Grid Table 4 Accent 4" w:uiPriority="49"/>
-    <w:lsdException w:name="Grid Table 5 Dark Accent 4" w:uiPriority="50"/>
-    <w:lsdException w:name="Grid Table 6 Colorful Accent 4" w:uiPriority="51"/>
-    <w:lsdException w:name="Grid Table 7 Colorful Accent 4" w:uiPriority="52"/>
-    <w:lsdException w:name="Grid Table 1 Light Accent 5" w:uiPriority="46"/>
-    <w:lsdException w:name="Grid Table 2 Accent 5" w:uiPriority="47"/>
-    <w:lsdException w:name="Grid Table 3 Accent 5" w:uiPriority="48"/>
-    <w:lsdException w:name="Grid Table 4 Accent 5" w:uiPriority="49"/>
-    <w:lsdException w:name="Grid Table 5 Dark Accent 5" w:uiPriority="50"/>
-    <w:lsdException w:name="Grid Table 6 Colorful Accent 5" w:uiPriority="51"/>
-    <w:lsdException w:name="Grid Table 7 Colorful Accent 5" w:uiPriority="52"/>
-    <w:lsdException w:name="Grid Table 1 Light Accent 6" w:uiPriority="46"/>
-    <w:lsdException w:name="Grid Table 2 Accent 6" w:uiPriority="47"/>
-    <w:lsdException w:name="Grid Table 3 Accent 6" w:uiPriority="48"/>
-    <w:lsdException w:name="Grid Table 4 Accent 6" w:uiPriority="49"/>
-    <w:lsdException w:name="Grid Table 5 Dark Accent 6" w:uiPriority="50"/>
-    <w:lsdException w:name="Grid Table 6 Colorful Accent 6" w:uiPriority="51"/>
-    <w:lsdException w:name="Grid Table 7 Colorful Accent 6" w:uiPriority="52"/>
-    <w:lsdException w:name="List Table 1 Light" w:uiPriority="46"/>
-    <w:lsdException w:name="List Table 2" w:uiPriority="47"/>
-    <w:lsdException w:name="List Table 3" w:uiPriority="48"/>
-    <w:lsdException w:name="List Table 4" w:uiPriority="49"/>
-    <w:lsdException w:name="List Table 5 Dark" w:uiPriority="50"/>
-    <w:lsdException w:name="List Table 6 Colorful" w:uiPriority="51"/>
-    <w:lsdException w:name="List Table 7 Colorful" w:uiPriority="52"/>
-    <w:lsdException w:name="List Table 1 Light Accent 1" w:uiPriority="46"/>
-    <w:lsdException w:name="List Table 2 Accent 1" w:uiPriority="47"/>
-    <w:lsdException w:name="List Table 3 Accent 1" w:uiPriority="48"/>
-    <w:lsdException w:name="List Table 4 Accent 1" w:uiPriority="49"/>
-    <w:lsdException w:name="List Table 5 Dark Accent 1" w:uiPriority="50"/>
-    <w:lsdException w:name="List Table 6 Colorful Accent 1" w:uiPriority="51"/>
-    <w:lsdException w:name="List Table 7 Colorful Accent 1" w:uiPriority="52"/>
-    <w:lsdException w:name="List Table 1 Light Accent 2" w:uiPriority="46"/>
-    <w:lsdException w:name="List Table 2 Accent 2" w:uiPriority="47"/>
-    <w:lsdException w:name="List Table 3 Accent 2" w:uiPriority="48"/>
-    <w:lsdException w:name="List Table 4 Accent 2" w:uiPriority="49"/>
-    <w:lsdException w:name="List Table 5 Dark Accent 2" w:uiPriority="50"/>
-    <w:lsdException w:name="List Table 6 Colorful Accent 2" w:uiPriority="51"/>
-    <w:lsdException w:name="List Table 7 Colorful Accent 2" w:uiPriority="52"/>
-    <w:lsdException w:name="List Table 1 Light Accent 3" w:uiPriority="46"/>
-    <w:lsdException w:name="List Table 2 Accent 3" w:uiPriority="47"/>
-    <w:lsdException w:name="List Table 3 Accent 3" w:uiPriority="48"/>
-    <w:lsdException w:name="List Table 4 Accent 3" w:uiPriority="49"/>
-    <w:lsdException w:name="List Table 5 Dark Accent 3" w:uiPriority="50"/>
-    <w:lsdException w:name="List Table 6 Colorful Accent 3" w:uiPriority="51"/>
-    <w:lsdException w:name="List Table 7 Colorful Accent 3" w:uiPriority="52"/>
-    <w:lsdException w:name="List Table 1 Light Accent 4" w:uiPriority="46"/>
-    <w:lsdException w:name="List Table 2 Accent 4" w:uiPriority="47"/>
-    <w:lsdException w:name="List Table 3 Accent 4" w:uiPriority="48"/>
-    <w:lsdException w:name="List Table 4 Accent 4" w:uiPriority="49"/>
-    <w:lsdException w:name="List Table 5 Dark Accent 4" w:uiPriority="50"/>
-    <w:lsdException w:name="List Table 6 Colorful Accent 4" w:uiPriority="51"/>
-    <w:lsdException w:name="List Table 7 Colorful Accent 4" w:uiPriority="52"/>
-    <w:lsdException w:name="List Table 1 Light Accent 5" w:uiPriority="46"/>
-    <w:lsdException w:name="List Table 2 Accent 5" w:uiPriority="47"/>
-    <w:lsdException w:name="List Table 3 Accent 5" w:uiPriority="48"/>
-    <w:lsdException w:name="List Table 4 Accent 5" w:uiPriority="49"/>
-    <w:lsdException w:name="List Table 5 Dark Accent 5" w:uiPriority="50"/>
-    <w:lsdException w:name="List Table 6 Colorful Accent 5" w:uiPriority="51"/>
-    <w:lsdException w:name="List Table 7 Colorful Accent 5" w:uiPriority="52"/>
-    <w:lsdException w:name="List Table 1 Light Accent 6" w:uiPriority="46"/>
-    <w:lsdException w:name="List Table 2 Accent 6" w:uiPriority="47"/>
-    <w:lsdException w:name="List Table 3 Accent 6" w:uiPriority="48"/>
-    <w:lsdException w:name="List Table 4 Accent 6" w:uiPriority="49"/>
-    <w:lsdException w:name="List Table 5 Dark Accent 6" w:uiPriority="50"/>
-    <w:lsdException w:name="List Table 6 Colorful Accent 6" w:uiPriority="51"/>
-    <w:lsdException w:name="List Table 7 Colorful Accent 6" w:uiPriority="52"/>
+  <w:latentStyles w:defLockedState="0" w:defUIPriority="99" w:defSemiHidden="1" w:defUnhideWhenUsed="1" w:defQFormat="0" w:count="267">
+    <w:lsdException w:name="Normal" w:semiHidden="0" w:uiPriority="0" w:unhideWhenUsed="0" w:qFormat="1"/>
+    <w:lsdException w:name="heading 1" w:semiHidden="0" w:uiPriority="9" w:unhideWhenUsed="0" w:qFormat="1"/>
+    <w:lsdException w:name="heading 2" w:uiPriority="9" w:qFormat="1"/>
+    <w:lsdException w:name="heading 3" w:uiPriority="9" w:qFormat="1"/>
+    <w:lsdException w:name="heading 4" w:uiPriority="9" w:qFormat="1"/>
+    <w:lsdException w:name="heading 5" w:uiPriority="9" w:qFormat="1"/>
+    <w:lsdException w:name="heading 6" w:uiPriority="9" w:qFormat="1"/>
+    <w:lsdException w:name="heading 7" w:uiPriority="9" w:qFormat="1"/>
+    <w:lsdException w:name="heading 8" w:uiPriority="9" w:qFormat="1"/>
+    <w:lsdException w:name="heading 9" w:uiPriority="9" w:qFormat="1"/>
+    <w:lsdException w:name="toc 1" w:uiPriority="39"/>
+    <w:lsdException w:name="toc 2" w:uiPriority="39"/>
+    <w:lsdException w:name="toc 3" w:uiPriority="39"/>
+    <w:lsdException w:name="toc 4" w:uiPriority="39"/>
+    <w:lsdException w:name="toc 5" w:uiPriority="39"/>
+    <w:lsdException w:name="toc 6" w:uiPriority="39"/>
+    <w:lsdException w:name="toc 7" w:uiPriority="39"/>
+    <w:lsdException w:name="toc 8" w:uiPriority="39"/>
+    <w:lsdException w:name="toc 9" w:uiPriority="39"/>
+    <w:lsdException w:name="caption" w:uiPriority="35" w:qFormat="1"/>
+    <w:lsdException w:name="Title" w:semiHidden="0" w:uiPriority="10" w:unhideWhenUsed="0" w:qFormat="1"/>
+    <w:lsdException w:name="Default Paragraph Font" w:uiPriority="1"/>
+    <w:lsdException w:name="Subtitle" w:semiHidden="0" w:uiPriority="11" w:unhideWhenUsed="0" w:qFormat="1"/>
+    <w:lsdException w:name="Strong" w:semiHidden="0" w:uiPriority="22" w:unhideWhenUsed="0" w:qFormat="1"/>
+    <w:lsdException w:name="Emphasis" w:semiHidden="0" w:uiPriority="20" w:unhideWhenUsed="0" w:qFormat="1"/>
+    <w:lsdException w:name="Table Grid" w:semiHidden="0" w:uiPriority="39" w:unhideWhenUsed="0"/>
+    <w:lsdException w:name="Placeholder Text" w:unhideWhenUsed="0"/>
+    <w:lsdException w:name="No Spacing" w:semiHidden="0" w:uiPriority="1" w:unhideWhenUsed="0" w:qFormat="1"/>
+    <w:lsdException w:name="Light Shading" w:semiHidden="0" w:uiPriority="60" w:unhideWhenUsed="0"/>
+    <w:lsdException w:name="Light List" w:semiHidden="0" w:uiPriority="61" w:unhideWhenUsed="0"/>
+    <w:lsdException w:name="Light Grid" w:semiHidden="0" w:uiPriority="62" w:unhideWhenUsed="0"/>
+    <w:lsdException w:name="Medium Shading 1" w:semiHidden="0" w:uiPriority="63" w:unhideWhenUsed="0"/>
+    <w:lsdException w:name="Medium Shading 2" w:semiHidden="0" w:uiPriority="64" w:unhideWhenUsed="0"/>
+    <w:lsdException w:name="Medium List 1" w:semiHidden="0" w:uiPriority="65" w:unhideWhenUsed="0"/>
+    <w:lsdException w:name="Medium List 2" w:semiHidden="0" w:uiPriority="66" w:unhideWhenUsed="0"/>
+    <w:lsdException w:name="Medium Grid 1" w:semiHidden="0" w:uiPriority="67" w:unhideWhenUsed="0"/>
+    <w:lsdException w:name="Medium Grid 2" w:semiHidden="0" w:uiPriority="68" w:unhideWhenUsed="0"/>
+    <w:lsdException w:name="Medium Grid 3" w:semiHidden="0" w:uiPriority="69" w:unhideWhenUsed="0"/>
+    <w:lsdException w:name="Dark List" w:semiHidden="0" w:uiPriority="70" w:unhideWhenUsed="0"/>
+    <w:lsdException w:name="Colorful Shading" w:semiHidden="0" w:uiPriority="71" w:unhideWhenUsed="0"/>
+    <w:lsdException w:name="Colorful List" w:semiHidden="0" w:uiPriority="72" w:unhideWhenUsed="0"/>
+    <w:lsdException w:name="Colorful Grid" w:semiHidden="0" w:uiPriority="73" w:unhideWhenUsed="0"/>
+    <w:lsdException w:name="Light Shading Accent 1" w:semiHidden="0" w:uiPriority="60" w:unhideWhenUsed="0"/>
+    <w:lsdException w:name="Light List Accent 1" w:semiHidden="0" w:uiPriority="61" w:unhideWhenUsed="0"/>
+    <w:lsdException w:name="Light Grid Accent 1" w:semiHidden="0" w:uiPriority="62" w:unhideWhenUsed="0"/>
+    <w:lsdException w:name="Medium Shading 1 Accent 1" w:semiHidden="0" w:uiPriority="63" w:unhideWhenUsed="0"/>
+    <w:lsdException w:name="Medium Shading 2 Accent 1" w:semiHidden="0" w:uiPriority="64" w:unhideWhenUsed="0"/>
+    <w:lsdException w:name="Medium List 1 Accent 1" w:semiHidden="0" w:uiPriority="65" w:unhideWhenUsed="0"/>
+    <w:lsdException w:name="Revision" w:unhideWhenUsed="0"/>
+    <w:lsdException w:name="List Paragraph" w:semiHidden="0" w:uiPriority="34" w:unhideWhenUsed="0" w:qFormat="1"/>
+    <w:lsdException w:name="Quote" w:semiHidden="0" w:uiPriority="29" w:unhideWhenUsed="0" w:qFormat="1"/>
+    <w:lsdException w:name="Intense Quote" w:semiHidden="0" w:uiPriority="30" w:unhideWhenUsed="0" w:qFormat="1"/>
+    <w:lsdException w:name="Medium List 2 Accent 1" w:semiHidden="0" w:uiPriority="66" w:unhideWhenUsed="0"/>
+    <w:lsdException w:name="Medium Grid 1 Accent 1" w:semiHidden="0" w:uiPriority="67" w:unhideWhenUsed="0"/>
+    <w:lsdException w:name="Medium Grid 2 Accent 1" w:semiHidden="0" w:uiPriority="68" w:unhideWhenUsed="0"/>
+    <w:lsdException w:name="Medium Grid 3 Accent 1" w:semiHidden="0" w:uiPriority="69" w:unhideWhenUsed="0"/>
+    <w:lsdException w:name="Dark List Accent 1" w:semiHidden="0" w:uiPriority="70" w:unhideWhenUsed="0"/>
+    <w:lsdException w:name="Colorful Shading Accent 1" w:semiHidden="0" w:uiPriority="71" w:unhideWhenUsed="0"/>
+    <w:lsdException w:name="Colorful List Accent 1" w:semiHidden="0" w:uiPriority="72" w:unhideWhenUsed="0"/>
+    <w:lsdException w:name="Colorful Grid Accent 1" w:semiHidden="0" w:uiPriority="73" w:unhideWhenUsed="0"/>
+    <w:lsdException w:name="Light Shading Accent 2" w:semiHidden="0" w:uiPriority="60" w:unhideWhenUsed="0"/>
+    <w:lsdException w:name="Light List Accent 2" w:semiHidden="0" w:uiPriority="61" w:unhideWhenUsed="0"/>
+    <w:lsdException w:name="Light Grid Accent 2" w:semiHidden="0" w:uiPriority="62" w:unhideWhenUsed="0"/>
+    <w:lsdException w:name="Medium Shading 1 Accent 2" w:semiHidden="0" w:uiPriority="63" w:unhideWhenUsed="0"/>
+    <w:lsdException w:name="Medium Shading 2 Accent 2" w:semiHidden="0" w:uiPriority="64" w:unhideWhenUsed="0"/>
+    <w:lsdException w:name="Medium List 1 Accent 2" w:semiHidden="0" w:uiPriority="65" w:unhideWhenUsed="0"/>
+    <w:lsdException w:name="Medium List 2 Accent 2" w:semiHidden="0" w:uiPriority="66" w:unhideWhenUsed="0"/>
+    <w:lsdException w:name="Medium Grid 1 Accent 2" w:semiHidden="0" w:uiPriority="67" w:unhideWhenUsed="0"/>
+    <w:lsdException w:name="Medium Grid 2 Accent 2" w:semiHidden="0" w:uiPriority="68" w:unhideWhenUsed="0"/>
+    <w:lsdException w:name="Medium Grid 3 Accent 2" w:semiHidden="0" w:uiPriority="69" w:unhideWhenUsed="0"/>
+    <w:lsdException w:name="Dark List Accent 2" w:semiHidden="0" w:uiPriority="70" w:unhideWhenUsed="0"/>
+    <w:lsdException w:name="Colorful Shading Accent 2" w:semiHidden="0" w:uiPriority="71" w:unhideWhenUsed="0"/>
+    <w:lsdException w:name="Colorful List Accent 2" w:semiHidden="0" w:uiPriority="72" w:unhideWhenUsed="0"/>
+    <w:lsdException w:name="Colorful Grid Accent 2" w:semiHidden="0" w:uiPriority="73" w:unhideWhenUsed="0"/>
+    <w:lsdException w:name="Light Shading Accent 3" w:semiHidden="0" w:uiPriority="60" w:unhideWhenUsed="0"/>
+    <w:lsdException w:name="Light List Accent 3" w:semiHidden="0" w:uiPriority="61" w:unhideWhenUsed="0"/>
+    <w:lsdException w:name="Light Grid Accent 3" w:semiHidden="0" w:uiPriority="62" w:unhideWhenUsed="0"/>
+    <w:lsdException w:name="Medium Shading 1 Accent 3" w:semiHidden="0" w:uiPriority="63" w:unhideWhenUsed="0"/>
+    <w:lsdException w:name="Medium Shading 2 Accent 3" w:semiHidden="0" w:uiPriority="64" w:unhideWhenUsed="0"/>
+    <w:lsdException w:name="Medium List 1 Accent 3" w:semiHidden="0" w:uiPriority="65" w:unhideWhenUsed="0"/>
+    <w:lsdException w:name="Medium List 2 Accent 3" w:semiHidden="0" w:uiPriority="66" w:unhideWhenUsed="0"/>
+    <w:lsdException w:name="Medium Grid 1 Accent 3" w:semiHidden="0" w:uiPriority="67" w:unhideWhenUsed="0"/>
+    <w:lsdException w:name="Medium Grid 2 Accent 3" w:semiHidden="0" w:uiPriority="68" w:unhideWhenUsed="0"/>
+    <w:lsdException w:name="Medium Grid 3 Accent 3" w:semiHidden="0" w:uiPriority="69" w:unhideWhenUsed="0"/>
+    <w:lsdException w:name="Dark List Accent 3" w:semiHidden="0" w:uiPriority="70" w:unhideWhenUsed="0"/>
+    <w:lsdException w:name="Colorful Shading Accent 3" w:semiHidden="0" w:uiPriority="71" w:unhideWhenUsed="0"/>
+    <w:lsdException w:name="Colorful List Accent 3" w:semiHidden="0" w:uiPriority="72" w:unhideWhenUsed="0"/>
+    <w:lsdException w:name="Colorful Grid Accent 3" w:semiHidden="0" w:uiPriority="73" w:unhideWhenUsed="0"/>
+    <w:lsdException w:name="Light Shading Accent 4" w:semiHidden="0" w:uiPriority="60" w:unhideWhenUsed="0"/>
+    <w:lsdException w:name="Light List Accent 4" w:semiHidden="0" w:uiPriority="61" w:unhideWhenUsed="0"/>
+    <w:lsdException w:name="Light Grid Accent 4" w:semiHidden="0" w:uiPriority="62" w:unhideWhenUsed="0"/>
+    <w:lsdException w:name="Medium Shading 1 Accent 4" w:semiHidden="0" w:uiPriority="63" w:unhideWhenUsed="0"/>
+    <w:lsdException w:name="Medium Shading 2 Accent 4" w:semiHidden="0" w:uiPriority="64" w:unhideWhenUsed="0"/>
+    <w:lsdException w:name="Medium List 1 Accent 4" w:semiHidden="0" w:uiPriority="65" w:unhideWhenUsed="0"/>
+    <w:lsdException w:name="Medium List 2 Accent 4" w:semiHidden="0" w:uiPriority="66" w:unhideWhenUsed="0"/>
+    <w:lsdException w:name="Medium Grid 1 Accent 4" w:semiHidden="0" w:uiPriority="67" w:unhideWhenUsed="0"/>
+    <w:lsdException w:name="Medium Grid 2 Accent 4" w:semiHidden="0" w:uiPriority="68" w:unhideWhenUsed="0"/>
+    <w:lsdException w:name="Medium Grid 3 Accent 4" w:semiHidden="0" w:uiPriority="69" w:unhideWhenUsed="0"/>
+    <w:lsdException w:name="Dark List Accent 4" w:semiHidden="0" w:uiPriority="70" w:unhideWhenUsed="0"/>
+    <w:lsdException w:name="Colorful Shading Accent 4" w:semiHidden="0" w:uiPriority="71" w:unhideWhenUsed="0"/>
+    <w:lsdException w:name="Colorful List Accent 4" w:semiHidden="0" w:uiPriority="72" w:unhideWhenUsed="0"/>
+    <w:lsdException w:name="Colorful Grid Accent 4" w:semiHidden="0" w:uiPriority="73" w:unhideWhenUsed="0"/>
+    <w:lsdException w:name="Light Shading Accent 5" w:semiHidden="0" w:uiPriority="60" w:unhideWhenUsed="0"/>
+    <w:lsdException w:name="Light List Accent 5" w:semiHidden="0" w:uiPriority="61" w:unhideWhenUsed="0"/>
+    <w:lsdException w:name="Light Grid Accent 5" w:semiHidden="0" w:uiPriority="62" w:unhideWhenUsed="0"/>
+    <w:lsdException w:name="Medium Shading 1 Accent 5" w:semiHidden="0" w:uiPriority="63" w:unhideWhenUsed="0"/>
+    <w:lsdException w:name="Medium Shading 2 Accent 5" w:semiHidden="0" w:uiPriority="64" w:unhideWhenUsed="0"/>
+    <w:lsdException w:name="Medium List 1 Accent 5" w:semiHidden="0" w:uiPriority="65" w:unhideWhenUsed="0"/>
+    <w:lsdException w:name="Medium List 2 Accent 5" w:semiHidden="0" w:uiPriority="66" w:unhideWhenUsed="0"/>
+    <w:lsdException w:name="Medium Grid 1 Accent 5" w:semiHidden="0" w:uiPriority="67" w:unhideWhenUsed="0"/>
+    <w:lsdException w:name="Medium Grid 2 Accent 5" w:semiHidden="0" w:uiPriority="68" w:unhideWhenUsed="0"/>
+    <w:lsdException w:name="Medium Grid 3 Accent 5" w:semiHidden="0" w:uiPriority="69" w:unhideWhenUsed="0"/>
+    <w:lsdException w:name="Dark List Accent 5" w:semiHidden="0" w:uiPriority="70" w:unhideWhenUsed="0"/>
+    <w:lsdException w:name="Colorful Shading Accent 5" w:semiHidden="0" w:uiPriority="71" w:unhideWhenUsed="0"/>
+    <w:lsdException w:name="Colorful List Accent 5" w:semiHidden="0" w:uiPriority="72" w:unhideWhenUsed="0"/>
+    <w:lsdException w:name="Colorful Grid Accent 5" w:semiHidden="0" w:uiPriority="73" w:unhideWhenUsed="0"/>
+    <w:lsdException w:name="Light Shading Accent 6" w:semiHidden="0" w:uiPriority="60" w:unhideWhenUsed="0"/>
+    <w:lsdException w:name="Light List Accent 6" w:semiHidden="0" w:uiPriority="61" w:unhideWhenUsed="0"/>
+    <w:lsdException w:name="Light Grid Accent 6" w:semiHidden="0" w:uiPriority="62" w:unhideWhenUsed="0"/>
+    <w:lsdException w:name="Medium Shading 1 Accent 6" w:semiHidden="0" w:uiPriority="63" w:unhideWhenUsed="0"/>
+    <w:lsdException w:name="Medium Shading 2 Accent 6" w:semiHidden="0" w:uiPriority="64" w:unhideWhenUsed="0"/>
+    <w:lsdException w:name="Medium List 1 Accent 6" w:semiHidden="0" w:uiPriority="65" w:unhideWhenUsed="0"/>
+    <w:lsdException w:name="Medium List 2 Accent 6" w:semiHidden="0" w:uiPriority="66" w:unhideWhenUsed="0"/>
+    <w:lsdException w:name="Medium Grid 1 Accent 6" w:semiHidden="0" w:uiPriority="67" w:unhideWhenUsed="0"/>
+    <w:lsdException w:name="Medium Grid 2 Accent 6" w:semiHidden="0" w:uiPriority="68" w:unhideWhenUsed="0"/>
+    <w:lsdException w:name="Medium Grid 3 Accent 6" w:semiHidden="0" w:uiPriority="69" w:unhideWhenUsed="0"/>
+    <w:lsdException w:name="Dark List Accent 6" w:semiHidden="0" w:uiPriority="70" w:unhideWhenUsed="0"/>
+    <w:lsdException w:name="Colorful Shading Accent 6" w:semiHidden="0" w:uiPriority="71" w:unhideWhenUsed="0"/>
+    <w:lsdException w:name="Colorful List Accent 6" w:semiHidden="0" w:uiPriority="72" w:unhideWhenUsed="0"/>
+    <w:lsdException w:name="Colorful Grid Accent 6" w:semiHidden="0" w:uiPriority="73" w:unhideWhenUsed="0"/>
+    <w:lsdException w:name="Subtle Emphasis" w:semiHidden="0" w:uiPriority="19" w:unhideWhenUsed="0" w:qFormat="1"/>
+    <w:lsdException w:name="Intense Emphasis" w:semiHidden="0" w:uiPriority="21" w:unhideWhenUsed="0" w:qFormat="1"/>
+    <w:lsdException w:name="Subtle Reference" w:semiHidden="0" w:uiPriority="31" w:unhideWhenUsed="0" w:qFormat="1"/>
+    <w:lsdException w:name="Intense Reference" w:semiHidden="0" w:uiPriority="32" w:unhideWhenUsed="0" w:qFormat="1"/>
+    <w:lsdException w:name="Book Title" w:semiHidden="0" w:uiPriority="33" w:unhideWhenUsed="0" w:qFormat="1"/>
+    <w:lsdException w:name="Bibliography" w:uiPriority="37"/>
+    <w:lsdException w:name="TOC Heading" w:uiPriority="39" w:qFormat="1"/>
   </w:latentStyles>
   <w:style w:type="paragraph" w:default="1" w:styleId="Normal">
     <w:name w:val="Normal"/>
@@ -4304,6 +3649,388 @@
       <w:ind w:left="720"/>
       <w:contextualSpacing/>
     </w:pPr>
+  </w:style>
+  <w:style w:type="paragraph" w:styleId="BalloonText">
+    <w:name w:val="Balloon Text"/>
+    <w:basedOn w:val="Normal"/>
+    <w:link w:val="BalloonTextChar"/>
+    <w:uiPriority w:val="99"/>
+    <w:semiHidden/>
+    <w:unhideWhenUsed/>
+    <w:rsid w:val="009514AD"/>
+    <w:pPr>
+      <w:spacing w:after="0" w:line="240" w:lineRule="auto"/>
+    </w:pPr>
+    <w:rPr>
+      <w:rFonts w:ascii="Tahoma" w:hAnsi="Tahoma" w:cs="Tahoma"/>
+      <w:sz w:val="16"/>
+      <w:szCs w:val="16"/>
+    </w:rPr>
+  </w:style>
+  <w:style w:type="character" w:customStyle="1" w:styleId="BalloonTextChar">
+    <w:name w:val="Balloon Text Char"/>
+    <w:basedOn w:val="DefaultParagraphFont"/>
+    <w:link w:val="BalloonText"/>
+    <w:uiPriority w:val="99"/>
+    <w:semiHidden/>
+    <w:rsid w:val="009514AD"/>
+    <w:rPr>
+      <w:rFonts w:ascii="Tahoma" w:hAnsi="Tahoma" w:cs="Tahoma"/>
+      <w:sz w:val="16"/>
+      <w:szCs w:val="16"/>
+    </w:rPr>
+  </w:style>
+</w:styles>
+</file>
+
+<file path=word/stylesWithEffects.xml><?xml version="1.0" encoding="utf-8"?>
+<w:styles xmlns:wpc="http://schemas.microsoft.com/office/word/2010/wordprocessingCanvas" xmlns:mc="http://schemas.openxmlformats.org/markup-compatibility/2006" xmlns:o="urn:schemas-microsoft-com:office:office" xmlns:r="http://schemas.openxmlformats.org/officeDocument/2006/relationships" xmlns:m="http://schemas.openxmlformats.org/officeDocument/2006/math" xmlns:v="urn:schemas-microsoft-com:vml" xmlns:wp14="http://schemas.microsoft.com/office/word/2010/wordprocessingDrawing" xmlns:wp="http://schemas.openxmlformats.org/drawingml/2006/wordprocessingDrawing" xmlns:w10="urn:schemas-microsoft-com:office:word" xmlns:w="http://schemas.openxmlformats.org/wordprocessingml/2006/main" xmlns:w14="http://schemas.microsoft.com/office/word/2010/wordml" xmlns:wpg="http://schemas.microsoft.com/office/word/2010/wordprocessingGroup" xmlns:wpi="http://schemas.microsoft.com/office/word/2010/wordprocessingInk" xmlns:wne="http://schemas.microsoft.com/office/word/2006/wordml" xmlns:wps="http://schemas.microsoft.com/office/word/2010/wordprocessingShape" mc:Ignorable="w14 wp14">
+  <w:docDefaults>
+    <w:rPrDefault>
+      <w:rPr>
+        <w:rFonts w:asciiTheme="minorHAnsi" w:eastAsiaTheme="minorHAnsi" w:hAnsiTheme="minorHAnsi" w:cstheme="minorBidi"/>
+        <w:sz w:val="22"/>
+        <w:szCs w:val="22"/>
+        <w:lang w:val="nl-BE" w:eastAsia="en-US" w:bidi="ar-SA"/>
+      </w:rPr>
+    </w:rPrDefault>
+    <w:pPrDefault>
+      <w:pPr>
+        <w:spacing w:after="160" w:line="259" w:lineRule="auto"/>
+      </w:pPr>
+    </w:pPrDefault>
+  </w:docDefaults>
+  <w:latentStyles w:defLockedState="0" w:defUIPriority="99" w:defSemiHidden="1" w:defUnhideWhenUsed="1" w:defQFormat="0" w:count="267">
+    <w:lsdException w:name="Normal" w:semiHidden="0" w:uiPriority="0" w:unhideWhenUsed="0" w:qFormat="1"/>
+    <w:lsdException w:name="heading 1" w:semiHidden="0" w:uiPriority="9" w:unhideWhenUsed="0" w:qFormat="1"/>
+    <w:lsdException w:name="heading 2" w:uiPriority="9" w:qFormat="1"/>
+    <w:lsdException w:name="heading 3" w:uiPriority="9" w:qFormat="1"/>
+    <w:lsdException w:name="heading 4" w:uiPriority="9" w:qFormat="1"/>
+    <w:lsdException w:name="heading 5" w:uiPriority="9" w:qFormat="1"/>
+    <w:lsdException w:name="heading 6" w:uiPriority="9" w:qFormat="1"/>
+    <w:lsdException w:name="heading 7" w:uiPriority="9" w:qFormat="1"/>
+    <w:lsdException w:name="heading 8" w:uiPriority="9" w:qFormat="1"/>
+    <w:lsdException w:name="heading 9" w:uiPriority="9" w:qFormat="1"/>
+    <w:lsdException w:name="toc 1" w:uiPriority="39"/>
+    <w:lsdException w:name="toc 2" w:uiPriority="39"/>
+    <w:lsdException w:name="toc 3" w:uiPriority="39"/>
+    <w:lsdException w:name="toc 4" w:uiPriority="39"/>
+    <w:lsdException w:name="toc 5" w:uiPriority="39"/>
+    <w:lsdException w:name="toc 6" w:uiPriority="39"/>
+    <w:lsdException w:name="toc 7" w:uiPriority="39"/>
+    <w:lsdException w:name="toc 8" w:uiPriority="39"/>
+    <w:lsdException w:name="toc 9" w:uiPriority="39"/>
+    <w:lsdException w:name="caption" w:uiPriority="35" w:qFormat="1"/>
+    <w:lsdException w:name="Title" w:semiHidden="0" w:uiPriority="10" w:unhideWhenUsed="0" w:qFormat="1"/>
+    <w:lsdException w:name="Default Paragraph Font" w:uiPriority="1"/>
+    <w:lsdException w:name="Subtitle" w:semiHidden="0" w:uiPriority="11" w:unhideWhenUsed="0" w:qFormat="1"/>
+    <w:lsdException w:name="Strong" w:semiHidden="0" w:uiPriority="22" w:unhideWhenUsed="0" w:qFormat="1"/>
+    <w:lsdException w:name="Emphasis" w:semiHidden="0" w:uiPriority="20" w:unhideWhenUsed="0" w:qFormat="1"/>
+    <w:lsdException w:name="Table Grid" w:semiHidden="0" w:uiPriority="39" w:unhideWhenUsed="0"/>
+    <w:lsdException w:name="Placeholder Text" w:unhideWhenUsed="0"/>
+    <w:lsdException w:name="No Spacing" w:semiHidden="0" w:uiPriority="1" w:unhideWhenUsed="0" w:qFormat="1"/>
+    <w:lsdException w:name="Light Shading" w:semiHidden="0" w:uiPriority="60" w:unhideWhenUsed="0"/>
+    <w:lsdException w:name="Light List" w:semiHidden="0" w:uiPriority="61" w:unhideWhenUsed="0"/>
+    <w:lsdException w:name="Light Grid" w:semiHidden="0" w:uiPriority="62" w:unhideWhenUsed="0"/>
+    <w:lsdException w:name="Medium Shading 1" w:semiHidden="0" w:uiPriority="63" w:unhideWhenUsed="0"/>
+    <w:lsdException w:name="Medium Shading 2" w:semiHidden="0" w:uiPriority="64" w:unhideWhenUsed="0"/>
+    <w:lsdException w:name="Medium List 1" w:semiHidden="0" w:uiPriority="65" w:unhideWhenUsed="0"/>
+    <w:lsdException w:name="Medium List 2" w:semiHidden="0" w:uiPriority="66" w:unhideWhenUsed="0"/>
+    <w:lsdException w:name="Medium Grid 1" w:semiHidden="0" w:uiPriority="67" w:unhideWhenUsed="0"/>
+    <w:lsdException w:name="Medium Grid 2" w:semiHidden="0" w:uiPriority="68" w:unhideWhenUsed="0"/>
+    <w:lsdException w:name="Medium Grid 3" w:semiHidden="0" w:uiPriority="69" w:unhideWhenUsed="0"/>
+    <w:lsdException w:name="Dark List" w:semiHidden="0" w:uiPriority="70" w:unhideWhenUsed="0"/>
+    <w:lsdException w:name="Colorful Shading" w:semiHidden="0" w:uiPriority="71" w:unhideWhenUsed="0"/>
+    <w:lsdException w:name="Colorful List" w:semiHidden="0" w:uiPriority="72" w:unhideWhenUsed="0"/>
+    <w:lsdException w:name="Colorful Grid" w:semiHidden="0" w:uiPriority="73" w:unhideWhenUsed="0"/>
+    <w:lsdException w:name="Light Shading Accent 1" w:semiHidden="0" w:uiPriority="60" w:unhideWhenUsed="0"/>
+    <w:lsdException w:name="Light List Accent 1" w:semiHidden="0" w:uiPriority="61" w:unhideWhenUsed="0"/>
+    <w:lsdException w:name="Light Grid Accent 1" w:semiHidden="0" w:uiPriority="62" w:unhideWhenUsed="0"/>
+    <w:lsdException w:name="Medium Shading 1 Accent 1" w:semiHidden="0" w:uiPriority="63" w:unhideWhenUsed="0"/>
+    <w:lsdException w:name="Medium Shading 2 Accent 1" w:semiHidden="0" w:uiPriority="64" w:unhideWhenUsed="0"/>
+    <w:lsdException w:name="Medium List 1 Accent 1" w:semiHidden="0" w:uiPriority="65" w:unhideWhenUsed="0"/>
+    <w:lsdException w:name="Revision" w:unhideWhenUsed="0"/>
+    <w:lsdException w:name="List Paragraph" w:semiHidden="0" w:uiPriority="34" w:unhideWhenUsed="0" w:qFormat="1"/>
+    <w:lsdException w:name="Quote" w:semiHidden="0" w:uiPriority="29" w:unhideWhenUsed="0" w:qFormat="1"/>
+    <w:lsdException w:name="Intense Quote" w:semiHidden="0" w:uiPriority="30" w:unhideWhenUsed="0" w:qFormat="1"/>
+    <w:lsdException w:name="Medium List 2 Accent 1" w:semiHidden="0" w:uiPriority="66" w:unhideWhenUsed="0"/>
+    <w:lsdException w:name="Medium Grid 1 Accent 1" w:semiHidden="0" w:uiPriority="67" w:unhideWhenUsed="0"/>
+    <w:lsdException w:name="Medium Grid 2 Accent 1" w:semiHidden="0" w:uiPriority="68" w:unhideWhenUsed="0"/>
+    <w:lsdException w:name="Medium Grid 3 Accent 1" w:semiHidden="0" w:uiPriority="69" w:unhideWhenUsed="0"/>
+    <w:lsdException w:name="Dark List Accent 1" w:semiHidden="0" w:uiPriority="70" w:unhideWhenUsed="0"/>
+    <w:lsdException w:name="Colorful Shading Accent 1" w:semiHidden="0" w:uiPriority="71" w:unhideWhenUsed="0"/>
+    <w:lsdException w:name="Colorful List Accent 1" w:semiHidden="0" w:uiPriority="72" w:unhideWhenUsed="0"/>
+    <w:lsdException w:name="Colorful Grid Accent 1" w:semiHidden="0" w:uiPriority="73" w:unhideWhenUsed="0"/>
+    <w:lsdException w:name="Light Shading Accent 2" w:semiHidden="0" w:uiPriority="60" w:unhideWhenUsed="0"/>
+    <w:lsdException w:name="Light List Accent 2" w:semiHidden="0" w:uiPriority="61" w:unhideWhenUsed="0"/>
+    <w:lsdException w:name="Light Grid Accent 2" w:semiHidden="0" w:uiPriority="62" w:unhideWhenUsed="0"/>
+    <w:lsdException w:name="Medium Shading 1 Accent 2" w:semiHidden="0" w:uiPriority="63" w:unhideWhenUsed="0"/>
+    <w:lsdException w:name="Medium Shading 2 Accent 2" w:semiHidden="0" w:uiPriority="64" w:unhideWhenUsed="0"/>
+    <w:lsdException w:name="Medium List 1 Accent 2" w:semiHidden="0" w:uiPriority="65" w:unhideWhenUsed="0"/>
+    <w:lsdException w:name="Medium List 2 Accent 2" w:semiHidden="0" w:uiPriority="66" w:unhideWhenUsed="0"/>
+    <w:lsdException w:name="Medium Grid 1 Accent 2" w:semiHidden="0" w:uiPriority="67" w:unhideWhenUsed="0"/>
+    <w:lsdException w:name="Medium Grid 2 Accent 2" w:semiHidden="0" w:uiPriority="68" w:unhideWhenUsed="0"/>
+    <w:lsdException w:name="Medium Grid 3 Accent 2" w:semiHidden="0" w:uiPriority="69" w:unhideWhenUsed="0"/>
+    <w:lsdException w:name="Dark List Accent 2" w:semiHidden="0" w:uiPriority="70" w:unhideWhenUsed="0"/>
+    <w:lsdException w:name="Colorful Shading Accent 2" w:semiHidden="0" w:uiPriority="71" w:unhideWhenUsed="0"/>
+    <w:lsdException w:name="Colorful List Accent 2" w:semiHidden="0" w:uiPriority="72" w:unhideWhenUsed="0"/>
+    <w:lsdException w:name="Colorful Grid Accent 2" w:semiHidden="0" w:uiPriority="73" w:unhideWhenUsed="0"/>
+    <w:lsdException w:name="Light Shading Accent 3" w:semiHidden="0" w:uiPriority="60" w:unhideWhenUsed="0"/>
+    <w:lsdException w:name="Light List Accent 3" w:semiHidden="0" w:uiPriority="61" w:unhideWhenUsed="0"/>
+    <w:lsdException w:name="Light Grid Accent 3" w:semiHidden="0" w:uiPriority="62" w:unhideWhenUsed="0"/>
+    <w:lsdException w:name="Medium Shading 1 Accent 3" w:semiHidden="0" w:uiPriority="63" w:unhideWhenUsed="0"/>
+    <w:lsdException w:name="Medium Shading 2 Accent 3" w:semiHidden="0" w:uiPriority="64" w:unhideWhenUsed="0"/>
+    <w:lsdException w:name="Medium List 1 Accent 3" w:semiHidden="0" w:uiPriority="65" w:unhideWhenUsed="0"/>
+    <w:lsdException w:name="Medium List 2 Accent 3" w:semiHidden="0" w:uiPriority="66" w:unhideWhenUsed="0"/>
+    <w:lsdException w:name="Medium Grid 1 Accent 3" w:semiHidden="0" w:uiPriority="67" w:unhideWhenUsed="0"/>
+    <w:lsdException w:name="Medium Grid 2 Accent 3" w:semiHidden="0" w:uiPriority="68" w:unhideWhenUsed="0"/>
+    <w:lsdException w:name="Medium Grid 3 Accent 3" w:semiHidden="0" w:uiPriority="69" w:unhideWhenUsed="0"/>
+    <w:lsdException w:name="Dark List Accent 3" w:semiHidden="0" w:uiPriority="70" w:unhideWhenUsed="0"/>
+    <w:lsdException w:name="Colorful Shading Accent 3" w:semiHidden="0" w:uiPriority="71" w:unhideWhenUsed="0"/>
+    <w:lsdException w:name="Colorful List Accent 3" w:semiHidden="0" w:uiPriority="72" w:unhideWhenUsed="0"/>
+    <w:lsdException w:name="Colorful Grid Accent 3" w:semiHidden="0" w:uiPriority="73" w:unhideWhenUsed="0"/>
+    <w:lsdException w:name="Light Shading Accent 4" w:semiHidden="0" w:uiPriority="60" w:unhideWhenUsed="0"/>
+    <w:lsdException w:name="Light List Accent 4" w:semiHidden="0" w:uiPriority="61" w:unhideWhenUsed="0"/>
+    <w:lsdException w:name="Light Grid Accent 4" w:semiHidden="0" w:uiPriority="62" w:unhideWhenUsed="0"/>
+    <w:lsdException w:name="Medium Shading 1 Accent 4" w:semiHidden="0" w:uiPriority="63" w:unhideWhenUsed="0"/>
+    <w:lsdException w:name="Medium Shading 2 Accent 4" w:semiHidden="0" w:uiPriority="64" w:unhideWhenUsed="0"/>
+    <w:lsdException w:name="Medium List 1 Accent 4" w:semiHidden="0" w:uiPriority="65" w:unhideWhenUsed="0"/>
+    <w:lsdException w:name="Medium List 2 Accent 4" w:semiHidden="0" w:uiPriority="66" w:unhideWhenUsed="0"/>
+    <w:lsdException w:name="Medium Grid 1 Accent 4" w:semiHidden="0" w:uiPriority="67" w:unhideWhenUsed="0"/>
+    <w:lsdException w:name="Medium Grid 2 Accent 4" w:semiHidden="0" w:uiPriority="68" w:unhideWhenUsed="0"/>
+    <w:lsdException w:name="Medium Grid 3 Accent 4" w:semiHidden="0" w:uiPriority="69" w:unhideWhenUsed="0"/>
+    <w:lsdException w:name="Dark List Accent 4" w:semiHidden="0" w:uiPriority="70" w:unhideWhenUsed="0"/>
+    <w:lsdException w:name="Colorful Shading Accent 4" w:semiHidden="0" w:uiPriority="71" w:unhideWhenUsed="0"/>
+    <w:lsdException w:name="Colorful List Accent 4" w:semiHidden="0" w:uiPriority="72" w:unhideWhenUsed="0"/>
+    <w:lsdException w:name="Colorful Grid Accent 4" w:semiHidden="0" w:uiPriority="73" w:unhideWhenUsed="0"/>
+    <w:lsdException w:name="Light Shading Accent 5" w:semiHidden="0" w:uiPriority="60" w:unhideWhenUsed="0"/>
+    <w:lsdException w:name="Light List Accent 5" w:semiHidden="0" w:uiPriority="61" w:unhideWhenUsed="0"/>
+    <w:lsdException w:name="Light Grid Accent 5" w:semiHidden="0" w:uiPriority="62" w:unhideWhenUsed="0"/>
+    <w:lsdException w:name="Medium Shading 1 Accent 5" w:semiHidden="0" w:uiPriority="63" w:unhideWhenUsed="0"/>
+    <w:lsdException w:name="Medium Shading 2 Accent 5" w:semiHidden="0" w:uiPriority="64" w:unhideWhenUsed="0"/>
+    <w:lsdException w:name="Medium List 1 Accent 5" w:semiHidden="0" w:uiPriority="65" w:unhideWhenUsed="0"/>
+    <w:lsdException w:name="Medium List 2 Accent 5" w:semiHidden="0" w:uiPriority="66" w:unhideWhenUsed="0"/>
+    <w:lsdException w:name="Medium Grid 1 Accent 5" w:semiHidden="0" w:uiPriority="67" w:unhideWhenUsed="0"/>
+    <w:lsdException w:name="Medium Grid 2 Accent 5" w:semiHidden="0" w:uiPriority="68" w:unhideWhenUsed="0"/>
+    <w:lsdException w:name="Medium Grid 3 Accent 5" w:semiHidden="0" w:uiPriority="69" w:unhideWhenUsed="0"/>
+    <w:lsdException w:name="Dark List Accent 5" w:semiHidden="0" w:uiPriority="70" w:unhideWhenUsed="0"/>
+    <w:lsdException w:name="Colorful Shading Accent 5" w:semiHidden="0" w:uiPriority="71" w:unhideWhenUsed="0"/>
+    <w:lsdException w:name="Colorful List Accent 5" w:semiHidden="0" w:uiPriority="72" w:unhideWhenUsed="0"/>
+    <w:lsdException w:name="Colorful Grid Accent 5" w:semiHidden="0" w:uiPriority="73" w:unhideWhenUsed="0"/>
+    <w:lsdException w:name="Light Shading Accent 6" w:semiHidden="0" w:uiPriority="60" w:unhideWhenUsed="0"/>
+    <w:lsdException w:name="Light List Accent 6" w:semiHidden="0" w:uiPriority="61" w:unhideWhenUsed="0"/>
+    <w:lsdException w:name="Light Grid Accent 6" w:semiHidden="0" w:uiPriority="62" w:unhideWhenUsed="0"/>
+    <w:lsdException w:name="Medium Shading 1 Accent 6" w:semiHidden="0" w:uiPriority="63" w:unhideWhenUsed="0"/>
+    <w:lsdException w:name="Medium Shading 2 Accent 6" w:semiHidden="0" w:uiPriority="64" w:unhideWhenUsed="0"/>
+    <w:lsdException w:name="Medium List 1 Accent 6" w:semiHidden="0" w:uiPriority="65" w:unhideWhenUsed="0"/>
+    <w:lsdException w:name="Medium List 2 Accent 6" w:semiHidden="0" w:uiPriority="66" w:unhideWhenUsed="0"/>
+    <w:lsdException w:name="Medium Grid 1 Accent 6" w:semiHidden="0" w:uiPriority="67" w:unhideWhenUsed="0"/>
+    <w:lsdException w:name="Medium Grid 2 Accent 6" w:semiHidden="0" w:uiPriority="68" w:unhideWhenUsed="0"/>
+    <w:lsdException w:name="Medium Grid 3 Accent 6" w:semiHidden="0" w:uiPriority="69" w:unhideWhenUsed="0"/>
+    <w:lsdException w:name="Dark List Accent 6" w:semiHidden="0" w:uiPriority="70" w:unhideWhenUsed="0"/>
+    <w:lsdException w:name="Colorful Shading Accent 6" w:semiHidden="0" w:uiPriority="71" w:unhideWhenUsed="0"/>
+    <w:lsdException w:name="Colorful List Accent 6" w:semiHidden="0" w:uiPriority="72" w:unhideWhenUsed="0"/>
+    <w:lsdException w:name="Colorful Grid Accent 6" w:semiHidden="0" w:uiPriority="73" w:unhideWhenUsed="0"/>
+    <w:lsdException w:name="Subtle Emphasis" w:semiHidden="0" w:uiPriority="19" w:unhideWhenUsed="0" w:qFormat="1"/>
+    <w:lsdException w:name="Intense Emphasis" w:semiHidden="0" w:uiPriority="21" w:unhideWhenUsed="0" w:qFormat="1"/>
+    <w:lsdException w:name="Subtle Reference" w:semiHidden="0" w:uiPriority="31" w:unhideWhenUsed="0" w:qFormat="1"/>
+    <w:lsdException w:name="Intense Reference" w:semiHidden="0" w:uiPriority="32" w:unhideWhenUsed="0" w:qFormat="1"/>
+    <w:lsdException w:name="Book Title" w:semiHidden="0" w:uiPriority="33" w:unhideWhenUsed="0" w:qFormat="1"/>
+    <w:lsdException w:name="Bibliography" w:uiPriority="37"/>
+    <w:lsdException w:name="TOC Heading" w:uiPriority="39" w:qFormat="1"/>
+  </w:latentStyles>
+  <w:style w:type="paragraph" w:default="1" w:styleId="Normal">
+    <w:name w:val="Normal"/>
+    <w:qFormat/>
+    <w:rsid w:val="00133546"/>
+  </w:style>
+  <w:style w:type="paragraph" w:styleId="Heading1">
+    <w:name w:val="heading 1"/>
+    <w:basedOn w:val="Normal"/>
+    <w:next w:val="Normal"/>
+    <w:link w:val="Heading1Char"/>
+    <w:uiPriority w:val="9"/>
+    <w:qFormat/>
+    <w:rsid w:val="00133546"/>
+    <w:pPr>
+      <w:keepNext/>
+      <w:keepLines/>
+      <w:spacing w:before="240" w:after="0"/>
+      <w:outlineLvl w:val="0"/>
+    </w:pPr>
+    <w:rPr>
+      <w:rFonts w:asciiTheme="majorHAnsi" w:eastAsiaTheme="majorEastAsia" w:hAnsiTheme="majorHAnsi" w:cstheme="majorBidi"/>
+      <w:color w:val="2E74B5" w:themeColor="accent1" w:themeShade="BF"/>
+      <w:sz w:val="32"/>
+      <w:szCs w:val="32"/>
+    </w:rPr>
+  </w:style>
+  <w:style w:type="paragraph" w:styleId="Heading2">
+    <w:name w:val="heading 2"/>
+    <w:basedOn w:val="Normal"/>
+    <w:next w:val="Normal"/>
+    <w:link w:val="Heading2Char"/>
+    <w:uiPriority w:val="9"/>
+    <w:unhideWhenUsed/>
+    <w:qFormat/>
+    <w:rsid w:val="00133546"/>
+    <w:pPr>
+      <w:keepNext/>
+      <w:keepLines/>
+      <w:spacing w:before="40" w:after="0"/>
+      <w:outlineLvl w:val="1"/>
+    </w:pPr>
+    <w:rPr>
+      <w:rFonts w:asciiTheme="majorHAnsi" w:eastAsiaTheme="majorEastAsia" w:hAnsiTheme="majorHAnsi" w:cstheme="majorBidi"/>
+      <w:color w:val="2E74B5" w:themeColor="accent1" w:themeShade="BF"/>
+      <w:sz w:val="26"/>
+      <w:szCs w:val="26"/>
+    </w:rPr>
+  </w:style>
+  <w:style w:type="character" w:default="1" w:styleId="DefaultParagraphFont">
+    <w:name w:val="Default Paragraph Font"/>
+    <w:uiPriority w:val="1"/>
+    <w:semiHidden/>
+    <w:unhideWhenUsed/>
+  </w:style>
+  <w:style w:type="table" w:default="1" w:styleId="TableNormal">
+    <w:name w:val="Normal Table"/>
+    <w:uiPriority w:val="99"/>
+    <w:semiHidden/>
+    <w:unhideWhenUsed/>
+    <w:tblPr>
+      <w:tblInd w:w="0" w:type="dxa"/>
+      <w:tblCellMar>
+        <w:top w:w="0" w:type="dxa"/>
+        <w:left w:w="108" w:type="dxa"/>
+        <w:bottom w:w="0" w:type="dxa"/>
+        <w:right w:w="108" w:type="dxa"/>
+      </w:tblCellMar>
+    </w:tblPr>
+  </w:style>
+  <w:style w:type="numbering" w:default="1" w:styleId="NoList">
+    <w:name w:val="No List"/>
+    <w:uiPriority w:val="99"/>
+    <w:semiHidden/>
+    <w:unhideWhenUsed/>
+  </w:style>
+  <w:style w:type="character" w:customStyle="1" w:styleId="Heading1Char">
+    <w:name w:val="Heading 1 Char"/>
+    <w:basedOn w:val="DefaultParagraphFont"/>
+    <w:link w:val="Heading1"/>
+    <w:uiPriority w:val="9"/>
+    <w:rsid w:val="00133546"/>
+    <w:rPr>
+      <w:rFonts w:asciiTheme="majorHAnsi" w:eastAsiaTheme="majorEastAsia" w:hAnsiTheme="majorHAnsi" w:cstheme="majorBidi"/>
+      <w:color w:val="2E74B5" w:themeColor="accent1" w:themeShade="BF"/>
+      <w:sz w:val="32"/>
+      <w:szCs w:val="32"/>
+    </w:rPr>
+  </w:style>
+  <w:style w:type="character" w:customStyle="1" w:styleId="Heading2Char">
+    <w:name w:val="Heading 2 Char"/>
+    <w:basedOn w:val="DefaultParagraphFont"/>
+    <w:link w:val="Heading2"/>
+    <w:uiPriority w:val="9"/>
+    <w:rsid w:val="00133546"/>
+    <w:rPr>
+      <w:rFonts w:asciiTheme="majorHAnsi" w:eastAsiaTheme="majorEastAsia" w:hAnsiTheme="majorHAnsi" w:cstheme="majorBidi"/>
+      <w:color w:val="2E74B5" w:themeColor="accent1" w:themeShade="BF"/>
+      <w:sz w:val="26"/>
+      <w:szCs w:val="26"/>
+    </w:rPr>
+  </w:style>
+  <w:style w:type="paragraph" w:styleId="TOCHeading">
+    <w:name w:val="TOC Heading"/>
+    <w:basedOn w:val="Heading1"/>
+    <w:next w:val="Normal"/>
+    <w:uiPriority w:val="39"/>
+    <w:unhideWhenUsed/>
+    <w:qFormat/>
+    <w:rsid w:val="00133546"/>
+    <w:pPr>
+      <w:outlineLvl w:val="9"/>
+    </w:pPr>
+    <w:rPr>
+      <w:lang w:val="en-US"/>
+    </w:rPr>
+  </w:style>
+  <w:style w:type="paragraph" w:styleId="TOC1">
+    <w:name w:val="toc 1"/>
+    <w:basedOn w:val="Normal"/>
+    <w:next w:val="Normal"/>
+    <w:autoRedefine/>
+    <w:uiPriority w:val="39"/>
+    <w:unhideWhenUsed/>
+    <w:rsid w:val="00133546"/>
+    <w:pPr>
+      <w:spacing w:after="100"/>
+    </w:pPr>
+  </w:style>
+  <w:style w:type="paragraph" w:styleId="TOC2">
+    <w:name w:val="toc 2"/>
+    <w:basedOn w:val="Normal"/>
+    <w:next w:val="Normal"/>
+    <w:autoRedefine/>
+    <w:uiPriority w:val="39"/>
+    <w:unhideWhenUsed/>
+    <w:rsid w:val="00133546"/>
+    <w:pPr>
+      <w:spacing w:after="100"/>
+      <w:ind w:left="220"/>
+    </w:pPr>
+  </w:style>
+  <w:style w:type="character" w:styleId="Hyperlink">
+    <w:name w:val="Hyperlink"/>
+    <w:basedOn w:val="DefaultParagraphFont"/>
+    <w:uiPriority w:val="99"/>
+    <w:unhideWhenUsed/>
+    <w:rsid w:val="00133546"/>
+    <w:rPr>
+      <w:color w:val="0563C1" w:themeColor="hyperlink"/>
+      <w:u w:val="single"/>
+    </w:rPr>
+  </w:style>
+  <w:style w:type="paragraph" w:styleId="ListParagraph">
+    <w:name w:val="List Paragraph"/>
+    <w:basedOn w:val="Normal"/>
+    <w:uiPriority w:val="34"/>
+    <w:qFormat/>
+    <w:rsid w:val="00675F2E"/>
+    <w:pPr>
+      <w:ind w:left="720"/>
+      <w:contextualSpacing/>
+    </w:pPr>
+  </w:style>
+  <w:style w:type="paragraph" w:styleId="BalloonText">
+    <w:name w:val="Balloon Text"/>
+    <w:basedOn w:val="Normal"/>
+    <w:link w:val="BalloonTextChar"/>
+    <w:uiPriority w:val="99"/>
+    <w:semiHidden/>
+    <w:unhideWhenUsed/>
+    <w:rsid w:val="009514AD"/>
+    <w:pPr>
+      <w:spacing w:after="0" w:line="240" w:lineRule="auto"/>
+    </w:pPr>
+    <w:rPr>
+      <w:rFonts w:ascii="Tahoma" w:hAnsi="Tahoma" w:cs="Tahoma"/>
+      <w:sz w:val="16"/>
+      <w:szCs w:val="16"/>
+    </w:rPr>
+  </w:style>
+  <w:style w:type="character" w:customStyle="1" w:styleId="BalloonTextChar">
+    <w:name w:val="Balloon Text Char"/>
+    <w:basedOn w:val="DefaultParagraphFont"/>
+    <w:link w:val="BalloonText"/>
+    <w:uiPriority w:val="99"/>
+    <w:semiHidden/>
+    <w:rsid w:val="009514AD"/>
+    <w:rPr>
+      <w:rFonts w:ascii="Tahoma" w:hAnsi="Tahoma" w:cs="Tahoma"/>
+      <w:sz w:val="16"/>
+      <w:szCs w:val="16"/>
+    </w:rPr>
   </w:style>
 </w:styles>
 </file>
@@ -4563,7 +4290,7 @@
   <a:extraClrSchemeLst/>
   <a:extLst>
     <a:ext uri="{05A4C25C-085E-4340-85A3-A5531E510DB2}">
-      <thm15:themeFamily xmlns:thm15="http://schemas.microsoft.com/office/thememl/2012/main" name="Office Theme" id="{62F939B6-93AF-4DB8-9C6B-D6C7DFDC589F}" vid="{4A3C46E8-61CC-4603-A589-7422A47A8E4A}"/>
+      <thm15:themeFamily xmlns:thm15="http://schemas.microsoft.com/office/thememl/2012/main" xmlns="" name="Office Theme" id="{62F939B6-93AF-4DB8-9C6B-D6C7DFDC589F}" vid="{4A3C46E8-61CC-4603-A589-7422A47A8E4A}"/>
     </a:ext>
   </a:extLst>
 </a:theme>
@@ -4574,7 +4301,7 @@
 </file>
 
 <file path=customXml/itemProps1.xml><?xml version="1.0" encoding="utf-8"?>
-<ds:datastoreItem xmlns:ds="http://schemas.openxmlformats.org/officeDocument/2006/customXml" ds:itemID="{F6546F05-8498-44CA-BB3C-BB93C3233234}">
+<ds:datastoreItem xmlns:ds="http://schemas.openxmlformats.org/officeDocument/2006/customXml" ds:itemID="{D468A0A6-CB8D-4D7C-A9AC-94AA736C6978}">
   <ds:schemaRefs>
     <ds:schemaRef ds:uri="http://schemas.openxmlformats.org/officeDocument/2006/bibliography"/>
   </ds:schemaRefs>

</xml_diff>

<commit_message>
tekst voor partners (carousel) toegevoegd
</commit_message>
<xml_diff>
--- a/Documentation/TBA_website_content_responsive_Release1.docx
+++ b/Documentation/TBA_website_content_responsive_Release1.docx
@@ -1,6 +1,6 @@
 
 <file path=word/document.xml><?xml version="1.0" encoding="utf-8"?>
-<w:document xmlns:wpc="http://schemas.microsoft.com/office/word/2010/wordprocessingCanvas" xmlns:mc="http://schemas.openxmlformats.org/markup-compatibility/2006" xmlns:o="urn:schemas-microsoft-com:office:office" xmlns:r="http://schemas.openxmlformats.org/officeDocument/2006/relationships" xmlns:m="http://schemas.openxmlformats.org/officeDocument/2006/math" xmlns:v="urn:schemas-microsoft-com:vml" xmlns:wp14="http://schemas.microsoft.com/office/word/2010/wordprocessingDrawing" xmlns:wp="http://schemas.openxmlformats.org/drawingml/2006/wordprocessingDrawing" xmlns:w10="urn:schemas-microsoft-com:office:word" xmlns:w="http://schemas.openxmlformats.org/wordprocessingml/2006/main" xmlns:w14="http://schemas.microsoft.com/office/word/2010/wordml" xmlns:wpg="http://schemas.microsoft.com/office/word/2010/wordprocessingGroup" xmlns:wpi="http://schemas.microsoft.com/office/word/2010/wordprocessingInk" xmlns:wne="http://schemas.microsoft.com/office/word/2006/wordml" xmlns:wps="http://schemas.microsoft.com/office/word/2010/wordprocessingShape" mc:Ignorable="w14 wp14">
+<w:document xmlns:wpc="http://schemas.microsoft.com/office/word/2010/wordprocessingCanvas" xmlns:mc="http://schemas.openxmlformats.org/markup-compatibility/2006" xmlns:o="urn:schemas-microsoft-com:office:office" xmlns:r="http://schemas.openxmlformats.org/officeDocument/2006/relationships" xmlns:m="http://schemas.openxmlformats.org/officeDocument/2006/math" xmlns:v="urn:schemas-microsoft-com:vml" xmlns:wp14="http://schemas.microsoft.com/office/word/2010/wordprocessingDrawing" xmlns:wp="http://schemas.openxmlformats.org/drawingml/2006/wordprocessingDrawing" xmlns:w10="urn:schemas-microsoft-com:office:word" xmlns:w="http://schemas.openxmlformats.org/wordprocessingml/2006/main" xmlns:w14="http://schemas.microsoft.com/office/word/2010/wordml" xmlns:w15="http://schemas.microsoft.com/office/word/2012/wordml" xmlns:wpg="http://schemas.microsoft.com/office/word/2010/wordprocessingGroup" xmlns:wpi="http://schemas.microsoft.com/office/word/2010/wordprocessingInk" xmlns:wne="http://schemas.microsoft.com/office/word/2006/wordml" xmlns:wps="http://schemas.microsoft.com/office/word/2010/wordprocessingShape" mc:Ignorable="w14 w15 wp14">
   <w:body>
     <w:sdt>
       <w:sdtPr>
@@ -1734,37 +1734,6 @@
         </w:rPr>
       </w:pPr>
     </w:p>
-    <w:p>
-      <w:pPr>
-        <w:pStyle w:val="Heading2"/>
-        <w:rPr>
-          <w:highlight w:val="yellow"/>
-          <w:shd w:val="clear" w:color="auto" w:fill="FFFFFF"/>
-        </w:rPr>
-      </w:pPr>
-      <w:r>
-        <w:rPr>
-          <w:highlight w:val="yellow"/>
-          <w:shd w:val="clear" w:color="auto" w:fill="FFFFFF"/>
-        </w:rPr>
-        <w:t xml:space="preserve">Bespoke </w:t>
-      </w:r>
-    </w:p>
-    <w:p>
-      <w:pPr>
-        <w:rPr>
-          <w:highlight w:val="yellow"/>
-        </w:rPr>
-      </w:pPr>
-    </w:p>
-    <w:p>
-      <w:r>
-        <w:rPr>
-          <w:highlight w:val="yellow"/>
-        </w:rPr>
-        <w:t>Bespoke Services maakt deel uit van The Business Analysts, deze unit focust zich hoofdzakelijk op Business Architecture. Meer info vind je hier.</w:t>
-      </w:r>
-    </w:p>
     <w:p/>
     <w:p/>
     <w:p>
@@ -2363,10 +2332,8 @@
           <w:sz w:val="20"/>
           <w:szCs w:val="20"/>
         </w:rPr>
-        <w:t xml:space="preserve">Sinds 2016 hebben we onze specialisten in enterprise architectuur gebundeld in een nieuwe unit, Bespoke Services. Onze architecten zijn experten in het coachen en begeleiden van uw </w:t>
-      </w:r>
-      <w:bookmarkStart w:id="22" w:name="_GoBack"/>
-      <w:bookmarkEnd w:id="22"/>
+        <w:t>Sinds 2016 hebben we onze specialisten in enterprise architectuur gebundeld in een nieuwe unit, Bespoke Services. Onze architecten zijn experten in het coachen en begeleiden van uw organisatie</w:t>
+      </w:r>
       <w:r>
         <w:rPr>
           <w:rFonts w:ascii="Tahoma" w:hAnsi="Tahoma" w:cs="Tahoma"/>
@@ -2374,15 +2341,6 @@
           <w:sz w:val="20"/>
           <w:szCs w:val="20"/>
         </w:rPr>
-        <w:t>organisatie</w:t>
-      </w:r>
-      <w:r>
-        <w:rPr>
-          <w:rFonts w:ascii="Tahoma" w:hAnsi="Tahoma" w:cs="Tahoma"/>
-          <w:color w:val="000000"/>
-          <w:sz w:val="20"/>
-          <w:szCs w:val="20"/>
-        </w:rPr>
         <w:t>.</w:t>
       </w:r>
     </w:p>
@@ -2400,13 +2358,13 @@
       <w:pPr>
         <w:pStyle w:val="Heading2"/>
       </w:pPr>
-      <w:bookmarkStart w:id="23" w:name="_Toc417288202"/>
-      <w:bookmarkStart w:id="24" w:name="_Toc425345571"/>
+      <w:bookmarkStart w:id="22" w:name="_Toc417288202"/>
+      <w:bookmarkStart w:id="23" w:name="_Toc425345571"/>
       <w:r>
         <w:t>Business Analyse</w:t>
       </w:r>
+      <w:bookmarkEnd w:id="22"/>
       <w:bookmarkEnd w:id="23"/>
-      <w:bookmarkEnd w:id="24"/>
     </w:p>
     <w:p>
       <w:pPr>
@@ -2435,8 +2393,8 @@
           <w:szCs w:val="26"/>
         </w:rPr>
       </w:pPr>
-      <w:bookmarkStart w:id="25" w:name="_Toc416251821"/>
-      <w:bookmarkStart w:id="26" w:name="_Toc417288203"/>
+      <w:bookmarkStart w:id="24" w:name="_Toc416251821"/>
+      <w:bookmarkStart w:id="25" w:name="_Toc417288203"/>
       <w:r>
         <w:br w:type="page"/>
       </w:r>
@@ -2445,7 +2403,7 @@
       <w:pPr>
         <w:pStyle w:val="Heading2"/>
       </w:pPr>
-      <w:bookmarkStart w:id="27" w:name="_Toc425345572"/>
+      <w:bookmarkStart w:id="26" w:name="_Toc425345572"/>
       <w:r>
         <w:lastRenderedPageBreak/>
         <w:t>Functionele A</w:t>
@@ -2453,9 +2411,9 @@
       <w:r>
         <w:t>nalyse</w:t>
       </w:r>
+      <w:bookmarkEnd w:id="24"/>
       <w:bookmarkEnd w:id="25"/>
       <w:bookmarkEnd w:id="26"/>
-      <w:bookmarkEnd w:id="27"/>
     </w:p>
     <w:p/>
     <w:p>
@@ -2477,7 +2435,7 @@
           <w:u w:val="single"/>
         </w:rPr>
       </w:pPr>
-      <w:bookmarkStart w:id="28" w:name="_Toc417288205"/>
+      <w:bookmarkStart w:id="27" w:name="_Toc417288205"/>
     </w:p>
     <w:p>
       <w:pPr>
@@ -2518,7 +2476,12 @@
       </w:pPr>
       <w:r>
         <w:rPr>
-          <w:highlight w:val="yellow"/>
+          <w:lang w:val="en-US"/>
+        </w:rPr>
+        <w:t>(</w:t>
+      </w:r>
+      <w:r>
+        <w:rPr>
           <w:lang w:val="en-US"/>
         </w:rPr>
         <w:t xml:space="preserve">Carousel met partners Bespoke, EA </w:t>
@@ -2526,7 +2489,6 @@
       <w:proofErr w:type="spellStart"/>
       <w:r>
         <w:rPr>
-          <w:highlight w:val="yellow"/>
           <w:lang w:val="en-US"/>
         </w:rPr>
         <w:t>Sparx</w:t>
@@ -2534,7 +2496,6 @@
       <w:proofErr w:type="spellEnd"/>
       <w:r>
         <w:rPr>
-          <w:highlight w:val="yellow"/>
           <w:lang w:val="en-US"/>
         </w:rPr>
         <w:t xml:space="preserve">, Slingshot, </w:t>
@@ -2542,12 +2503,364 @@
       <w:proofErr w:type="gramStart"/>
       <w:r>
         <w:rPr>
-          <w:highlight w:val="yellow"/>
           <w:lang w:val="en-US"/>
         </w:rPr>
         <w:t>Cronos</w:t>
       </w:r>
       <w:proofErr w:type="gramEnd"/>
+      <w:r>
+        <w:rPr>
+          <w:lang w:val="en-US"/>
+        </w:rPr>
+        <w:t>)</w:t>
+      </w:r>
+    </w:p>
+    <w:p>
+      <w:pPr>
+        <w:pStyle w:val="Heading2"/>
+        <w:rPr>
+          <w:highlight w:val="yellow"/>
+          <w:shd w:val="clear" w:color="auto" w:fill="FFFFFF"/>
+        </w:rPr>
+      </w:pPr>
+      <w:proofErr w:type="spellStart"/>
+      <w:r>
+        <w:rPr>
+          <w:highlight w:val="yellow"/>
+          <w:shd w:val="clear" w:color="auto" w:fill="FFFFFF"/>
+        </w:rPr>
+        <w:t>Bespoke</w:t>
+      </w:r>
+      <w:proofErr w:type="spellEnd"/>
+      <w:r>
+        <w:rPr>
+          <w:highlight w:val="yellow"/>
+          <w:shd w:val="clear" w:color="auto" w:fill="FFFFFF"/>
+        </w:rPr>
+        <w:t xml:space="preserve"> </w:t>
+      </w:r>
+      <w:r>
+        <w:rPr>
+          <w:highlight w:val="yellow"/>
+          <w:shd w:val="clear" w:color="auto" w:fill="FFFFFF"/>
+        </w:rPr>
+        <w:t>Services</w:t>
+      </w:r>
+    </w:p>
+    <w:p>
+      <w:proofErr w:type="spellStart"/>
+      <w:r>
+        <w:rPr>
+          <w:highlight w:val="yellow"/>
+        </w:rPr>
+        <w:t>Bespoke</w:t>
+      </w:r>
+      <w:proofErr w:type="spellEnd"/>
+      <w:r>
+        <w:rPr>
+          <w:highlight w:val="yellow"/>
+        </w:rPr>
+        <w:t xml:space="preserve"> Services maakt deel uit van The Business </w:t>
+      </w:r>
+      <w:proofErr w:type="spellStart"/>
+      <w:r>
+        <w:rPr>
+          <w:highlight w:val="yellow"/>
+        </w:rPr>
+        <w:t>Analysts</w:t>
+      </w:r>
+      <w:proofErr w:type="spellEnd"/>
+      <w:r>
+        <w:rPr>
+          <w:highlight w:val="yellow"/>
+        </w:rPr>
+        <w:t xml:space="preserve">, deze unit focust zich hoofdzakelijk op </w:t>
+      </w:r>
+      <w:r>
+        <w:rPr>
+          <w:highlight w:val="yellow"/>
+        </w:rPr>
+        <w:t>Enterprise en Solution</w:t>
+      </w:r>
+      <w:r>
+        <w:rPr>
+          <w:highlight w:val="yellow"/>
+        </w:rPr>
+        <w:t xml:space="preserve"> Architecture. Meer info vind je hier.</w:t>
+      </w:r>
+    </w:p>
+    <w:p/>
+    <w:p>
+      <w:pPr>
+        <w:pStyle w:val="Heading2"/>
+        <w:rPr>
+          <w:highlight w:val="yellow"/>
+          <w:lang w:val="en-US"/>
+        </w:rPr>
+      </w:pPr>
+      <w:proofErr w:type="spellStart"/>
+      <w:r>
+        <w:rPr>
+          <w:highlight w:val="yellow"/>
+          <w:lang w:val="en-US"/>
+        </w:rPr>
+        <w:t>Sparx</w:t>
+      </w:r>
+      <w:proofErr w:type="spellEnd"/>
+      <w:r>
+        <w:rPr>
+          <w:highlight w:val="yellow"/>
+          <w:lang w:val="en-US"/>
+        </w:rPr>
+        <w:t xml:space="preserve"> Systems – Enterprise Architect</w:t>
+      </w:r>
+    </w:p>
+    <w:p>
+      <w:r>
+        <w:rPr>
+          <w:highlight w:val="yellow"/>
+        </w:rPr>
+        <w:t xml:space="preserve">The Business </w:t>
+      </w:r>
+      <w:proofErr w:type="spellStart"/>
+      <w:r>
+        <w:rPr>
+          <w:highlight w:val="yellow"/>
+        </w:rPr>
+        <w:t>Analysts</w:t>
+      </w:r>
+      <w:proofErr w:type="spellEnd"/>
+      <w:r>
+        <w:rPr>
+          <w:highlight w:val="yellow"/>
+        </w:rPr>
+        <w:t xml:space="preserve"> is al enkele Jaren officiële verdeler van Enterprise Architect, een product van </w:t>
+      </w:r>
+      <w:proofErr w:type="spellStart"/>
+      <w:r>
+        <w:rPr>
+          <w:highlight w:val="yellow"/>
+        </w:rPr>
+        <w:t>Sparx</w:t>
+      </w:r>
+      <w:proofErr w:type="spellEnd"/>
+      <w:r>
+        <w:rPr>
+          <w:highlight w:val="yellow"/>
+        </w:rPr>
+        <w:t xml:space="preserve"> Systems.</w:t>
+      </w:r>
+    </w:p>
+    <w:p/>
+    <w:p>
+      <w:pPr>
+        <w:pStyle w:val="Heading2"/>
+        <w:rPr>
+          <w:highlight w:val="yellow"/>
+          <w:lang w:val="en-US"/>
+        </w:rPr>
+      </w:pPr>
+      <w:r>
+        <w:rPr>
+          <w:highlight w:val="yellow"/>
+          <w:lang w:val="en-US"/>
+        </w:rPr>
+        <w:t>Slingshot</w:t>
+      </w:r>
+    </w:p>
+    <w:p>
+      <w:r>
+        <w:rPr>
+          <w:highlight w:val="yellow"/>
+        </w:rPr>
+        <w:t xml:space="preserve">The Business </w:t>
+      </w:r>
+      <w:proofErr w:type="spellStart"/>
+      <w:r>
+        <w:rPr>
+          <w:highlight w:val="yellow"/>
+        </w:rPr>
+        <w:t>Analysts</w:t>
+      </w:r>
+      <w:proofErr w:type="spellEnd"/>
+      <w:r>
+        <w:rPr>
+          <w:highlight w:val="yellow"/>
+        </w:rPr>
+        <w:t xml:space="preserve"> maakt deel uit van de </w:t>
+      </w:r>
+      <w:proofErr w:type="spellStart"/>
+      <w:r>
+        <w:rPr>
+          <w:highlight w:val="yellow"/>
+        </w:rPr>
+        <w:t>Slingshot</w:t>
+      </w:r>
+      <w:proofErr w:type="spellEnd"/>
+      <w:r>
+        <w:rPr>
+          <w:highlight w:val="yellow"/>
+        </w:rPr>
+        <w:t xml:space="preserve">-groep. </w:t>
+      </w:r>
+      <w:proofErr w:type="spellStart"/>
+      <w:r>
+        <w:rPr>
+          <w:highlight w:val="yellow"/>
+        </w:rPr>
+        <w:t>Slingshot</w:t>
+      </w:r>
+      <w:proofErr w:type="spellEnd"/>
+      <w:r>
+        <w:rPr>
+          <w:highlight w:val="yellow"/>
+        </w:rPr>
+        <w:t xml:space="preserve"> is een leverancier van end-</w:t>
+      </w:r>
+      <w:proofErr w:type="spellStart"/>
+      <w:r>
+        <w:rPr>
+          <w:highlight w:val="yellow"/>
+        </w:rPr>
+        <w:t>to</w:t>
+      </w:r>
+      <w:proofErr w:type="spellEnd"/>
+      <w:r>
+        <w:rPr>
+          <w:highlight w:val="yellow"/>
+        </w:rPr>
+        <w:t xml:space="preserve">-end oplossingen die jouw businessstrategie omzet in uitvoerbare en waar mogelijk </w:t>
+      </w:r>
+      <w:proofErr w:type="spellStart"/>
+      <w:r>
+        <w:rPr>
+          <w:highlight w:val="yellow"/>
+        </w:rPr>
+        <w:t>ge-automatiseerde</w:t>
+      </w:r>
+      <w:proofErr w:type="spellEnd"/>
+      <w:r>
+        <w:rPr>
+          <w:highlight w:val="yellow"/>
+        </w:rPr>
+        <w:t xml:space="preserve"> processen.</w:t>
+      </w:r>
+    </w:p>
+    <w:p/>
+    <w:p>
+      <w:pPr>
+        <w:pStyle w:val="Heading2"/>
+        <w:rPr>
+          <w:highlight w:val="yellow"/>
+          <w:lang w:val="en-US"/>
+        </w:rPr>
+      </w:pPr>
+      <w:r>
+        <w:rPr>
+          <w:highlight w:val="yellow"/>
+          <w:lang w:val="en-US"/>
+        </w:rPr>
+        <w:t>Cronos</w:t>
+      </w:r>
+    </w:p>
+    <w:p>
+      <w:pPr>
+        <w:rPr>
+          <w:lang w:val="en-US"/>
+        </w:rPr>
+      </w:pPr>
+      <w:proofErr w:type="spellStart"/>
+      <w:r>
+        <w:rPr>
+          <w:highlight w:val="yellow"/>
+        </w:rPr>
+        <w:t>Slingshot</w:t>
+      </w:r>
+      <w:proofErr w:type="spellEnd"/>
+      <w:r>
+        <w:rPr>
+          <w:highlight w:val="yellow"/>
+        </w:rPr>
+        <w:t xml:space="preserve"> en dus ook The Business </w:t>
+      </w:r>
+      <w:proofErr w:type="spellStart"/>
+      <w:r>
+        <w:rPr>
+          <w:highlight w:val="yellow"/>
+        </w:rPr>
+        <w:t>Analysts</w:t>
+      </w:r>
+      <w:proofErr w:type="spellEnd"/>
+      <w:r>
+        <w:rPr>
+          <w:highlight w:val="yellow"/>
+        </w:rPr>
+        <w:t xml:space="preserve"> maken deel uit van Cronos. </w:t>
+      </w:r>
+      <w:r>
+        <w:rPr>
+          <w:highlight w:val="yellow"/>
+          <w:lang w:val="en-US"/>
+        </w:rPr>
+        <w:t xml:space="preserve">Cronos is 1 van de </w:t>
+      </w:r>
+      <w:proofErr w:type="spellStart"/>
+      <w:r>
+        <w:rPr>
+          <w:highlight w:val="yellow"/>
+          <w:lang w:val="en-US"/>
+        </w:rPr>
+        <w:t>grootste</w:t>
+      </w:r>
+      <w:proofErr w:type="spellEnd"/>
+      <w:r>
+        <w:rPr>
+          <w:highlight w:val="yellow"/>
+          <w:lang w:val="en-US"/>
+        </w:rPr>
+        <w:t xml:space="preserve"> IT-</w:t>
+      </w:r>
+      <w:proofErr w:type="spellStart"/>
+      <w:r>
+        <w:rPr>
+          <w:highlight w:val="yellow"/>
+          <w:lang w:val="en-US"/>
+        </w:rPr>
+        <w:t>leveranciers</w:t>
+      </w:r>
+      <w:proofErr w:type="spellEnd"/>
+      <w:r>
+        <w:rPr>
+          <w:highlight w:val="yellow"/>
+          <w:lang w:val="en-US"/>
+        </w:rPr>
+        <w:t xml:space="preserve"> van </w:t>
+      </w:r>
+      <w:proofErr w:type="spellStart"/>
+      <w:r>
+        <w:rPr>
+          <w:highlight w:val="yellow"/>
+          <w:lang w:val="en-US"/>
+        </w:rPr>
+        <w:t>Vlaanderen</w:t>
+      </w:r>
+      <w:proofErr w:type="spellEnd"/>
+      <w:r>
+        <w:rPr>
+          <w:highlight w:val="yellow"/>
+          <w:lang w:val="en-US"/>
+        </w:rPr>
+        <w:t>.</w:t>
+      </w:r>
+      <w:bookmarkStart w:id="28" w:name="_GoBack"/>
+      <w:bookmarkEnd w:id="28"/>
+    </w:p>
+    <w:p>
+      <w:pPr>
+        <w:rPr>
+          <w:lang w:val="en-US"/>
+        </w:rPr>
+      </w:pPr>
     </w:p>
     <w:p>
       <w:pPr>
@@ -2591,7 +2904,7 @@
         </w:rPr>
         <w:t>News</w:t>
       </w:r>
-      <w:bookmarkEnd w:id="28"/>
+      <w:bookmarkEnd w:id="27"/>
       <w:bookmarkEnd w:id="29"/>
     </w:p>
     <w:p>
@@ -2665,6 +2978,7 @@
         <w:rPr>
           <w:i/>
         </w:rPr>
+        <w:lastRenderedPageBreak/>
         <w:t>Enkele lopende en afgesloten, maar vooral tot de verbeelding sprekende projecten beschrijven vanuit het oogpunt van de klant. Kort en krachtig, duidelijk, uitnodigend.</w:t>
       </w:r>
     </w:p>
@@ -2899,7 +3213,7 @@
         </w:rPr>
         <w:t xml:space="preserve">. Ons voorstel is om niet met een invulformulier van 4C te werken. Kandidaten kunnen hun cv en motivatiebrief sturen naar het e-mailadres </w:t>
       </w:r>
-      <w:hyperlink r:id="rId6" w:history="1">
+      <w:hyperlink r:id="rId5" w:history="1">
         <w:r>
           <w:rPr>
             <w:i/>
@@ -3000,6 +3314,7 @@
           <w:noProof/>
           <w:lang w:eastAsia="nl-BE"/>
         </w:rPr>
+        <w:lastRenderedPageBreak/>
         <w:drawing>
           <wp:inline distT="0" distB="0" distL="0" distR="0" wp14:anchorId="254B879F" wp14:editId="5D9E9708">
             <wp:extent cx="2898475" cy="2367893"/>
@@ -3018,7 +3333,7 @@
                     </pic:cNvPicPr>
                   </pic:nvPicPr>
                   <pic:blipFill>
-                    <a:blip r:embed="rId7" cstate="print">
+                    <a:blip r:embed="rId6" cstate="print">
                       <a:extLst>
                         <a:ext uri="{28A0092B-C50C-407E-A947-70E740481C1C}">
                           <a14:useLocalDpi xmlns:a14="http://schemas.microsoft.com/office/drawing/2010/main" val="0"/>
@@ -3097,7 +3412,6 @@
           <w:noProof/>
           <w:lang w:eastAsia="nl-BE"/>
         </w:rPr>
-        <w:lastRenderedPageBreak/>
         <w:drawing>
           <wp:inline distT="0" distB="0" distL="0" distR="0" wp14:anchorId="1E7E3A91" wp14:editId="6B9987B8">
             <wp:extent cx="3209026" cy="2591288"/>
@@ -3116,7 +3430,7 @@
                     </pic:cNvPicPr>
                   </pic:nvPicPr>
                   <pic:blipFill>
-                    <a:blip r:embed="rId8" cstate="print">
+                    <a:blip r:embed="rId7" cstate="print">
                       <a:extLst>
                         <a:ext uri="{28A0092B-C50C-407E-A947-70E740481C1C}">
                           <a14:useLocalDpi xmlns:a14="http://schemas.microsoft.com/office/drawing/2010/main" val="0"/>
@@ -3199,6 +3513,7 @@
           <w:noProof/>
           <w:lang w:eastAsia="nl-BE"/>
         </w:rPr>
+        <w:lastRenderedPageBreak/>
         <w:drawing>
           <wp:inline distT="0" distB="0" distL="0" distR="0" wp14:anchorId="2D12BF71" wp14:editId="43471124">
             <wp:extent cx="3148641" cy="2311190"/>
@@ -3217,7 +3532,7 @@
                     </pic:cNvPicPr>
                   </pic:nvPicPr>
                   <pic:blipFill>
-                    <a:blip r:embed="rId9" cstate="print">
+                    <a:blip r:embed="rId8" cstate="print">
                       <a:extLst>
                         <a:ext uri="{28A0092B-C50C-407E-A947-70E740481C1C}">
                           <a14:useLocalDpi xmlns:a14="http://schemas.microsoft.com/office/drawing/2010/main" val="0"/>
@@ -3296,7 +3611,7 @@
         </w:rPr>
         <w:t xml:space="preserve">Het is niet de bedoeling om hier een invulformulier te gebruiken. Mensen die ons wensen te contacteren kunnen een e-mail sturen naar </w:t>
       </w:r>
-      <w:hyperlink r:id="rId10" w:history="1">
+      <w:hyperlink r:id="rId9" w:history="1">
         <w:r>
           <w:rPr>
             <w:i/>
@@ -3332,7 +3647,7 @@
 </file>
 
 <file path=word/styles.xml><?xml version="1.0" encoding="utf-8"?>
-<w:styles xmlns:mc="http://schemas.openxmlformats.org/markup-compatibility/2006" xmlns:r="http://schemas.openxmlformats.org/officeDocument/2006/relationships" xmlns:w="http://schemas.openxmlformats.org/wordprocessingml/2006/main" xmlns:w14="http://schemas.microsoft.com/office/word/2010/wordml" mc:Ignorable="w14">
+<w:styles xmlns:mc="http://schemas.openxmlformats.org/markup-compatibility/2006" xmlns:r="http://schemas.openxmlformats.org/officeDocument/2006/relationships" xmlns:w="http://schemas.openxmlformats.org/wordprocessingml/2006/main" xmlns:w14="http://schemas.microsoft.com/office/word/2010/wordml" xmlns:w15="http://schemas.microsoft.com/office/word/2012/wordml" mc:Ignorable="w14 w15">
   <w:docDefaults>
     <w:rPrDefault>
       <w:rPr>
@@ -3348,496 +3663,378 @@
       </w:pPr>
     </w:pPrDefault>
   </w:docDefaults>
-  <w:latentStyles w:defLockedState="0" w:defUIPriority="99" w:defSemiHidden="1" w:defUnhideWhenUsed="1" w:defQFormat="0" w:count="267">
-    <w:lsdException w:name="Normal" w:semiHidden="0" w:uiPriority="0" w:unhideWhenUsed="0" w:qFormat="1"/>
-    <w:lsdException w:name="heading 1" w:semiHidden="0" w:uiPriority="9" w:unhideWhenUsed="0" w:qFormat="1"/>
-    <w:lsdException w:name="heading 2" w:uiPriority="9" w:qFormat="1"/>
-    <w:lsdException w:name="heading 3" w:uiPriority="9" w:qFormat="1"/>
-    <w:lsdException w:name="heading 4" w:uiPriority="9" w:qFormat="1"/>
-    <w:lsdException w:name="heading 5" w:uiPriority="9" w:qFormat="1"/>
-    <w:lsdException w:name="heading 6" w:uiPriority="9" w:qFormat="1"/>
-    <w:lsdException w:name="heading 7" w:uiPriority="9" w:qFormat="1"/>
-    <w:lsdException w:name="heading 8" w:uiPriority="9" w:qFormat="1"/>
-    <w:lsdException w:name="heading 9" w:uiPriority="9" w:qFormat="1"/>
-    <w:lsdException w:name="toc 1" w:uiPriority="39"/>
-    <w:lsdException w:name="toc 2" w:uiPriority="39"/>
-    <w:lsdException w:name="toc 3" w:uiPriority="39"/>
-    <w:lsdException w:name="toc 4" w:uiPriority="39"/>
-    <w:lsdException w:name="toc 5" w:uiPriority="39"/>
-    <w:lsdException w:name="toc 6" w:uiPriority="39"/>
-    <w:lsdException w:name="toc 7" w:uiPriority="39"/>
-    <w:lsdException w:name="toc 8" w:uiPriority="39"/>
-    <w:lsdException w:name="toc 9" w:uiPriority="39"/>
-    <w:lsdException w:name="caption" w:uiPriority="35" w:qFormat="1"/>
-    <w:lsdException w:name="Title" w:semiHidden="0" w:uiPriority="10" w:unhideWhenUsed="0" w:qFormat="1"/>
-    <w:lsdException w:name="Default Paragraph Font" w:uiPriority="1"/>
-    <w:lsdException w:name="Subtitle" w:semiHidden="0" w:uiPriority="11" w:unhideWhenUsed="0" w:qFormat="1"/>
-    <w:lsdException w:name="Strong" w:semiHidden="0" w:uiPriority="22" w:unhideWhenUsed="0" w:qFormat="1"/>
-    <w:lsdException w:name="Emphasis" w:semiHidden="0" w:uiPriority="20" w:unhideWhenUsed="0" w:qFormat="1"/>
-    <w:lsdException w:name="Table Grid" w:semiHidden="0" w:uiPriority="39" w:unhideWhenUsed="0"/>
-    <w:lsdException w:name="Placeholder Text" w:unhideWhenUsed="0"/>
-    <w:lsdException w:name="No Spacing" w:semiHidden="0" w:uiPriority="1" w:unhideWhenUsed="0" w:qFormat="1"/>
-    <w:lsdException w:name="Light Shading" w:semiHidden="0" w:uiPriority="60" w:unhideWhenUsed="0"/>
-    <w:lsdException w:name="Light List" w:semiHidden="0" w:uiPriority="61" w:unhideWhenUsed="0"/>
-    <w:lsdException w:name="Light Grid" w:semiHidden="0" w:uiPriority="62" w:unhideWhenUsed="0"/>
-    <w:lsdException w:name="Medium Shading 1" w:semiHidden="0" w:uiPriority="63" w:unhideWhenUsed="0"/>
-    <w:lsdException w:name="Medium Shading 2" w:semiHidden="0" w:uiPriority="64" w:unhideWhenUsed="0"/>
-    <w:lsdException w:name="Medium List 1" w:semiHidden="0" w:uiPriority="65" w:unhideWhenUsed="0"/>
-    <w:lsdException w:name="Medium List 2" w:semiHidden="0" w:uiPriority="66" w:unhideWhenUsed="0"/>
-    <w:lsdException w:name="Medium Grid 1" w:semiHidden="0" w:uiPriority="67" w:unhideWhenUsed="0"/>
-    <w:lsdException w:name="Medium Grid 2" w:semiHidden="0" w:uiPriority="68" w:unhideWhenUsed="0"/>
-    <w:lsdException w:name="Medium Grid 3" w:semiHidden="0" w:uiPriority="69" w:unhideWhenUsed="0"/>
-    <w:lsdException w:name="Dark List" w:semiHidden="0" w:uiPriority="70" w:unhideWhenUsed="0"/>
-    <w:lsdException w:name="Colorful Shading" w:semiHidden="0" w:uiPriority="71" w:unhideWhenUsed="0"/>
-    <w:lsdException w:name="Colorful List" w:semiHidden="0" w:uiPriority="72" w:unhideWhenUsed="0"/>
-    <w:lsdException w:name="Colorful Grid" w:semiHidden="0" w:uiPriority="73" w:unhideWhenUsed="0"/>
-    <w:lsdException w:name="Light Shading Accent 1" w:semiHidden="0" w:uiPriority="60" w:unhideWhenUsed="0"/>
-    <w:lsdException w:name="Light List Accent 1" w:semiHidden="0" w:uiPriority="61" w:unhideWhenUsed="0"/>
-    <w:lsdException w:name="Light Grid Accent 1" w:semiHidden="0" w:uiPriority="62" w:unhideWhenUsed="0"/>
-    <w:lsdException w:name="Medium Shading 1 Accent 1" w:semiHidden="0" w:uiPriority="63" w:unhideWhenUsed="0"/>
-    <w:lsdException w:name="Medium Shading 2 Accent 1" w:semiHidden="0" w:uiPriority="64" w:unhideWhenUsed="0"/>
-    <w:lsdException w:name="Medium List 1 Accent 1" w:semiHidden="0" w:uiPriority="65" w:unhideWhenUsed="0"/>
-    <w:lsdException w:name="Revision" w:unhideWhenUsed="0"/>
-    <w:lsdException w:name="List Paragraph" w:semiHidden="0" w:uiPriority="34" w:unhideWhenUsed="0" w:qFormat="1"/>
-    <w:lsdException w:name="Quote" w:semiHidden="0" w:uiPriority="29" w:unhideWhenUsed="0" w:qFormat="1"/>
-    <w:lsdException w:name="Intense Quote" w:semiHidden="0" w:uiPriority="30" w:unhideWhenUsed="0" w:qFormat="1"/>
-    <w:lsdException w:name="Medium List 2 Accent 1" w:semiHidden="0" w:uiPriority="66" w:unhideWhenUsed="0"/>
-    <w:lsdException w:name="Medium Grid 1 Accent 1" w:semiHidden="0" w:uiPriority="67" w:unhideWhenUsed="0"/>
-    <w:lsdException w:name="Medium Grid 2 Accent 1" w:semiHidden="0" w:uiPriority="68" w:unhideWhenUsed="0"/>
-    <w:lsdException w:name="Medium Grid 3 Accent 1" w:semiHidden="0" w:uiPriority="69" w:unhideWhenUsed="0"/>
-    <w:lsdException w:name="Dark List Accent 1" w:semiHidden="0" w:uiPriority="70" w:unhideWhenUsed="0"/>
-    <w:lsdException w:name="Colorful Shading Accent 1" w:semiHidden="0" w:uiPriority="71" w:unhideWhenUsed="0"/>
-    <w:lsdException w:name="Colorful List Accent 1" w:semiHidden="0" w:uiPriority="72" w:unhideWhenUsed="0"/>
-    <w:lsdException w:name="Colorful Grid Accent 1" w:semiHidden="0" w:uiPriority="73" w:unhideWhenUsed="0"/>
-    <w:lsdException w:name="Light Shading Accent 2" w:semiHidden="0" w:uiPriority="60" w:unhideWhenUsed="0"/>
-    <w:lsdException w:name="Light List Accent 2" w:semiHidden="0" w:uiPriority="61" w:unhideWhenUsed="0"/>
-    <w:lsdException w:name="Light Grid Accent 2" w:semiHidden="0" w:uiPriority="62" w:unhideWhenUsed="0"/>
-    <w:lsdException w:name="Medium Shading 1 Accent 2" w:semiHidden="0" w:uiPriority="63" w:unhideWhenUsed="0"/>
-    <w:lsdException w:name="Medium Shading 2 Accent 2" w:semiHidden="0" w:uiPriority="64" w:unhideWhenUsed="0"/>
-    <w:lsdException w:name="Medium List 1 Accent 2" w:semiHidden="0" w:uiPriority="65" w:unhideWhenUsed="0"/>
-    <w:lsdException w:name="Medium List 2 Accent 2" w:semiHidden="0" w:uiPriority="66" w:unhideWhenUsed="0"/>
-    <w:lsdException w:name="Medium Grid 1 Accent 2" w:semiHidden="0" w:uiPriority="67" w:unhideWhenUsed="0"/>
-    <w:lsdException w:name="Medium Grid 2 Accent 2" w:semiHidden="0" w:uiPriority="68" w:unhideWhenUsed="0"/>
-    <w:lsdException w:name="Medium Grid 3 Accent 2" w:semiHidden="0" w:uiPriority="69" w:unhideWhenUsed="0"/>
-    <w:lsdException w:name="Dark List Accent 2" w:semiHidden="0" w:uiPriority="70" w:unhideWhenUsed="0"/>
-    <w:lsdException w:name="Colorful Shading Accent 2" w:semiHidden="0" w:uiPriority="71" w:unhideWhenUsed="0"/>
-    <w:lsdException w:name="Colorful List Accent 2" w:semiHidden="0" w:uiPriority="72" w:unhideWhenUsed="0"/>
-    <w:lsdException w:name="Colorful Grid Accent 2" w:semiHidden="0" w:uiPriority="73" w:unhideWhenUsed="0"/>
-    <w:lsdException w:name="Light Shading Accent 3" w:semiHidden="0" w:uiPriority="60" w:unhideWhenUsed="0"/>
-    <w:lsdException w:name="Light List Accent 3" w:semiHidden="0" w:uiPriority="61" w:unhideWhenUsed="0"/>
-    <w:lsdException w:name="Light Grid Accent 3" w:semiHidden="0" w:uiPriority="62" w:unhideWhenUsed="0"/>
-    <w:lsdException w:name="Medium Shading 1 Accent 3" w:semiHidden="0" w:uiPriority="63" w:unhideWhenUsed="0"/>
-    <w:lsdException w:name="Medium Shading 2 Accent 3" w:semiHidden="0" w:uiPriority="64" w:unhideWhenUsed="0"/>
-    <w:lsdException w:name="Medium List 1 Accent 3" w:semiHidden="0" w:uiPriority="65" w:unhideWhenUsed="0"/>
-    <w:lsdException w:name="Medium List 2 Accent 3" w:semiHidden="0" w:uiPriority="66" w:unhideWhenUsed="0"/>
-    <w:lsdException w:name="Medium Grid 1 Accent 3" w:semiHidden="0" w:uiPriority="67" w:unhideWhenUsed="0"/>
-    <w:lsdException w:name="Medium Grid 2 Accent 3" w:semiHidden="0" w:uiPriority="68" w:unhideWhenUsed="0"/>
-    <w:lsdException w:name="Medium Grid 3 Accent 3" w:semiHidden="0" w:uiPriority="69" w:unhideWhenUsed="0"/>
-    <w:lsdException w:name="Dark List Accent 3" w:semiHidden="0" w:uiPriority="70" w:unhideWhenUsed="0"/>
-    <w:lsdException w:name="Colorful Shading Accent 3" w:semiHidden="0" w:uiPriority="71" w:unhideWhenUsed="0"/>
-    <w:lsdException w:name="Colorful List Accent 3" w:semiHidden="0" w:uiPriority="72" w:unhideWhenUsed="0"/>
-    <w:lsdException w:name="Colorful Grid Accent 3" w:semiHidden="0" w:uiPriority="73" w:unhideWhenUsed="0"/>
-    <w:lsdException w:name="Light Shading Accent 4" w:semiHidden="0" w:uiPriority="60" w:unhideWhenUsed="0"/>
-    <w:lsdException w:name="Light List Accent 4" w:semiHidden="0" w:uiPriority="61" w:unhideWhenUsed="0"/>
-    <w:lsdException w:name="Light Grid Accent 4" w:semiHidden="0" w:uiPriority="62" w:unhideWhenUsed="0"/>
-    <w:lsdException w:name="Medium Shading 1 Accent 4" w:semiHidden="0" w:uiPriority="63" w:unhideWhenUsed="0"/>
-    <w:lsdException w:name="Medium Shading 2 Accent 4" w:semiHidden="0" w:uiPriority="64" w:unhideWhenUsed="0"/>
-    <w:lsdException w:name="Medium List 1 Accent 4" w:semiHidden="0" w:uiPriority="65" w:unhideWhenUsed="0"/>
-    <w:lsdException w:name="Medium List 2 Accent 4" w:semiHidden="0" w:uiPriority="66" w:unhideWhenUsed="0"/>
-    <w:lsdException w:name="Medium Grid 1 Accent 4" w:semiHidden="0" w:uiPriority="67" w:unhideWhenUsed="0"/>
-    <w:lsdException w:name="Medium Grid 2 Accent 4" w:semiHidden="0" w:uiPriority="68" w:unhideWhenUsed="0"/>
-    <w:lsdException w:name="Medium Grid 3 Accent 4" w:semiHidden="0" w:uiPriority="69" w:unhideWhenUsed="0"/>
-    <w:lsdException w:name="Dark List Accent 4" w:semiHidden="0" w:uiPriority="70" w:unhideWhenUsed="0"/>
-    <w:lsdException w:name="Colorful Shading Accent 4" w:semiHidden="0" w:uiPriority="71" w:unhideWhenUsed="0"/>
-    <w:lsdException w:name="Colorful List Accent 4" w:semiHidden="0" w:uiPriority="72" w:unhideWhenUsed="0"/>
-    <w:lsdException w:name="Colorful Grid Accent 4" w:semiHidden="0" w:uiPriority="73" w:unhideWhenUsed="0"/>
-    <w:lsdException w:name="Light Shading Accent 5" w:semiHidden="0" w:uiPriority="60" w:unhideWhenUsed="0"/>
-    <w:lsdException w:name="Light List Accent 5" w:semiHidden="0" w:uiPriority="61" w:unhideWhenUsed="0"/>
-    <w:lsdException w:name="Light Grid Accent 5" w:semiHidden="0" w:uiPriority="62" w:unhideWhenUsed="0"/>
-    <w:lsdException w:name="Medium Shading 1 Accent 5" w:semiHidden="0" w:uiPriority="63" w:unhideWhenUsed="0"/>
-    <w:lsdException w:name="Medium Shading 2 Accent 5" w:semiHidden="0" w:uiPriority="64" w:unhideWhenUsed="0"/>
-    <w:lsdException w:name="Medium List 1 Accent 5" w:semiHidden="0" w:uiPriority="65" w:unhideWhenUsed="0"/>
-    <w:lsdException w:name="Medium List 2 Accent 5" w:semiHidden="0" w:uiPriority="66" w:unhideWhenUsed="0"/>
-    <w:lsdException w:name="Medium Grid 1 Accent 5" w:semiHidden="0" w:uiPriority="67" w:unhideWhenUsed="0"/>
-    <w:lsdException w:name="Medium Grid 2 Accent 5" w:semiHidden="0" w:uiPriority="68" w:unhideWhenUsed="0"/>
-    <w:lsdException w:name="Medium Grid 3 Accent 5" w:semiHidden="0" w:uiPriority="69" w:unhideWhenUsed="0"/>
-    <w:lsdException w:name="Dark List Accent 5" w:semiHidden="0" w:uiPriority="70" w:unhideWhenUsed="0"/>
-    <w:lsdException w:name="Colorful Shading Accent 5" w:semiHidden="0" w:uiPriority="71" w:unhideWhenUsed="0"/>
-    <w:lsdException w:name="Colorful List Accent 5" w:semiHidden="0" w:uiPriority="72" w:unhideWhenUsed="0"/>
-    <w:lsdException w:name="Colorful Grid Accent 5" w:semiHidden="0" w:uiPriority="73" w:unhideWhenUsed="0"/>
-    <w:lsdException w:name="Light Shading Accent 6" w:semiHidden="0" w:uiPriority="60" w:unhideWhenUsed="0"/>
-    <w:lsdException w:name="Light List Accent 6" w:semiHidden="0" w:uiPriority="61" w:unhideWhenUsed="0"/>
-    <w:lsdException w:name="Light Grid Accent 6" w:semiHidden="0" w:uiPriority="62" w:unhideWhenUsed="0"/>
-    <w:lsdException w:name="Medium Shading 1 Accent 6" w:semiHidden="0" w:uiPriority="63" w:unhideWhenUsed="0"/>
-    <w:lsdException w:name="Medium Shading 2 Accent 6" w:semiHidden="0" w:uiPriority="64" w:unhideWhenUsed="0"/>
-    <w:lsdException w:name="Medium List 1 Accent 6" w:semiHidden="0" w:uiPriority="65" w:unhideWhenUsed="0"/>
-    <w:lsdException w:name="Medium List 2 Accent 6" w:semiHidden="0" w:uiPriority="66" w:unhideWhenUsed="0"/>
-    <w:lsdException w:name="Medium Grid 1 Accent 6" w:semiHidden="0" w:uiPriority="67" w:unhideWhenUsed="0"/>
-    <w:lsdException w:name="Medium Grid 2 Accent 6" w:semiHidden="0" w:uiPriority="68" w:unhideWhenUsed="0"/>
-    <w:lsdException w:name="Medium Grid 3 Accent 6" w:semiHidden="0" w:uiPriority="69" w:unhideWhenUsed="0"/>
-    <w:lsdException w:name="Dark List Accent 6" w:semiHidden="0" w:uiPriority="70" w:unhideWhenUsed="0"/>
-    <w:lsdException w:name="Colorful Shading Accent 6" w:semiHidden="0" w:uiPriority="71" w:unhideWhenUsed="0"/>
-    <w:lsdException w:name="Colorful List Accent 6" w:semiHidden="0" w:uiPriority="72" w:unhideWhenUsed="0"/>
-    <w:lsdException w:name="Colorful Grid Accent 6" w:semiHidden="0" w:uiPriority="73" w:unhideWhenUsed="0"/>
-    <w:lsdException w:name="Subtle Emphasis" w:semiHidden="0" w:uiPriority="19" w:unhideWhenUsed="0" w:qFormat="1"/>
-    <w:lsdException w:name="Intense Emphasis" w:semiHidden="0" w:uiPriority="21" w:unhideWhenUsed="0" w:qFormat="1"/>
-    <w:lsdException w:name="Subtle Reference" w:semiHidden="0" w:uiPriority="31" w:unhideWhenUsed="0" w:qFormat="1"/>
-    <w:lsdException w:name="Intense Reference" w:semiHidden="0" w:uiPriority="32" w:unhideWhenUsed="0" w:qFormat="1"/>
-    <w:lsdException w:name="Book Title" w:semiHidden="0" w:uiPriority="33" w:unhideWhenUsed="0" w:qFormat="1"/>
-    <w:lsdException w:name="Bibliography" w:uiPriority="37"/>
-    <w:lsdException w:name="TOC Heading" w:uiPriority="39" w:qFormat="1"/>
-  </w:latentStyles>
-  <w:style w:type="paragraph" w:default="1" w:styleId="Normal">
-    <w:name w:val="Normal"/>
-    <w:qFormat/>
-    <w:rsid w:val="00133546"/>
-  </w:style>
-  <w:style w:type="paragraph" w:styleId="Heading1">
-    <w:name w:val="heading 1"/>
-    <w:basedOn w:val="Normal"/>
-    <w:next w:val="Normal"/>
-    <w:link w:val="Heading1Char"/>
-    <w:uiPriority w:val="9"/>
-    <w:qFormat/>
-    <w:rsid w:val="00133546"/>
-    <w:pPr>
-      <w:keepNext/>
-      <w:keepLines/>
-      <w:spacing w:before="240" w:after="0"/>
-      <w:outlineLvl w:val="0"/>
-    </w:pPr>
-    <w:rPr>
-      <w:rFonts w:asciiTheme="majorHAnsi" w:eastAsiaTheme="majorEastAsia" w:hAnsiTheme="majorHAnsi" w:cstheme="majorBidi"/>
-      <w:color w:val="2E74B5" w:themeColor="accent1" w:themeShade="BF"/>
-      <w:sz w:val="32"/>
-      <w:szCs w:val="32"/>
-    </w:rPr>
-  </w:style>
-  <w:style w:type="paragraph" w:styleId="Heading2">
-    <w:name w:val="heading 2"/>
-    <w:basedOn w:val="Normal"/>
-    <w:next w:val="Normal"/>
-    <w:link w:val="Heading2Char"/>
-    <w:uiPriority w:val="9"/>
-    <w:unhideWhenUsed/>
-    <w:qFormat/>
-    <w:rsid w:val="00133546"/>
-    <w:pPr>
-      <w:keepNext/>
-      <w:keepLines/>
-      <w:spacing w:before="40" w:after="0"/>
-      <w:outlineLvl w:val="1"/>
-    </w:pPr>
-    <w:rPr>
-      <w:rFonts w:asciiTheme="majorHAnsi" w:eastAsiaTheme="majorEastAsia" w:hAnsiTheme="majorHAnsi" w:cstheme="majorBidi"/>
-      <w:color w:val="2E74B5" w:themeColor="accent1" w:themeShade="BF"/>
-      <w:sz w:val="26"/>
-      <w:szCs w:val="26"/>
-    </w:rPr>
-  </w:style>
-  <w:style w:type="character" w:default="1" w:styleId="DefaultParagraphFont">
-    <w:name w:val="Default Paragraph Font"/>
-    <w:uiPriority w:val="1"/>
-    <w:semiHidden/>
-    <w:unhideWhenUsed/>
-  </w:style>
-  <w:style w:type="table" w:default="1" w:styleId="TableNormal">
-    <w:name w:val="Normal Table"/>
-    <w:uiPriority w:val="99"/>
-    <w:semiHidden/>
-    <w:unhideWhenUsed/>
-    <w:tblPr>
-      <w:tblInd w:w="0" w:type="dxa"/>
-      <w:tblCellMar>
-        <w:top w:w="0" w:type="dxa"/>
-        <w:left w:w="108" w:type="dxa"/>
-        <w:bottom w:w="0" w:type="dxa"/>
-        <w:right w:w="108" w:type="dxa"/>
-      </w:tblCellMar>
-    </w:tblPr>
-  </w:style>
-  <w:style w:type="numbering" w:default="1" w:styleId="NoList">
-    <w:name w:val="No List"/>
-    <w:uiPriority w:val="99"/>
-    <w:semiHidden/>
-    <w:unhideWhenUsed/>
-  </w:style>
-  <w:style w:type="character" w:customStyle="1" w:styleId="Heading1Char">
-    <w:name w:val="Heading 1 Char"/>
-    <w:basedOn w:val="DefaultParagraphFont"/>
-    <w:link w:val="Heading1"/>
-    <w:uiPriority w:val="9"/>
-    <w:rsid w:val="00133546"/>
-    <w:rPr>
-      <w:rFonts w:asciiTheme="majorHAnsi" w:eastAsiaTheme="majorEastAsia" w:hAnsiTheme="majorHAnsi" w:cstheme="majorBidi"/>
-      <w:color w:val="2E74B5" w:themeColor="accent1" w:themeShade="BF"/>
-      <w:sz w:val="32"/>
-      <w:szCs w:val="32"/>
-    </w:rPr>
-  </w:style>
-  <w:style w:type="character" w:customStyle="1" w:styleId="Heading2Char">
-    <w:name w:val="Heading 2 Char"/>
-    <w:basedOn w:val="DefaultParagraphFont"/>
-    <w:link w:val="Heading2"/>
-    <w:uiPriority w:val="9"/>
-    <w:rsid w:val="00133546"/>
-    <w:rPr>
-      <w:rFonts w:asciiTheme="majorHAnsi" w:eastAsiaTheme="majorEastAsia" w:hAnsiTheme="majorHAnsi" w:cstheme="majorBidi"/>
-      <w:color w:val="2E74B5" w:themeColor="accent1" w:themeShade="BF"/>
-      <w:sz w:val="26"/>
-      <w:szCs w:val="26"/>
-    </w:rPr>
-  </w:style>
-  <w:style w:type="paragraph" w:styleId="TOCHeading">
-    <w:name w:val="TOC Heading"/>
-    <w:basedOn w:val="Heading1"/>
-    <w:next w:val="Normal"/>
-    <w:uiPriority w:val="39"/>
-    <w:unhideWhenUsed/>
-    <w:qFormat/>
-    <w:rsid w:val="00133546"/>
-    <w:pPr>
-      <w:outlineLvl w:val="9"/>
-    </w:pPr>
-    <w:rPr>
-      <w:lang w:val="en-US"/>
-    </w:rPr>
-  </w:style>
-  <w:style w:type="paragraph" w:styleId="TOC1">
-    <w:name w:val="toc 1"/>
-    <w:basedOn w:val="Normal"/>
-    <w:next w:val="Normal"/>
-    <w:autoRedefine/>
-    <w:uiPriority w:val="39"/>
-    <w:unhideWhenUsed/>
-    <w:rsid w:val="00133546"/>
-    <w:pPr>
-      <w:spacing w:after="100"/>
-    </w:pPr>
-  </w:style>
-  <w:style w:type="paragraph" w:styleId="TOC2">
-    <w:name w:val="toc 2"/>
-    <w:basedOn w:val="Normal"/>
-    <w:next w:val="Normal"/>
-    <w:autoRedefine/>
-    <w:uiPriority w:val="39"/>
-    <w:unhideWhenUsed/>
-    <w:rsid w:val="00133546"/>
-    <w:pPr>
-      <w:spacing w:after="100"/>
-      <w:ind w:left="220"/>
-    </w:pPr>
-  </w:style>
-  <w:style w:type="character" w:styleId="Hyperlink">
-    <w:name w:val="Hyperlink"/>
-    <w:basedOn w:val="DefaultParagraphFont"/>
-    <w:uiPriority w:val="99"/>
-    <w:unhideWhenUsed/>
-    <w:rsid w:val="00133546"/>
-    <w:rPr>
-      <w:color w:val="0563C1" w:themeColor="hyperlink"/>
-      <w:u w:val="single"/>
-    </w:rPr>
-  </w:style>
-  <w:style w:type="paragraph" w:styleId="ListParagraph">
-    <w:name w:val="List Paragraph"/>
-    <w:basedOn w:val="Normal"/>
-    <w:uiPriority w:val="34"/>
-    <w:qFormat/>
-    <w:rsid w:val="00675F2E"/>
-    <w:pPr>
-      <w:ind w:left="720"/>
-      <w:contextualSpacing/>
-    </w:pPr>
-  </w:style>
-  <w:style w:type="paragraph" w:styleId="BalloonText">
-    <w:name w:val="Balloon Text"/>
-    <w:basedOn w:val="Normal"/>
-    <w:link w:val="BalloonTextChar"/>
-    <w:uiPriority w:val="99"/>
-    <w:semiHidden/>
-    <w:unhideWhenUsed/>
-    <w:rsid w:val="009514AD"/>
-    <w:pPr>
-      <w:spacing w:after="0" w:line="240" w:lineRule="auto"/>
-    </w:pPr>
-    <w:rPr>
-      <w:rFonts w:ascii="Tahoma" w:hAnsi="Tahoma" w:cs="Tahoma"/>
-      <w:sz w:val="16"/>
-      <w:szCs w:val="16"/>
-    </w:rPr>
-  </w:style>
-  <w:style w:type="character" w:customStyle="1" w:styleId="BalloonTextChar">
-    <w:name w:val="Balloon Text Char"/>
-    <w:basedOn w:val="DefaultParagraphFont"/>
-    <w:link w:val="BalloonText"/>
-    <w:uiPriority w:val="99"/>
-    <w:semiHidden/>
-    <w:rsid w:val="009514AD"/>
-    <w:rPr>
-      <w:rFonts w:ascii="Tahoma" w:hAnsi="Tahoma" w:cs="Tahoma"/>
-      <w:sz w:val="16"/>
-      <w:szCs w:val="16"/>
-    </w:rPr>
-  </w:style>
-</w:styles>
-</file>
-
-<file path=word/stylesWithEffects.xml><?xml version="1.0" encoding="utf-8"?>
-<w:styles xmlns:wpc="http://schemas.microsoft.com/office/word/2010/wordprocessingCanvas" xmlns:mc="http://schemas.openxmlformats.org/markup-compatibility/2006" xmlns:o="urn:schemas-microsoft-com:office:office" xmlns:r="http://schemas.openxmlformats.org/officeDocument/2006/relationships" xmlns:m="http://schemas.openxmlformats.org/officeDocument/2006/math" xmlns:v="urn:schemas-microsoft-com:vml" xmlns:wp14="http://schemas.microsoft.com/office/word/2010/wordprocessingDrawing" xmlns:wp="http://schemas.openxmlformats.org/drawingml/2006/wordprocessingDrawing" xmlns:w10="urn:schemas-microsoft-com:office:word" xmlns:w="http://schemas.openxmlformats.org/wordprocessingml/2006/main" xmlns:w14="http://schemas.microsoft.com/office/word/2010/wordml" xmlns:wpg="http://schemas.microsoft.com/office/word/2010/wordprocessingGroup" xmlns:wpi="http://schemas.microsoft.com/office/word/2010/wordprocessingInk" xmlns:wne="http://schemas.microsoft.com/office/word/2006/wordml" xmlns:wps="http://schemas.microsoft.com/office/word/2010/wordprocessingShape" mc:Ignorable="w14 wp14">
-  <w:docDefaults>
-    <w:rPrDefault>
-      <w:rPr>
-        <w:rFonts w:asciiTheme="minorHAnsi" w:eastAsiaTheme="minorHAnsi" w:hAnsiTheme="minorHAnsi" w:cstheme="minorBidi"/>
-        <w:sz w:val="22"/>
-        <w:szCs w:val="22"/>
-        <w:lang w:val="nl-BE" w:eastAsia="en-US" w:bidi="ar-SA"/>
-      </w:rPr>
-    </w:rPrDefault>
-    <w:pPrDefault>
-      <w:pPr>
-        <w:spacing w:after="160" w:line="259" w:lineRule="auto"/>
-      </w:pPr>
-    </w:pPrDefault>
-  </w:docDefaults>
-  <w:latentStyles w:defLockedState="0" w:defUIPriority="99" w:defSemiHidden="1" w:defUnhideWhenUsed="1" w:defQFormat="0" w:count="267">
-    <w:lsdException w:name="Normal" w:semiHidden="0" w:uiPriority="0" w:unhideWhenUsed="0" w:qFormat="1"/>
-    <w:lsdException w:name="heading 1" w:semiHidden="0" w:uiPriority="9" w:unhideWhenUsed="0" w:qFormat="1"/>
-    <w:lsdException w:name="heading 2" w:uiPriority="9" w:qFormat="1"/>
-    <w:lsdException w:name="heading 3" w:uiPriority="9" w:qFormat="1"/>
-    <w:lsdException w:name="heading 4" w:uiPriority="9" w:qFormat="1"/>
-    <w:lsdException w:name="heading 5" w:uiPriority="9" w:qFormat="1"/>
-    <w:lsdException w:name="heading 6" w:uiPriority="9" w:qFormat="1"/>
-    <w:lsdException w:name="heading 7" w:uiPriority="9" w:qFormat="1"/>
-    <w:lsdException w:name="heading 8" w:uiPriority="9" w:qFormat="1"/>
-    <w:lsdException w:name="heading 9" w:uiPriority="9" w:qFormat="1"/>
-    <w:lsdException w:name="toc 1" w:uiPriority="39"/>
-    <w:lsdException w:name="toc 2" w:uiPriority="39"/>
-    <w:lsdException w:name="toc 3" w:uiPriority="39"/>
-    <w:lsdException w:name="toc 4" w:uiPriority="39"/>
-    <w:lsdException w:name="toc 5" w:uiPriority="39"/>
-    <w:lsdException w:name="toc 6" w:uiPriority="39"/>
-    <w:lsdException w:name="toc 7" w:uiPriority="39"/>
-    <w:lsdException w:name="toc 8" w:uiPriority="39"/>
-    <w:lsdException w:name="toc 9" w:uiPriority="39"/>
-    <w:lsdException w:name="caption" w:uiPriority="35" w:qFormat="1"/>
-    <w:lsdException w:name="Title" w:semiHidden="0" w:uiPriority="10" w:unhideWhenUsed="0" w:qFormat="1"/>
-    <w:lsdException w:name="Default Paragraph Font" w:uiPriority="1"/>
-    <w:lsdException w:name="Subtitle" w:semiHidden="0" w:uiPriority="11" w:unhideWhenUsed="0" w:qFormat="1"/>
-    <w:lsdException w:name="Strong" w:semiHidden="0" w:uiPriority="22" w:unhideWhenUsed="0" w:qFormat="1"/>
-    <w:lsdException w:name="Emphasis" w:semiHidden="0" w:uiPriority="20" w:unhideWhenUsed="0" w:qFormat="1"/>
-    <w:lsdException w:name="Table Grid" w:semiHidden="0" w:uiPriority="39" w:unhideWhenUsed="0"/>
-    <w:lsdException w:name="Placeholder Text" w:unhideWhenUsed="0"/>
-    <w:lsdException w:name="No Spacing" w:semiHidden="0" w:uiPriority="1" w:unhideWhenUsed="0" w:qFormat="1"/>
-    <w:lsdException w:name="Light Shading" w:semiHidden="0" w:uiPriority="60" w:unhideWhenUsed="0"/>
-    <w:lsdException w:name="Light List" w:semiHidden="0" w:uiPriority="61" w:unhideWhenUsed="0"/>
-    <w:lsdException w:name="Light Grid" w:semiHidden="0" w:uiPriority="62" w:unhideWhenUsed="0"/>
-    <w:lsdException w:name="Medium Shading 1" w:semiHidden="0" w:uiPriority="63" w:unhideWhenUsed="0"/>
-    <w:lsdException w:name="Medium Shading 2" w:semiHidden="0" w:uiPriority="64" w:unhideWhenUsed="0"/>
-    <w:lsdException w:name="Medium List 1" w:semiHidden="0" w:uiPriority="65" w:unhideWhenUsed="0"/>
-    <w:lsdException w:name="Medium List 2" w:semiHidden="0" w:uiPriority="66" w:unhideWhenUsed="0"/>
-    <w:lsdException w:name="Medium Grid 1" w:semiHidden="0" w:uiPriority="67" w:unhideWhenUsed="0"/>
-    <w:lsdException w:name="Medium Grid 2" w:semiHidden="0" w:uiPriority="68" w:unhideWhenUsed="0"/>
-    <w:lsdException w:name="Medium Grid 3" w:semiHidden="0" w:uiPriority="69" w:unhideWhenUsed="0"/>
-    <w:lsdException w:name="Dark List" w:semiHidden="0" w:uiPriority="70" w:unhideWhenUsed="0"/>
-    <w:lsdException w:name="Colorful Shading" w:semiHidden="0" w:uiPriority="71" w:unhideWhenUsed="0"/>
-    <w:lsdException w:name="Colorful List" w:semiHidden="0" w:uiPriority="72" w:unhideWhenUsed="0"/>
-    <w:lsdException w:name="Colorful Grid" w:semiHidden="0" w:uiPriority="73" w:unhideWhenUsed="0"/>
-    <w:lsdException w:name="Light Shading Accent 1" w:semiHidden="0" w:uiPriority="60" w:unhideWhenUsed="0"/>
-    <w:lsdException w:name="Light List Accent 1" w:semiHidden="0" w:uiPriority="61" w:unhideWhenUsed="0"/>
-    <w:lsdException w:name="Light Grid Accent 1" w:semiHidden="0" w:uiPriority="62" w:unhideWhenUsed="0"/>
-    <w:lsdException w:name="Medium Shading 1 Accent 1" w:semiHidden="0" w:uiPriority="63" w:unhideWhenUsed="0"/>
-    <w:lsdException w:name="Medium Shading 2 Accent 1" w:semiHidden="0" w:uiPriority="64" w:unhideWhenUsed="0"/>
-    <w:lsdException w:name="Medium List 1 Accent 1" w:semiHidden="0" w:uiPriority="65" w:unhideWhenUsed="0"/>
-    <w:lsdException w:name="Revision" w:unhideWhenUsed="0"/>
-    <w:lsdException w:name="List Paragraph" w:semiHidden="0" w:uiPriority="34" w:unhideWhenUsed="0" w:qFormat="1"/>
-    <w:lsdException w:name="Quote" w:semiHidden="0" w:uiPriority="29" w:unhideWhenUsed="0" w:qFormat="1"/>
-    <w:lsdException w:name="Intense Quote" w:semiHidden="0" w:uiPriority="30" w:unhideWhenUsed="0" w:qFormat="1"/>
-    <w:lsdException w:name="Medium List 2 Accent 1" w:semiHidden="0" w:uiPriority="66" w:unhideWhenUsed="0"/>
-    <w:lsdException w:name="Medium Grid 1 Accent 1" w:semiHidden="0" w:uiPriority="67" w:unhideWhenUsed="0"/>
-    <w:lsdException w:name="Medium Grid 2 Accent 1" w:semiHidden="0" w:uiPriority="68" w:unhideWhenUsed="0"/>
-    <w:lsdException w:name="Medium Grid 3 Accent 1" w:semiHidden="0" w:uiPriority="69" w:unhideWhenUsed="0"/>
-    <w:lsdException w:name="Dark List Accent 1" w:semiHidden="0" w:uiPriority="70" w:unhideWhenUsed="0"/>
-    <w:lsdException w:name="Colorful Shading Accent 1" w:semiHidden="0" w:uiPriority="71" w:unhideWhenUsed="0"/>
-    <w:lsdException w:name="Colorful List Accent 1" w:semiHidden="0" w:uiPriority="72" w:unhideWhenUsed="0"/>
-    <w:lsdException w:name="Colorful Grid Accent 1" w:semiHidden="0" w:uiPriority="73" w:unhideWhenUsed="0"/>
-    <w:lsdException w:name="Light Shading Accent 2" w:semiHidden="0" w:uiPriority="60" w:unhideWhenUsed="0"/>
-    <w:lsdException w:name="Light List Accent 2" w:semiHidden="0" w:uiPriority="61" w:unhideWhenUsed="0"/>
-    <w:lsdException w:name="Light Grid Accent 2" w:semiHidden="0" w:uiPriority="62" w:unhideWhenUsed="0"/>
-    <w:lsdException w:name="Medium Shading 1 Accent 2" w:semiHidden="0" w:uiPriority="63" w:unhideWhenUsed="0"/>
-    <w:lsdException w:name="Medium Shading 2 Accent 2" w:semiHidden="0" w:uiPriority="64" w:unhideWhenUsed="0"/>
-    <w:lsdException w:name="Medium List 1 Accent 2" w:semiHidden="0" w:uiPriority="65" w:unhideWhenUsed="0"/>
-    <w:lsdException w:name="Medium List 2 Accent 2" w:semiHidden="0" w:uiPriority="66" w:unhideWhenUsed="0"/>
-    <w:lsdException w:name="Medium Grid 1 Accent 2" w:semiHidden="0" w:uiPriority="67" w:unhideWhenUsed="0"/>
-    <w:lsdException w:name="Medium Grid 2 Accent 2" w:semiHidden="0" w:uiPriority="68" w:unhideWhenUsed="0"/>
-    <w:lsdException w:name="Medium Grid 3 Accent 2" w:semiHidden="0" w:uiPriority="69" w:unhideWhenUsed="0"/>
-    <w:lsdException w:name="Dark List Accent 2" w:semiHidden="0" w:uiPriority="70" w:unhideWhenUsed="0"/>
-    <w:lsdException w:name="Colorful Shading Accent 2" w:semiHidden="0" w:uiPriority="71" w:unhideWhenUsed="0"/>
-    <w:lsdException w:name="Colorful List Accent 2" w:semiHidden="0" w:uiPriority="72" w:unhideWhenUsed="0"/>
-    <w:lsdException w:name="Colorful Grid Accent 2" w:semiHidden="0" w:uiPriority="73" w:unhideWhenUsed="0"/>
-    <w:lsdException w:name="Light Shading Accent 3" w:semiHidden="0" w:uiPriority="60" w:unhideWhenUsed="0"/>
-    <w:lsdException w:name="Light List Accent 3" w:semiHidden="0" w:uiPriority="61" w:unhideWhenUsed="0"/>
-    <w:lsdException w:name="Light Grid Accent 3" w:semiHidden="0" w:uiPriority="62" w:unhideWhenUsed="0"/>
-    <w:lsdException w:name="Medium Shading 1 Accent 3" w:semiHidden="0" w:uiPriority="63" w:unhideWhenUsed="0"/>
-    <w:lsdException w:name="Medium Shading 2 Accent 3" w:semiHidden="0" w:uiPriority="64" w:unhideWhenUsed="0"/>
-    <w:lsdException w:name="Medium List 1 Accent 3" w:semiHidden="0" w:uiPriority="65" w:unhideWhenUsed="0"/>
-    <w:lsdException w:name="Medium List 2 Accent 3" w:semiHidden="0" w:uiPriority="66" w:unhideWhenUsed="0"/>
-    <w:lsdException w:name="Medium Grid 1 Accent 3" w:semiHidden="0" w:uiPriority="67" w:unhideWhenUsed="0"/>
-    <w:lsdException w:name="Medium Grid 2 Accent 3" w:semiHidden="0" w:uiPriority="68" w:unhideWhenUsed="0"/>
-    <w:lsdException w:name="Medium Grid 3 Accent 3" w:semiHidden="0" w:uiPriority="69" w:unhideWhenUsed="0"/>
-    <w:lsdException w:name="Dark List Accent 3" w:semiHidden="0" w:uiPriority="70" w:unhideWhenUsed="0"/>
-    <w:lsdException w:name="Colorful Shading Accent 3" w:semiHidden="0" w:uiPriority="71" w:unhideWhenUsed="0"/>
-    <w:lsdException w:name="Colorful List Accent 3" w:semiHidden="0" w:uiPriority="72" w:unhideWhenUsed="0"/>
-    <w:lsdException w:name="Colorful Grid Accent 3" w:semiHidden="0" w:uiPriority="73" w:unhideWhenUsed="0"/>
-    <w:lsdException w:name="Light Shading Accent 4" w:semiHidden="0" w:uiPriority="60" w:unhideWhenUsed="0"/>
-    <w:lsdException w:name="Light List Accent 4" w:semiHidden="0" w:uiPriority="61" w:unhideWhenUsed="0"/>
-    <w:lsdException w:name="Light Grid Accent 4" w:semiHidden="0" w:uiPriority="62" w:unhideWhenUsed="0"/>
-    <w:lsdException w:name="Medium Shading 1 Accent 4" w:semiHidden="0" w:uiPriority="63" w:unhideWhenUsed="0"/>
-    <w:lsdException w:name="Medium Shading 2 Accent 4" w:semiHidden="0" w:uiPriority="64" w:unhideWhenUsed="0"/>
-    <w:lsdException w:name="Medium List 1 Accent 4" w:semiHidden="0" w:uiPriority="65" w:unhideWhenUsed="0"/>
-    <w:lsdException w:name="Medium List 2 Accent 4" w:semiHidden="0" w:uiPriority="66" w:unhideWhenUsed="0"/>
-    <w:lsdException w:name="Medium Grid 1 Accent 4" w:semiHidden="0" w:uiPriority="67" w:unhideWhenUsed="0"/>
-    <w:lsdException w:name="Medium Grid 2 Accent 4" w:semiHidden="0" w:uiPriority="68" w:unhideWhenUsed="0"/>
-    <w:lsdException w:name="Medium Grid 3 Accent 4" w:semiHidden="0" w:uiPriority="69" w:unhideWhenUsed="0"/>
-    <w:lsdException w:name="Dark List Accent 4" w:semiHidden="0" w:uiPriority="70" w:unhideWhenUsed="0"/>
-    <w:lsdException w:name="Colorful Shading Accent 4" w:semiHidden="0" w:uiPriority="71" w:unhideWhenUsed="0"/>
-    <w:lsdException w:name="Colorful List Accent 4" w:semiHidden="0" w:uiPriority="72" w:unhideWhenUsed="0"/>
-    <w:lsdException w:name="Colorful Grid Accent 4" w:semiHidden="0" w:uiPriority="73" w:unhideWhenUsed="0"/>
-    <w:lsdException w:name="Light Shading Accent 5" w:semiHidden="0" w:uiPriority="60" w:unhideWhenUsed="0"/>
-    <w:lsdException w:name="Light List Accent 5" w:semiHidden="0" w:uiPriority="61" w:unhideWhenUsed="0"/>
-    <w:lsdException w:name="Light Grid Accent 5" w:semiHidden="0" w:uiPriority="62" w:unhideWhenUsed="0"/>
-    <w:lsdException w:name="Medium Shading 1 Accent 5" w:semiHidden="0" w:uiPriority="63" w:unhideWhenUsed="0"/>
-    <w:lsdException w:name="Medium Shading 2 Accent 5" w:semiHidden="0" w:uiPriority="64" w:unhideWhenUsed="0"/>
-    <w:lsdException w:name="Medium List 1 Accent 5" w:semiHidden="0" w:uiPriority="65" w:unhideWhenUsed="0"/>
-    <w:lsdException w:name="Medium List 2 Accent 5" w:semiHidden="0" w:uiPriority="66" w:unhideWhenUsed="0"/>
-    <w:lsdException w:name="Medium Grid 1 Accent 5" w:semiHidden="0" w:uiPriority="67" w:unhideWhenUsed="0"/>
-    <w:lsdException w:name="Medium Grid 2 Accent 5" w:semiHidden="0" w:uiPriority="68" w:unhideWhenUsed="0"/>
-    <w:lsdException w:name="Medium Grid 3 Accent 5" w:semiHidden="0" w:uiPriority="69" w:unhideWhenUsed="0"/>
-    <w:lsdException w:name="Dark List Accent 5" w:semiHidden="0" w:uiPriority="70" w:unhideWhenUsed="0"/>
-    <w:lsdException w:name="Colorful Shading Accent 5" w:semiHidden="0" w:uiPriority="71" w:unhideWhenUsed="0"/>
-    <w:lsdException w:name="Colorful List Accent 5" w:semiHidden="0" w:uiPriority="72" w:unhideWhenUsed="0"/>
-    <w:lsdException w:name="Colorful Grid Accent 5" w:semiHidden="0" w:uiPriority="73" w:unhideWhenUsed="0"/>
-    <w:lsdException w:name="Light Shading Accent 6" w:semiHidden="0" w:uiPriority="60" w:unhideWhenUsed="0"/>
-    <w:lsdException w:name="Light List Accent 6" w:semiHidden="0" w:uiPriority="61" w:unhideWhenUsed="0"/>
-    <w:lsdException w:name="Light Grid Accent 6" w:semiHidden="0" w:uiPriority="62" w:unhideWhenUsed="0"/>
-    <w:lsdException w:name="Medium Shading 1 Accent 6" w:semiHidden="0" w:uiPriority="63" w:unhideWhenUsed="0"/>
-    <w:lsdException w:name="Medium Shading 2 Accent 6" w:semiHidden="0" w:uiPriority="64" w:unhideWhenUsed="0"/>
-    <w:lsdException w:name="Medium List 1 Accent 6" w:semiHidden="0" w:uiPriority="65" w:unhideWhenUsed="0"/>
-    <w:lsdException w:name="Medium List 2 Accent 6" w:semiHidden="0" w:uiPriority="66" w:unhideWhenUsed="0"/>
-    <w:lsdException w:name="Medium Grid 1 Accent 6" w:semiHidden="0" w:uiPriority="67" w:unhideWhenUsed="0"/>
-    <w:lsdException w:name="Medium Grid 2 Accent 6" w:semiHidden="0" w:uiPriority="68" w:unhideWhenUsed="0"/>
-    <w:lsdException w:name="Medium Grid 3 Accent 6" w:semiHidden="0" w:uiPriority="69" w:unhideWhenUsed="0"/>
-    <w:lsdException w:name="Dark List Accent 6" w:semiHidden="0" w:uiPriority="70" w:unhideWhenUsed="0"/>
-    <w:lsdException w:name="Colorful Shading Accent 6" w:semiHidden="0" w:uiPriority="71" w:unhideWhenUsed="0"/>
-    <w:lsdException w:name="Colorful List Accent 6" w:semiHidden="0" w:uiPriority="72" w:unhideWhenUsed="0"/>
-    <w:lsdException w:name="Colorful Grid Accent 6" w:semiHidden="0" w:uiPriority="73" w:unhideWhenUsed="0"/>
-    <w:lsdException w:name="Subtle Emphasis" w:semiHidden="0" w:uiPriority="19" w:unhideWhenUsed="0" w:qFormat="1"/>
-    <w:lsdException w:name="Intense Emphasis" w:semiHidden="0" w:uiPriority="21" w:unhideWhenUsed="0" w:qFormat="1"/>
-    <w:lsdException w:name="Subtle Reference" w:semiHidden="0" w:uiPriority="31" w:unhideWhenUsed="0" w:qFormat="1"/>
-    <w:lsdException w:name="Intense Reference" w:semiHidden="0" w:uiPriority="32" w:unhideWhenUsed="0" w:qFormat="1"/>
-    <w:lsdException w:name="Book Title" w:semiHidden="0" w:uiPriority="33" w:unhideWhenUsed="0" w:qFormat="1"/>
-    <w:lsdException w:name="Bibliography" w:uiPriority="37"/>
-    <w:lsdException w:name="TOC Heading" w:uiPriority="39" w:qFormat="1"/>
+  <w:latentStyles w:defLockedState="0" w:defUIPriority="99" w:defSemiHidden="0" w:defUnhideWhenUsed="0" w:defQFormat="0" w:count="371">
+    <w:lsdException w:name="Normal" w:uiPriority="0" w:qFormat="1"/>
+    <w:lsdException w:name="heading 1" w:uiPriority="9" w:qFormat="1"/>
+    <w:lsdException w:name="heading 2" w:semiHidden="1" w:uiPriority="9" w:unhideWhenUsed="1" w:qFormat="1"/>
+    <w:lsdException w:name="heading 3" w:semiHidden="1" w:uiPriority="9" w:unhideWhenUsed="1" w:qFormat="1"/>
+    <w:lsdException w:name="heading 4" w:semiHidden="1" w:uiPriority="9" w:unhideWhenUsed="1" w:qFormat="1"/>
+    <w:lsdException w:name="heading 5" w:semiHidden="1" w:uiPriority="9" w:unhideWhenUsed="1" w:qFormat="1"/>
+    <w:lsdException w:name="heading 6" w:semiHidden="1" w:uiPriority="9" w:unhideWhenUsed="1" w:qFormat="1"/>
+    <w:lsdException w:name="heading 7" w:semiHidden="1" w:uiPriority="9" w:unhideWhenUsed="1" w:qFormat="1"/>
+    <w:lsdException w:name="heading 8" w:semiHidden="1" w:uiPriority="9" w:unhideWhenUsed="1" w:qFormat="1"/>
+    <w:lsdException w:name="heading 9" w:semiHidden="1" w:uiPriority="9" w:unhideWhenUsed="1" w:qFormat="1"/>
+    <w:lsdException w:name="index 1" w:semiHidden="1" w:unhideWhenUsed="1"/>
+    <w:lsdException w:name="index 2" w:semiHidden="1" w:unhideWhenUsed="1"/>
+    <w:lsdException w:name="index 3" w:semiHidden="1" w:unhideWhenUsed="1"/>
+    <w:lsdException w:name="index 4" w:semiHidden="1" w:unhideWhenUsed="1"/>
+    <w:lsdException w:name="index 5" w:semiHidden="1" w:unhideWhenUsed="1"/>
+    <w:lsdException w:name="index 6" w:semiHidden="1" w:unhideWhenUsed="1"/>
+    <w:lsdException w:name="index 7" w:semiHidden="1" w:unhideWhenUsed="1"/>
+    <w:lsdException w:name="index 8" w:semiHidden="1" w:unhideWhenUsed="1"/>
+    <w:lsdException w:name="index 9" w:semiHidden="1" w:unhideWhenUsed="1"/>
+    <w:lsdException w:name="toc 1" w:semiHidden="1" w:uiPriority="39" w:unhideWhenUsed="1"/>
+    <w:lsdException w:name="toc 2" w:semiHidden="1" w:uiPriority="39" w:unhideWhenUsed="1"/>
+    <w:lsdException w:name="toc 3" w:semiHidden="1" w:uiPriority="39" w:unhideWhenUsed="1"/>
+    <w:lsdException w:name="toc 4" w:semiHidden="1" w:uiPriority="39" w:unhideWhenUsed="1"/>
+    <w:lsdException w:name="toc 5" w:semiHidden="1" w:uiPriority="39" w:unhideWhenUsed="1"/>
+    <w:lsdException w:name="toc 6" w:semiHidden="1" w:uiPriority="39" w:unhideWhenUsed="1"/>
+    <w:lsdException w:name="toc 7" w:semiHidden="1" w:uiPriority="39" w:unhideWhenUsed="1"/>
+    <w:lsdException w:name="toc 8" w:semiHidden="1" w:uiPriority="39" w:unhideWhenUsed="1"/>
+    <w:lsdException w:name="toc 9" w:semiHidden="1" w:uiPriority="39" w:unhideWhenUsed="1"/>
+    <w:lsdException w:name="Normal Indent" w:semiHidden="1" w:unhideWhenUsed="1"/>
+    <w:lsdException w:name="footnote text" w:semiHidden="1" w:unhideWhenUsed="1"/>
+    <w:lsdException w:name="annotation text" w:semiHidden="1" w:unhideWhenUsed="1"/>
+    <w:lsdException w:name="header" w:semiHidden="1" w:unhideWhenUsed="1"/>
+    <w:lsdException w:name="footer" w:semiHidden="1" w:unhideWhenUsed="1"/>
+    <w:lsdException w:name="index heading" w:semiHidden="1" w:unhideWhenUsed="1"/>
+    <w:lsdException w:name="caption" w:semiHidden="1" w:uiPriority="35" w:unhideWhenUsed="1" w:qFormat="1"/>
+    <w:lsdException w:name="table of figures" w:semiHidden="1" w:unhideWhenUsed="1"/>
+    <w:lsdException w:name="envelope address" w:semiHidden="1" w:unhideWhenUsed="1"/>
+    <w:lsdException w:name="envelope return" w:semiHidden="1" w:unhideWhenUsed="1"/>
+    <w:lsdException w:name="footnote reference" w:semiHidden="1" w:unhideWhenUsed="1"/>
+    <w:lsdException w:name="annotation reference" w:semiHidden="1" w:unhideWhenUsed="1"/>
+    <w:lsdException w:name="line number" w:semiHidden="1" w:unhideWhenUsed="1"/>
+    <w:lsdException w:name="page number" w:semiHidden="1" w:unhideWhenUsed="1"/>
+    <w:lsdException w:name="endnote reference" w:semiHidden="1" w:unhideWhenUsed="1"/>
+    <w:lsdException w:name="endnote text" w:semiHidden="1" w:unhideWhenUsed="1"/>
+    <w:lsdException w:name="table of authorities" w:semiHidden="1" w:unhideWhenUsed="1"/>
+    <w:lsdException w:name="macro" w:semiHidden="1" w:unhideWhenUsed="1"/>
+    <w:lsdException w:name="toa heading" w:semiHidden="1" w:unhideWhenUsed="1"/>
+    <w:lsdException w:name="List" w:semiHidden="1" w:unhideWhenUsed="1"/>
+    <w:lsdException w:name="List Bullet" w:semiHidden="1" w:unhideWhenUsed="1"/>
+    <w:lsdException w:name="List Number" w:semiHidden="1" w:unhideWhenUsed="1"/>
+    <w:lsdException w:name="List 2" w:semiHidden="1" w:unhideWhenUsed="1"/>
+    <w:lsdException w:name="List 3" w:semiHidden="1" w:unhideWhenUsed="1"/>
+    <w:lsdException w:name="List 4" w:semiHidden="1" w:unhideWhenUsed="1"/>
+    <w:lsdException w:name="List 5" w:semiHidden="1" w:unhideWhenUsed="1"/>
+    <w:lsdException w:name="List Bullet 2" w:semiHidden="1" w:unhideWhenUsed="1"/>
+    <w:lsdException w:name="List Bullet 3" w:semiHidden="1" w:unhideWhenUsed="1"/>
+    <w:lsdException w:name="List Bullet 4" w:semiHidden="1" w:unhideWhenUsed="1"/>
+    <w:lsdException w:name="List Bullet 5" w:semiHidden="1" w:unhideWhenUsed="1"/>
+    <w:lsdException w:name="List Number 2" w:semiHidden="1" w:unhideWhenUsed="1"/>
+    <w:lsdException w:name="List Number 3" w:semiHidden="1" w:unhideWhenUsed="1"/>
+    <w:lsdException w:name="List Number 4" w:semiHidden="1" w:unhideWhenUsed="1"/>
+    <w:lsdException w:name="List Number 5" w:semiHidden="1" w:unhideWhenUsed="1"/>
+    <w:lsdException w:name="Title" w:uiPriority="10" w:qFormat="1"/>
+    <w:lsdException w:name="Closing" w:semiHidden="1" w:unhideWhenUsed="1"/>
+    <w:lsdException w:name="Signature" w:semiHidden="1" w:unhideWhenUsed="1"/>
+    <w:lsdException w:name="Default Paragraph Font" w:semiHidden="1" w:uiPriority="1" w:unhideWhenUsed="1"/>
+    <w:lsdException w:name="Body Text" w:semiHidden="1" w:unhideWhenUsed="1"/>
+    <w:lsdException w:name="Body Text Indent" w:semiHidden="1" w:unhideWhenUsed="1"/>
+    <w:lsdException w:name="List Continue" w:semiHidden="1" w:unhideWhenUsed="1"/>
+    <w:lsdException w:name="List Continue 2" w:semiHidden="1" w:unhideWhenUsed="1"/>
+    <w:lsdException w:name="List Continue 3" w:semiHidden="1" w:unhideWhenUsed="1"/>
+    <w:lsdException w:name="List Continue 4" w:semiHidden="1" w:unhideWhenUsed="1"/>
+    <w:lsdException w:name="List Continue 5" w:semiHidden="1" w:unhideWhenUsed="1"/>
+    <w:lsdException w:name="Message Header" w:semiHidden="1" w:unhideWhenUsed="1"/>
+    <w:lsdException w:name="Subtitle" w:uiPriority="11" w:qFormat="1"/>
+    <w:lsdException w:name="Salutation" w:semiHidden="1" w:unhideWhenUsed="1"/>
+    <w:lsdException w:name="Date" w:semiHidden="1" w:unhideWhenUsed="1"/>
+    <w:lsdException w:name="Body Text First Indent" w:semiHidden="1" w:unhideWhenUsed="1"/>
+    <w:lsdException w:name="Body Text First Indent 2" w:semiHidden="1" w:unhideWhenUsed="1"/>
+    <w:lsdException w:name="Note Heading" w:semiHidden="1" w:unhideWhenUsed="1"/>
+    <w:lsdException w:name="Body Text 2" w:semiHidden="1" w:unhideWhenUsed="1"/>
+    <w:lsdException w:name="Body Text 3" w:semiHidden="1" w:unhideWhenUsed="1"/>
+    <w:lsdException w:name="Body Text Indent 2" w:semiHidden="1" w:unhideWhenUsed="1"/>
+    <w:lsdException w:name="Body Text Indent 3" w:semiHidden="1" w:unhideWhenUsed="1"/>
+    <w:lsdException w:name="Block Text" w:semiHidden="1" w:unhideWhenUsed="1"/>
+    <w:lsdException w:name="Hyperlink" w:semiHidden="1" w:unhideWhenUsed="1"/>
+    <w:lsdException w:name="FollowedHyperlink" w:semiHidden="1" w:unhideWhenUsed="1"/>
+    <w:lsdException w:name="Strong" w:uiPriority="22" w:qFormat="1"/>
+    <w:lsdException w:name="Emphasis" w:uiPriority="20" w:qFormat="1"/>
+    <w:lsdException w:name="Document Map" w:semiHidden="1" w:unhideWhenUsed="1"/>
+    <w:lsdException w:name="Plain Text" w:semiHidden="1" w:unhideWhenUsed="1"/>
+    <w:lsdException w:name="E-mail Signature" w:semiHidden="1" w:unhideWhenUsed="1"/>
+    <w:lsdException w:name="HTML Top of Form" w:semiHidden="1" w:unhideWhenUsed="1"/>
+    <w:lsdException w:name="HTML Bottom of Form" w:semiHidden="1" w:unhideWhenUsed="1"/>
+    <w:lsdException w:name="Normal (Web)" w:semiHidden="1" w:unhideWhenUsed="1"/>
+    <w:lsdException w:name="HTML Acronym" w:semiHidden="1" w:unhideWhenUsed="1"/>
+    <w:lsdException w:name="HTML Address" w:semiHidden="1" w:unhideWhenUsed="1"/>
+    <w:lsdException w:name="HTML Cite" w:semiHidden="1" w:unhideWhenUsed="1"/>
+    <w:lsdException w:name="HTML Code" w:semiHidden="1" w:unhideWhenUsed="1"/>
+    <w:lsdException w:name="HTML Definition" w:semiHidden="1" w:unhideWhenUsed="1"/>
+    <w:lsdException w:name="HTML Keyboard" w:semiHidden="1" w:unhideWhenUsed="1"/>
+    <w:lsdException w:name="HTML Preformatted" w:semiHidden="1" w:unhideWhenUsed="1"/>
+    <w:lsdException w:name="HTML Sample" w:semiHidden="1" w:unhideWhenUsed="1"/>
+    <w:lsdException w:name="HTML Typewriter" w:semiHidden="1" w:unhideWhenUsed="1"/>
+    <w:lsdException w:name="HTML Variable" w:semiHidden="1" w:unhideWhenUsed="1"/>
+    <w:lsdException w:name="Normal Table" w:semiHidden="1" w:unhideWhenUsed="1"/>
+    <w:lsdException w:name="annotation subject" w:semiHidden="1" w:unhideWhenUsed="1"/>
+    <w:lsdException w:name="No List" w:semiHidden="1" w:unhideWhenUsed="1"/>
+    <w:lsdException w:name="Outline List 1" w:semiHidden="1" w:unhideWhenUsed="1"/>
+    <w:lsdException w:name="Outline List 2" w:semiHidden="1" w:unhideWhenUsed="1"/>
+    <w:lsdException w:name="Outline List 3" w:semiHidden="1" w:unhideWhenUsed="1"/>
+    <w:lsdException w:name="Table Simple 1" w:semiHidden="1" w:unhideWhenUsed="1"/>
+    <w:lsdException w:name="Table Simple 2" w:semiHidden="1" w:unhideWhenUsed="1"/>
+    <w:lsdException w:name="Table Simple 3" w:semiHidden="1" w:unhideWhenUsed="1"/>
+    <w:lsdException w:name="Table Classic 1" w:semiHidden="1" w:unhideWhenUsed="1"/>
+    <w:lsdException w:name="Table Classic 2" w:semiHidden="1" w:unhideWhenUsed="1"/>
+    <w:lsdException w:name="Table Classic 3" w:semiHidden="1" w:unhideWhenUsed="1"/>
+    <w:lsdException w:name="Table Classic 4" w:semiHidden="1" w:unhideWhenUsed="1"/>
+    <w:lsdException w:name="Table Colorful 1" w:semiHidden="1" w:unhideWhenUsed="1"/>
+    <w:lsdException w:name="Table Colorful 2" w:semiHidden="1" w:unhideWhenUsed="1"/>
+    <w:lsdException w:name="Table Colorful 3" w:semiHidden="1" w:unhideWhenUsed="1"/>
+    <w:lsdException w:name="Table Columns 1" w:semiHidden="1" w:unhideWhenUsed="1"/>
+    <w:lsdException w:name="Table Columns 2" w:semiHidden="1" w:unhideWhenUsed="1"/>
+    <w:lsdException w:name="Table Columns 3" w:semiHidden="1" w:unhideWhenUsed="1"/>
+    <w:lsdException w:name="Table Columns 4" w:semiHidden="1" w:unhideWhenUsed="1"/>
+    <w:lsdException w:name="Table Columns 5" w:semiHidden="1" w:unhideWhenUsed="1"/>
+    <w:lsdException w:name="Table Grid 1" w:semiHidden="1" w:unhideWhenUsed="1"/>
+    <w:lsdException w:name="Table Grid 2" w:semiHidden="1" w:unhideWhenUsed="1"/>
+    <w:lsdException w:name="Table Grid 3" w:semiHidden="1" w:unhideWhenUsed="1"/>
+    <w:lsdException w:name="Table Grid 4" w:semiHidden="1" w:unhideWhenUsed="1"/>
+    <w:lsdException w:name="Table Grid 5" w:semiHidden="1" w:unhideWhenUsed="1"/>
+    <w:lsdException w:name="Table Grid 6" w:semiHidden="1" w:unhideWhenUsed="1"/>
+    <w:lsdException w:name="Table Grid 7" w:semiHidden="1" w:unhideWhenUsed="1"/>
+    <w:lsdException w:name="Table Grid 8" w:semiHidden="1" w:unhideWhenUsed="1"/>
+    <w:lsdException w:name="Table List 1" w:semiHidden="1" w:unhideWhenUsed="1"/>
+    <w:lsdException w:name="Table List 2" w:semiHidden="1" w:unhideWhenUsed="1"/>
+    <w:lsdException w:name="Table List 3" w:semiHidden="1" w:unhideWhenUsed="1"/>
+    <w:lsdException w:name="Table List 4" w:semiHidden="1" w:unhideWhenUsed="1"/>
+    <w:lsdException w:name="Table List 5" w:semiHidden="1" w:unhideWhenUsed="1"/>
+    <w:lsdException w:name="Table List 6" w:semiHidden="1" w:unhideWhenUsed="1"/>
+    <w:lsdException w:name="Table List 7" w:semiHidden="1" w:unhideWhenUsed="1"/>
+    <w:lsdException w:name="Table List 8" w:semiHidden="1" w:unhideWhenUsed="1"/>
+    <w:lsdException w:name="Table 3D effects 1" w:semiHidden="1" w:unhideWhenUsed="1"/>
+    <w:lsdException w:name="Table 3D effects 2" w:semiHidden="1" w:unhideWhenUsed="1"/>
+    <w:lsdException w:name="Table 3D effects 3" w:semiHidden="1" w:unhideWhenUsed="1"/>
+    <w:lsdException w:name="Table Contemporary" w:semiHidden="1" w:unhideWhenUsed="1"/>
+    <w:lsdException w:name="Table Elegant" w:semiHidden="1" w:unhideWhenUsed="1"/>
+    <w:lsdException w:name="Table Professional" w:semiHidden="1" w:unhideWhenUsed="1"/>
+    <w:lsdException w:name="Table Subtle 1" w:semiHidden="1" w:unhideWhenUsed="1"/>
+    <w:lsdException w:name="Table Subtle 2" w:semiHidden="1" w:unhideWhenUsed="1"/>
+    <w:lsdException w:name="Table Web 1" w:semiHidden="1" w:unhideWhenUsed="1"/>
+    <w:lsdException w:name="Table Web 2" w:semiHidden="1" w:unhideWhenUsed="1"/>
+    <w:lsdException w:name="Table Web 3" w:semiHidden="1" w:unhideWhenUsed="1"/>
+    <w:lsdException w:name="Balloon Text" w:semiHidden="1" w:unhideWhenUsed="1"/>
+    <w:lsdException w:name="Table Grid" w:uiPriority="39"/>
+    <w:lsdException w:name="Table Theme" w:semiHidden="1" w:unhideWhenUsed="1"/>
+    <w:lsdException w:name="Placeholder Text" w:semiHidden="1"/>
+    <w:lsdException w:name="No Spacing" w:uiPriority="1" w:qFormat="1"/>
+    <w:lsdException w:name="Light Shading" w:uiPriority="60"/>
+    <w:lsdException w:name="Light List" w:uiPriority="61"/>
+    <w:lsdException w:name="Light Grid" w:uiPriority="62"/>
+    <w:lsdException w:name="Medium Shading 1" w:uiPriority="63"/>
+    <w:lsdException w:name="Medium Shading 2" w:uiPriority="64"/>
+    <w:lsdException w:name="Medium List 1" w:uiPriority="65"/>
+    <w:lsdException w:name="Medium List 2" w:uiPriority="66"/>
+    <w:lsdException w:name="Medium Grid 1" w:uiPriority="67"/>
+    <w:lsdException w:name="Medium Grid 2" w:uiPriority="68"/>
+    <w:lsdException w:name="Medium Grid 3" w:uiPriority="69"/>
+    <w:lsdException w:name="Dark List" w:uiPriority="70"/>
+    <w:lsdException w:name="Colorful Shading" w:uiPriority="71"/>
+    <w:lsdException w:name="Colorful List" w:uiPriority="72"/>
+    <w:lsdException w:name="Colorful Grid" w:uiPriority="73"/>
+    <w:lsdException w:name="Light Shading Accent 1" w:uiPriority="60"/>
+    <w:lsdException w:name="Light List Accent 1" w:uiPriority="61"/>
+    <w:lsdException w:name="Light Grid Accent 1" w:uiPriority="62"/>
+    <w:lsdException w:name="Medium Shading 1 Accent 1" w:uiPriority="63"/>
+    <w:lsdException w:name="Medium Shading 2 Accent 1" w:uiPriority="64"/>
+    <w:lsdException w:name="Medium List 1 Accent 1" w:uiPriority="65"/>
+    <w:lsdException w:name="Revision" w:semiHidden="1"/>
+    <w:lsdException w:name="List Paragraph" w:uiPriority="34" w:qFormat="1"/>
+    <w:lsdException w:name="Quote" w:uiPriority="29" w:qFormat="1"/>
+    <w:lsdException w:name="Intense Quote" w:uiPriority="30" w:qFormat="1"/>
+    <w:lsdException w:name="Medium List 2 Accent 1" w:uiPriority="66"/>
+    <w:lsdException w:name="Medium Grid 1 Accent 1" w:uiPriority="67"/>
+    <w:lsdException w:name="Medium Grid 2 Accent 1" w:uiPriority="68"/>
+    <w:lsdException w:name="Medium Grid 3 Accent 1" w:uiPriority="69"/>
+    <w:lsdException w:name="Dark List Accent 1" w:uiPriority="70"/>
+    <w:lsdException w:name="Colorful Shading Accent 1" w:uiPriority="71"/>
+    <w:lsdException w:name="Colorful List Accent 1" w:uiPriority="72"/>
+    <w:lsdException w:name="Colorful Grid Accent 1" w:uiPriority="73"/>
+    <w:lsdException w:name="Light Shading Accent 2" w:uiPriority="60"/>
+    <w:lsdException w:name="Light List Accent 2" w:uiPriority="61"/>
+    <w:lsdException w:name="Light Grid Accent 2" w:uiPriority="62"/>
+    <w:lsdException w:name="Medium Shading 1 Accent 2" w:uiPriority="63"/>
+    <w:lsdException w:name="Medium Shading 2 Accent 2" w:uiPriority="64"/>
+    <w:lsdException w:name="Medium List 1 Accent 2" w:uiPriority="65"/>
+    <w:lsdException w:name="Medium List 2 Accent 2" w:uiPriority="66"/>
+    <w:lsdException w:name="Medium Grid 1 Accent 2" w:uiPriority="67"/>
+    <w:lsdException w:name="Medium Grid 2 Accent 2" w:uiPriority="68"/>
+    <w:lsdException w:name="Medium Grid 3 Accent 2" w:uiPriority="69"/>
+    <w:lsdException w:name="Dark List Accent 2" w:uiPriority="70"/>
+    <w:lsdException w:name="Colorful Shading Accent 2" w:uiPriority="71"/>
+    <w:lsdException w:name="Colorful List Accent 2" w:uiPriority="72"/>
+    <w:lsdException w:name="Colorful Grid Accent 2" w:uiPriority="73"/>
+    <w:lsdException w:name="Light Shading Accent 3" w:uiPriority="60"/>
+    <w:lsdException w:name="Light List Accent 3" w:uiPriority="61"/>
+    <w:lsdException w:name="Light Grid Accent 3" w:uiPriority="62"/>
+    <w:lsdException w:name="Medium Shading 1 Accent 3" w:uiPriority="63"/>
+    <w:lsdException w:name="Medium Shading 2 Accent 3" w:uiPriority="64"/>
+    <w:lsdException w:name="Medium List 1 Accent 3" w:uiPriority="65"/>
+    <w:lsdException w:name="Medium List 2 Accent 3" w:uiPriority="66"/>
+    <w:lsdException w:name="Medium Grid 1 Accent 3" w:uiPriority="67"/>
+    <w:lsdException w:name="Medium Grid 2 Accent 3" w:uiPriority="68"/>
+    <w:lsdException w:name="Medium Grid 3 Accent 3" w:uiPriority="69"/>
+    <w:lsdException w:name="Dark List Accent 3" w:uiPriority="70"/>
+    <w:lsdException w:name="Colorful Shading Accent 3" w:uiPriority="71"/>
+    <w:lsdException w:name="Colorful List Accent 3" w:uiPriority="72"/>
+    <w:lsdException w:name="Colorful Grid Accent 3" w:uiPriority="73"/>
+    <w:lsdException w:name="Light Shading Accent 4" w:uiPriority="60"/>
+    <w:lsdException w:name="Light List Accent 4" w:uiPriority="61"/>
+    <w:lsdException w:name="Light Grid Accent 4" w:uiPriority="62"/>
+    <w:lsdException w:name="Medium Shading 1 Accent 4" w:uiPriority="63"/>
+    <w:lsdException w:name="Medium Shading 2 Accent 4" w:uiPriority="64"/>
+    <w:lsdException w:name="Medium List 1 Accent 4" w:uiPriority="65"/>
+    <w:lsdException w:name="Medium List 2 Accent 4" w:uiPriority="66"/>
+    <w:lsdException w:name="Medium Grid 1 Accent 4" w:uiPriority="67"/>
+    <w:lsdException w:name="Medium Grid 2 Accent 4" w:uiPriority="68"/>
+    <w:lsdException w:name="Medium Grid 3 Accent 4" w:uiPriority="69"/>
+    <w:lsdException w:name="Dark List Accent 4" w:uiPriority="70"/>
+    <w:lsdException w:name="Colorful Shading Accent 4" w:uiPriority="71"/>
+    <w:lsdException w:name="Colorful List Accent 4" w:uiPriority="72"/>
+    <w:lsdException w:name="Colorful Grid Accent 4" w:uiPriority="73"/>
+    <w:lsdException w:name="Light Shading Accent 5" w:uiPriority="60"/>
+    <w:lsdException w:name="Light List Accent 5" w:uiPriority="61"/>
+    <w:lsdException w:name="Light Grid Accent 5" w:uiPriority="62"/>
+    <w:lsdException w:name="Medium Shading 1 Accent 5" w:uiPriority="63"/>
+    <w:lsdException w:name="Medium Shading 2 Accent 5" w:uiPriority="64"/>
+    <w:lsdException w:name="Medium List 1 Accent 5" w:uiPriority="65"/>
+    <w:lsdException w:name="Medium List 2 Accent 5" w:uiPriority="66"/>
+    <w:lsdException w:name="Medium Grid 1 Accent 5" w:uiPriority="67"/>
+    <w:lsdException w:name="Medium Grid 2 Accent 5" w:uiPriority="68"/>
+    <w:lsdException w:name="Medium Grid 3 Accent 5" w:uiPriority="69"/>
+    <w:lsdException w:name="Dark List Accent 5" w:uiPriority="70"/>
+    <w:lsdException w:name="Colorful Shading Accent 5" w:uiPriority="71"/>
+    <w:lsdException w:name="Colorful List Accent 5" w:uiPriority="72"/>
+    <w:lsdException w:name="Colorful Grid Accent 5" w:uiPriority="73"/>
+    <w:lsdException w:name="Light Shading Accent 6" w:uiPriority="60"/>
+    <w:lsdException w:name="Light List Accent 6" w:uiPriority="61"/>
+    <w:lsdException w:name="Light Grid Accent 6" w:uiPriority="62"/>
+    <w:lsdException w:name="Medium Shading 1 Accent 6" w:uiPriority="63"/>
+    <w:lsdException w:name="Medium Shading 2 Accent 6" w:uiPriority="64"/>
+    <w:lsdException w:name="Medium List 1 Accent 6" w:uiPriority="65"/>
+    <w:lsdException w:name="Medium List 2 Accent 6" w:uiPriority="66"/>
+    <w:lsdException w:name="Medium Grid 1 Accent 6" w:uiPriority="67"/>
+    <w:lsdException w:name="Medium Grid 2 Accent 6" w:uiPriority="68"/>
+    <w:lsdException w:name="Medium Grid 3 Accent 6" w:uiPriority="69"/>
+    <w:lsdException w:name="Dark List Accent 6" w:uiPriority="70"/>
+    <w:lsdException w:name="Colorful Shading Accent 6" w:uiPriority="71"/>
+    <w:lsdException w:name="Colorful List Accent 6" w:uiPriority="72"/>
+    <w:lsdException w:name="Colorful Grid Accent 6" w:uiPriority="73"/>
+    <w:lsdException w:name="Subtle Emphasis" w:uiPriority="19" w:qFormat="1"/>
+    <w:lsdException w:name="Intense Emphasis" w:uiPriority="21" w:qFormat="1"/>
+    <w:lsdException w:name="Subtle Reference" w:uiPriority="31" w:qFormat="1"/>
+    <w:lsdException w:name="Intense Reference" w:uiPriority="32" w:qFormat="1"/>
+    <w:lsdException w:name="Book Title" w:uiPriority="33" w:qFormat="1"/>
+    <w:lsdException w:name="Bibliography" w:semiHidden="1" w:uiPriority="37" w:unhideWhenUsed="1"/>
+    <w:lsdException w:name="TOC Heading" w:semiHidden="1" w:uiPriority="39" w:unhideWhenUsed="1" w:qFormat="1"/>
+    <w:lsdException w:name="Plain Table 1" w:uiPriority="41"/>
+    <w:lsdException w:name="Plain Table 2" w:uiPriority="42"/>
+    <w:lsdException w:name="Plain Table 3" w:uiPriority="43"/>
+    <w:lsdException w:name="Plain Table 4" w:uiPriority="44"/>
+    <w:lsdException w:name="Plain Table 5" w:uiPriority="45"/>
+    <w:lsdException w:name="Grid Table Light" w:uiPriority="40"/>
+    <w:lsdException w:name="Grid Table 1 Light" w:uiPriority="46"/>
+    <w:lsdException w:name="Grid Table 2" w:uiPriority="47"/>
+    <w:lsdException w:name="Grid Table 3" w:uiPriority="48"/>
+    <w:lsdException w:name="Grid Table 4" w:uiPriority="49"/>
+    <w:lsdException w:name="Grid Table 5 Dark" w:uiPriority="50"/>
+    <w:lsdException w:name="Grid Table 6 Colorful" w:uiPriority="51"/>
+    <w:lsdException w:name="Grid Table 7 Colorful" w:uiPriority="52"/>
+    <w:lsdException w:name="Grid Table 1 Light Accent 1" w:uiPriority="46"/>
+    <w:lsdException w:name="Grid Table 2 Accent 1" w:uiPriority="47"/>
+    <w:lsdException w:name="Grid Table 3 Accent 1" w:uiPriority="48"/>
+    <w:lsdException w:name="Grid Table 4 Accent 1" w:uiPriority="49"/>
+    <w:lsdException w:name="Grid Table 5 Dark Accent 1" w:uiPriority="50"/>
+    <w:lsdException w:name="Grid Table 6 Colorful Accent 1" w:uiPriority="51"/>
+    <w:lsdException w:name="Grid Table 7 Colorful Accent 1" w:uiPriority="52"/>
+    <w:lsdException w:name="Grid Table 1 Light Accent 2" w:uiPriority="46"/>
+    <w:lsdException w:name="Grid Table 2 Accent 2" w:uiPriority="47"/>
+    <w:lsdException w:name="Grid Table 3 Accent 2" w:uiPriority="48"/>
+    <w:lsdException w:name="Grid Table 4 Accent 2" w:uiPriority="49"/>
+    <w:lsdException w:name="Grid Table 5 Dark Accent 2" w:uiPriority="50"/>
+    <w:lsdException w:name="Grid Table 6 Colorful Accent 2" w:uiPriority="51"/>
+    <w:lsdException w:name="Grid Table 7 Colorful Accent 2" w:uiPriority="52"/>
+    <w:lsdException w:name="Grid Table 1 Light Accent 3" w:uiPriority="46"/>
+    <w:lsdException w:name="Grid Table 2 Accent 3" w:uiPriority="47"/>
+    <w:lsdException w:name="Grid Table 3 Accent 3" w:uiPriority="48"/>
+    <w:lsdException w:name="Grid Table 4 Accent 3" w:uiPriority="49"/>
+    <w:lsdException w:name="Grid Table 5 Dark Accent 3" w:uiPriority="50"/>
+    <w:lsdException w:name="Grid Table 6 Colorful Accent 3" w:uiPriority="51"/>
+    <w:lsdException w:name="Grid Table 7 Colorful Accent 3" w:uiPriority="52"/>
+    <w:lsdException w:name="Grid Table 1 Light Accent 4" w:uiPriority="46"/>
+    <w:lsdException w:name="Grid Table 2 Accent 4" w:uiPriority="47"/>
+    <w:lsdException w:name="Grid Table 3 Accent 4" w:uiPriority="48"/>
+    <w:lsdException w:name="Grid Table 4 Accent 4" w:uiPriority="49"/>
+    <w:lsdException w:name="Grid Table 5 Dark Accent 4" w:uiPriority="50"/>
+    <w:lsdException w:name="Grid Table 6 Colorful Accent 4" w:uiPriority="51"/>
+    <w:lsdException w:name="Grid Table 7 Colorful Accent 4" w:uiPriority="52"/>
+    <w:lsdException w:name="Grid Table 1 Light Accent 5" w:uiPriority="46"/>
+    <w:lsdException w:name="Grid Table 2 Accent 5" w:uiPriority="47"/>
+    <w:lsdException w:name="Grid Table 3 Accent 5" w:uiPriority="48"/>
+    <w:lsdException w:name="Grid Table 4 Accent 5" w:uiPriority="49"/>
+    <w:lsdException w:name="Grid Table 5 Dark Accent 5" w:uiPriority="50"/>
+    <w:lsdException w:name="Grid Table 6 Colorful Accent 5" w:uiPriority="51"/>
+    <w:lsdException w:name="Grid Table 7 Colorful Accent 5" w:uiPriority="52"/>
+    <w:lsdException w:name="Grid Table 1 Light Accent 6" w:uiPriority="46"/>
+    <w:lsdException w:name="Grid Table 2 Accent 6" w:uiPriority="47"/>
+    <w:lsdException w:name="Grid Table 3 Accent 6" w:uiPriority="48"/>
+    <w:lsdException w:name="Grid Table 4 Accent 6" w:uiPriority="49"/>
+    <w:lsdException w:name="Grid Table 5 Dark Accent 6" w:uiPriority="50"/>
+    <w:lsdException w:name="Grid Table 6 Colorful Accent 6" w:uiPriority="51"/>
+    <w:lsdException w:name="Grid Table 7 Colorful Accent 6" w:uiPriority="52"/>
+    <w:lsdException w:name="List Table 1 Light" w:uiPriority="46"/>
+    <w:lsdException w:name="List Table 2" w:uiPriority="47"/>
+    <w:lsdException w:name="List Table 3" w:uiPriority="48"/>
+    <w:lsdException w:name="List Table 4" w:uiPriority="49"/>
+    <w:lsdException w:name="List Table 5 Dark" w:uiPriority="50"/>
+    <w:lsdException w:name="List Table 6 Colorful" w:uiPriority="51"/>
+    <w:lsdException w:name="List Table 7 Colorful" w:uiPriority="52"/>
+    <w:lsdException w:name="List Table 1 Light Accent 1" w:uiPriority="46"/>
+    <w:lsdException w:name="List Table 2 Accent 1" w:uiPriority="47"/>
+    <w:lsdException w:name="List Table 3 Accent 1" w:uiPriority="48"/>
+    <w:lsdException w:name="List Table 4 Accent 1" w:uiPriority="49"/>
+    <w:lsdException w:name="List Table 5 Dark Accent 1" w:uiPriority="50"/>
+    <w:lsdException w:name="List Table 6 Colorful Accent 1" w:uiPriority="51"/>
+    <w:lsdException w:name="List Table 7 Colorful Accent 1" w:uiPriority="52"/>
+    <w:lsdException w:name="List Table 1 Light Accent 2" w:uiPriority="46"/>
+    <w:lsdException w:name="List Table 2 Accent 2" w:uiPriority="47"/>
+    <w:lsdException w:name="List Table 3 Accent 2" w:uiPriority="48"/>
+    <w:lsdException w:name="List Table 4 Accent 2" w:uiPriority="49"/>
+    <w:lsdException w:name="List Table 5 Dark Accent 2" w:uiPriority="50"/>
+    <w:lsdException w:name="List Table 6 Colorful Accent 2" w:uiPriority="51"/>
+    <w:lsdException w:name="List Table 7 Colorful Accent 2" w:uiPriority="52"/>
+    <w:lsdException w:name="List Table 1 Light Accent 3" w:uiPriority="46"/>
+    <w:lsdException w:name="List Table 2 Accent 3" w:uiPriority="47"/>
+    <w:lsdException w:name="List Table 3 Accent 3" w:uiPriority="48"/>
+    <w:lsdException w:name="List Table 4 Accent 3" w:uiPriority="49"/>
+    <w:lsdException w:name="List Table 5 Dark Accent 3" w:uiPriority="50"/>
+    <w:lsdException w:name="List Table 6 Colorful Accent 3" w:uiPriority="51"/>
+    <w:lsdException w:name="List Table 7 Colorful Accent 3" w:uiPriority="52"/>
+    <w:lsdException w:name="List Table 1 Light Accent 4" w:uiPriority="46"/>
+    <w:lsdException w:name="List Table 2 Accent 4" w:uiPriority="47"/>
+    <w:lsdException w:name="List Table 3 Accent 4" w:uiPriority="48"/>
+    <w:lsdException w:name="List Table 4 Accent 4" w:uiPriority="49"/>
+    <w:lsdException w:name="List Table 5 Dark Accent 4" w:uiPriority="50"/>
+    <w:lsdException w:name="List Table 6 Colorful Accent 4" w:uiPriority="51"/>
+    <w:lsdException w:name="List Table 7 Colorful Accent 4" w:uiPriority="52"/>
+    <w:lsdException w:name="List Table 1 Light Accent 5" w:uiPriority="46"/>
+    <w:lsdException w:name="List Table 2 Accent 5" w:uiPriority="47"/>
+    <w:lsdException w:name="List Table 3 Accent 5" w:uiPriority="48"/>
+    <w:lsdException w:name="List Table 4 Accent 5" w:uiPriority="49"/>
+    <w:lsdException w:name="List Table 5 Dark Accent 5" w:uiPriority="50"/>
+    <w:lsdException w:name="List Table 6 Colorful Accent 5" w:uiPriority="51"/>
+    <w:lsdException w:name="List Table 7 Colorful Accent 5" w:uiPriority="52"/>
+    <w:lsdException w:name="List Table 1 Light Accent 6" w:uiPriority="46"/>
+    <w:lsdException w:name="List Table 2 Accent 6" w:uiPriority="47"/>
+    <w:lsdException w:name="List Table 3 Accent 6" w:uiPriority="48"/>
+    <w:lsdException w:name="List Table 4 Accent 6" w:uiPriority="49"/>
+    <w:lsdException w:name="List Table 5 Dark Accent 6" w:uiPriority="50"/>
+    <w:lsdException w:name="List Table 6 Colorful Accent 6" w:uiPriority="51"/>
+    <w:lsdException w:name="List Table 7 Colorful Accent 6" w:uiPriority="52"/>
   </w:latentStyles>
   <w:style w:type="paragraph" w:default="1" w:styleId="Normal">
     <w:name w:val="Normal"/>
@@ -4290,7 +4487,7 @@
   <a:extraClrSchemeLst/>
   <a:extLst>
     <a:ext uri="{05A4C25C-085E-4340-85A3-A5531E510DB2}">
-      <thm15:themeFamily xmlns:thm15="http://schemas.microsoft.com/office/thememl/2012/main" xmlns="" name="Office Theme" id="{62F939B6-93AF-4DB8-9C6B-D6C7DFDC589F}" vid="{4A3C46E8-61CC-4603-A589-7422A47A8E4A}"/>
+      <thm15:themeFamily xmlns:thm15="http://schemas.microsoft.com/office/thememl/2012/main" name="Office Theme" id="{62F939B6-93AF-4DB8-9C6B-D6C7DFDC589F}" vid="{4A3C46E8-61CC-4603-A589-7422A47A8E4A}"/>
     </a:ext>
   </a:extLst>
 </a:theme>
@@ -4301,7 +4498,7 @@
 </file>
 
 <file path=customXml/itemProps1.xml><?xml version="1.0" encoding="utf-8"?>
-<ds:datastoreItem xmlns:ds="http://schemas.openxmlformats.org/officeDocument/2006/customXml" ds:itemID="{D468A0A6-CB8D-4D7C-A9AC-94AA736C6978}">
+<ds:datastoreItem xmlns:ds="http://schemas.openxmlformats.org/officeDocument/2006/customXml" ds:itemID="{E86B9095-025E-43FD-9549-B04EE0A3542F}">
   <ds:schemaRefs>
     <ds:schemaRef ds:uri="http://schemas.openxmlformats.org/officeDocument/2006/bibliography"/>
   </ds:schemaRefs>

</xml_diff>